<commit_message>
add gitignore word, excel, powerpoint
</commit_message>
<xml_diff>
--- a/Tìm hiểu Kotlin, Firebase và phát triển ứng dụng Tìm kiếm nhà trọ.docx
+++ b/Tìm hiểu Kotlin, Firebase và phát triển ứng dụng Tìm kiếm nhà trọ.docx
@@ -4,59 +4,1840 @@
   <w:body>
     <w:p>
       <w:pPr>
-        <w:rPr>
-          <w:rFonts w:ascii="Times New Roman" w:hAnsi="Times New Roman" w:cs="Times New Roman"/>
-          <w:sz w:val="28"/>
-          <w:szCs w:val="28"/>
-        </w:rPr>
-      </w:pPr>
-      <w:r>
-        <w:rPr>
-          <w:rFonts w:ascii="Times New Roman" w:hAnsi="Times New Roman" w:cs="Times New Roman"/>
-          <w:sz w:val="28"/>
-          <w:szCs w:val="28"/>
-        </w:rPr>
-        <w:t>App tìm nhà trọ</w:t>
-      </w:r>
-    </w:p>
-    <w:p>
-      <w:pPr>
-        <w:pStyle w:val="ListParagraph"/>
-        <w:numPr>
-          <w:ilvl w:val="0"/>
-          <w:numId w:val="1"/>
-        </w:numPr>
-        <w:rPr>
-          <w:rFonts w:ascii="Times New Roman" w:hAnsi="Times New Roman" w:cs="Times New Roman"/>
-          <w:sz w:val="28"/>
-          <w:szCs w:val="28"/>
-        </w:rPr>
-      </w:pPr>
-      <w:r>
-        <w:rPr>
-          <w:rFonts w:ascii="Times New Roman" w:hAnsi="Times New Roman" w:cs="Times New Roman"/>
-          <w:sz w:val="28"/>
-          <w:szCs w:val="28"/>
-        </w:rPr>
+        <w:spacing w:line="360" w:lineRule="auto"/>
+        <w:ind w:left="567" w:right="616"/>
+        <w:jc w:val="center"/>
+        <w:rPr>
+          <w:rFonts w:ascii="Times New Roman" w:hAnsi="Times New Roman" w:cs="Times New Roman"/>
+          <w:sz w:val="26"/>
+          <w:szCs w:val="26"/>
+        </w:rPr>
+      </w:pPr>
+      <w:r>
+        <w:rPr>
+          <w:rFonts w:ascii="Times New Roman" w:hAnsi="Times New Roman" w:cs="Times New Roman"/>
+          <w:sz w:val="26"/>
+          <w:szCs w:val="26"/>
+        </w:rPr>
+        <mc:AlternateContent>
+          <mc:Choice Requires="wpg">
+            <w:drawing>
+              <wp:anchor distT="0" distB="0" distL="114300" distR="114300" simplePos="0" relativeHeight="251659264" behindDoc="1" locked="0" layoutInCell="1" allowOverlap="1" wp14:anchorId="27A296D9" wp14:editId="2381DC60">
+                <wp:simplePos x="0" y="0"/>
+                <wp:positionH relativeFrom="column">
+                  <wp:posOffset>-184785</wp:posOffset>
+                </wp:positionH>
+                <wp:positionV relativeFrom="paragraph">
+                  <wp:posOffset>-509905</wp:posOffset>
+                </wp:positionV>
+                <wp:extent cx="6344920" cy="9048750"/>
+                <wp:effectExtent l="0" t="0" r="0" b="0"/>
+                <wp:wrapNone/>
+                <wp:docPr id="20" name="Group 20"/>
+                <wp:cNvGraphicFramePr>
+                  <a:graphicFrameLocks xmlns:a="http://schemas.openxmlformats.org/drawingml/2006/main"/>
+                </wp:cNvGraphicFramePr>
+                <a:graphic xmlns:a="http://schemas.openxmlformats.org/drawingml/2006/main">
+                  <a:graphicData uri="http://schemas.microsoft.com/office/word/2010/wordprocessingGroup">
+                    <wpg:wgp>
+                      <wpg:cNvGrpSpPr>
+                        <a:grpSpLocks/>
+                      </wpg:cNvGrpSpPr>
+                      <wpg:grpSpPr bwMode="auto">
+                        <a:xfrm>
+                          <a:off x="0" y="0"/>
+                          <a:ext cx="6344920" cy="9048750"/>
+                          <a:chOff x="1985" y="1418"/>
+                          <a:chExt cx="8820" cy="14097"/>
+                        </a:xfrm>
+                      </wpg:grpSpPr>
+                      <wpg:grpSp>
+                        <wpg:cNvPr id="21" name="Group 3"/>
+                        <wpg:cNvGrpSpPr>
+                          <a:grpSpLocks/>
+                        </wpg:cNvGrpSpPr>
+                        <wpg:grpSpPr bwMode="auto">
+                          <a:xfrm>
+                            <a:off x="1985" y="1418"/>
+                            <a:ext cx="1905" cy="1920"/>
+                            <a:chOff x="1985" y="1418"/>
+                            <a:chExt cx="1905" cy="1920"/>
+                          </a:xfrm>
+                        </wpg:grpSpPr>
+                        <pic:pic xmlns:pic="http://schemas.openxmlformats.org/drawingml/2006/picture">
+                          <pic:nvPicPr>
+                            <pic:cNvPr id="22" name="Picture 4" descr="CRNRC057"/>
+                            <pic:cNvPicPr>
+                              <a:picLocks noChangeAspect="1" noChangeArrowheads="1"/>
+                            </pic:cNvPicPr>
+                          </pic:nvPicPr>
+                          <pic:blipFill>
+                            <a:blip r:embed="rId5" cstate="print">
+                              <a:extLst>
+                                <a:ext uri="{28A0092B-C50C-407E-A947-70E740481C1C}">
+                                  <a14:useLocalDpi xmlns:a14="http://schemas.microsoft.com/office/drawing/2010/main" val="0"/>
+                                </a:ext>
+                              </a:extLst>
+                            </a:blip>
+                            <a:srcRect/>
+                            <a:stretch>
+                              <a:fillRect/>
+                            </a:stretch>
+                          </pic:blipFill>
+                          <pic:spPr bwMode="auto">
+                            <a:xfrm rot="-27000000">
+                              <a:off x="1978" y="1425"/>
+                              <a:ext cx="1920" cy="1905"/>
+                            </a:xfrm>
+                            <a:prstGeom prst="rect">
+                              <a:avLst/>
+                            </a:prstGeom>
+                            <a:noFill/>
+                            <a:ln>
+                              <a:noFill/>
+                            </a:ln>
+                            <a:extLst>
+                              <a:ext uri="{909E8E84-426E-40DD-AFC4-6F175D3DCCD1}">
+                                <a14:hiddenFill xmlns:a14="http://schemas.microsoft.com/office/drawing/2010/main">
+                                  <a:solidFill>
+                                    <a:srgbClr val="FFFFFF"/>
+                                  </a:solidFill>
+                                </a14:hiddenFill>
+                              </a:ext>
+                              <a:ext uri="{91240B29-F687-4F45-9708-019B960494DF}">
+                                <a14:hiddenLine xmlns:a14="http://schemas.microsoft.com/office/drawing/2010/main" w="9525">
+                                  <a:solidFill>
+                                    <a:srgbClr val="000000"/>
+                                  </a:solidFill>
+                                  <a:miter lim="800000"/>
+                                  <a:headEnd/>
+                                  <a:tailEnd/>
+                                </a14:hiddenLine>
+                              </a:ext>
+                            </a:extLst>
+                          </pic:spPr>
+                        </pic:pic>
+                        <pic:pic xmlns:pic="http://schemas.openxmlformats.org/drawingml/2006/picture">
+                          <pic:nvPicPr>
+                            <pic:cNvPr id="23" name="Picture 5" descr="CRNRC047"/>
+                            <pic:cNvPicPr>
+                              <a:picLocks noChangeAspect="1" noChangeArrowheads="1"/>
+                            </pic:cNvPicPr>
+                          </pic:nvPicPr>
+                          <pic:blipFill>
+                            <a:blip r:embed="rId6">
+                              <a:extLst>
+                                <a:ext uri="{28A0092B-C50C-407E-A947-70E740481C1C}">
+                                  <a14:useLocalDpi xmlns:a14="http://schemas.microsoft.com/office/drawing/2010/main" val="0"/>
+                                </a:ext>
+                              </a:extLst>
+                            </a:blip>
+                            <a:srcRect/>
+                            <a:stretch>
+                              <a:fillRect/>
+                            </a:stretch>
+                          </pic:blipFill>
+                          <pic:spPr bwMode="auto">
+                            <a:xfrm rot="-27000000">
+                              <a:off x="2373" y="1872"/>
+                              <a:ext cx="870" cy="855"/>
+                            </a:xfrm>
+                            <a:prstGeom prst="rect">
+                              <a:avLst/>
+                            </a:prstGeom>
+                            <a:noFill/>
+                            <a:ln>
+                              <a:noFill/>
+                            </a:ln>
+                            <a:extLst>
+                              <a:ext uri="{909E8E84-426E-40DD-AFC4-6F175D3DCCD1}">
+                                <a14:hiddenFill xmlns:a14="http://schemas.microsoft.com/office/drawing/2010/main">
+                                  <a:solidFill>
+                                    <a:srgbClr val="FFFFFF"/>
+                                  </a:solidFill>
+                                </a14:hiddenFill>
+                              </a:ext>
+                              <a:ext uri="{91240B29-F687-4F45-9708-019B960494DF}">
+                                <a14:hiddenLine xmlns:a14="http://schemas.microsoft.com/office/drawing/2010/main" w="9525">
+                                  <a:solidFill>
+                                    <a:srgbClr val="000000"/>
+                                  </a:solidFill>
+                                  <a:miter lim="800000"/>
+                                  <a:headEnd/>
+                                  <a:tailEnd/>
+                                </a14:hiddenLine>
+                              </a:ext>
+                            </a:extLst>
+                          </pic:spPr>
+                        </pic:pic>
+                      </wpg:grpSp>
+                      <pic:pic xmlns:pic="http://schemas.openxmlformats.org/drawingml/2006/picture">
+                        <pic:nvPicPr>
+                          <pic:cNvPr id="24" name="Picture 6" descr="J0105250"/>
+                          <pic:cNvPicPr>
+                            <a:picLocks noChangeAspect="1" noChangeArrowheads="1"/>
+                          </pic:cNvPicPr>
+                        </pic:nvPicPr>
+                        <pic:blipFill>
+                          <a:blip r:embed="rId7" cstate="print">
+                            <a:extLst>
+                              <a:ext uri="{28A0092B-C50C-407E-A947-70E740481C1C}">
+                                <a14:useLocalDpi xmlns:a14="http://schemas.microsoft.com/office/drawing/2010/main" val="0"/>
+                              </a:ext>
+                            </a:extLst>
+                          </a:blip>
+                          <a:srcRect/>
+                          <a:stretch>
+                            <a:fillRect/>
+                          </a:stretch>
+                        </pic:blipFill>
+                        <pic:spPr bwMode="auto">
+                          <a:xfrm>
+                            <a:off x="3865" y="1544"/>
+                            <a:ext cx="4860" cy="194"/>
+                          </a:xfrm>
+                          <a:prstGeom prst="rect">
+                            <a:avLst/>
+                          </a:prstGeom>
+                          <a:noFill/>
+                          <a:ln>
+                            <a:noFill/>
+                          </a:ln>
+                          <a:extLst>
+                            <a:ext uri="{909E8E84-426E-40DD-AFC4-6F175D3DCCD1}">
+                              <a14:hiddenFill xmlns:a14="http://schemas.microsoft.com/office/drawing/2010/main">
+                                <a:solidFill>
+                                  <a:srgbClr val="FFFFFF"/>
+                                </a:solidFill>
+                              </a14:hiddenFill>
+                            </a:ext>
+                            <a:ext uri="{91240B29-F687-4F45-9708-019B960494DF}">
+                              <a14:hiddenLine xmlns:a14="http://schemas.microsoft.com/office/drawing/2010/main" w="9525">
+                                <a:solidFill>
+                                  <a:srgbClr val="000000"/>
+                                </a:solidFill>
+                                <a:miter lim="800000"/>
+                                <a:headEnd/>
+                                <a:tailEnd/>
+                              </a14:hiddenLine>
+                            </a:ext>
+                          </a:extLst>
+                        </pic:spPr>
+                      </pic:pic>
+                      <wpg:grpSp>
+                        <wpg:cNvPr id="25" name="Group 7"/>
+                        <wpg:cNvGrpSpPr>
+                          <a:grpSpLocks/>
+                        </wpg:cNvGrpSpPr>
+                        <wpg:grpSpPr bwMode="auto">
+                          <a:xfrm rot="-16200000">
+                            <a:off x="8892" y="1418"/>
+                            <a:ext cx="1905" cy="1920"/>
+                            <a:chOff x="1985" y="1418"/>
+                            <a:chExt cx="1905" cy="1920"/>
+                          </a:xfrm>
+                        </wpg:grpSpPr>
+                        <pic:pic xmlns:pic="http://schemas.openxmlformats.org/drawingml/2006/picture">
+                          <pic:nvPicPr>
+                            <pic:cNvPr id="26" name="Picture 8" descr="CRNRC057"/>
+                            <pic:cNvPicPr>
+                              <a:picLocks noChangeAspect="1" noChangeArrowheads="1"/>
+                            </pic:cNvPicPr>
+                          </pic:nvPicPr>
+                          <pic:blipFill>
+                            <a:blip r:embed="rId8" cstate="print">
+                              <a:extLst>
+                                <a:ext uri="{28A0092B-C50C-407E-A947-70E740481C1C}">
+                                  <a14:useLocalDpi xmlns:a14="http://schemas.microsoft.com/office/drawing/2010/main" val="0"/>
+                                </a:ext>
+                              </a:extLst>
+                            </a:blip>
+                            <a:srcRect/>
+                            <a:stretch>
+                              <a:fillRect/>
+                            </a:stretch>
+                          </pic:blipFill>
+                          <pic:spPr bwMode="auto">
+                            <a:xfrm rot="-27000000">
+                              <a:off x="1978" y="1425"/>
+                              <a:ext cx="1920" cy="1905"/>
+                            </a:xfrm>
+                            <a:prstGeom prst="rect">
+                              <a:avLst/>
+                            </a:prstGeom>
+                            <a:noFill/>
+                            <a:ln>
+                              <a:noFill/>
+                            </a:ln>
+                            <a:extLst>
+                              <a:ext uri="{909E8E84-426E-40DD-AFC4-6F175D3DCCD1}">
+                                <a14:hiddenFill xmlns:a14="http://schemas.microsoft.com/office/drawing/2010/main">
+                                  <a:solidFill>
+                                    <a:srgbClr val="FFFFFF"/>
+                                  </a:solidFill>
+                                </a14:hiddenFill>
+                              </a:ext>
+                              <a:ext uri="{91240B29-F687-4F45-9708-019B960494DF}">
+                                <a14:hiddenLine xmlns:a14="http://schemas.microsoft.com/office/drawing/2010/main" w="9525">
+                                  <a:solidFill>
+                                    <a:srgbClr val="000000"/>
+                                  </a:solidFill>
+                                  <a:miter lim="800000"/>
+                                  <a:headEnd/>
+                                  <a:tailEnd/>
+                                </a14:hiddenLine>
+                              </a:ext>
+                            </a:extLst>
+                          </pic:spPr>
+                        </pic:pic>
+                        <pic:pic xmlns:pic="http://schemas.openxmlformats.org/drawingml/2006/picture">
+                          <pic:nvPicPr>
+                            <pic:cNvPr id="27" name="Picture 9" descr="CRNRC047"/>
+                            <pic:cNvPicPr>
+                              <a:picLocks noChangeAspect="1" noChangeArrowheads="1"/>
+                            </pic:cNvPicPr>
+                          </pic:nvPicPr>
+                          <pic:blipFill>
+                            <a:blip r:embed="rId6">
+                              <a:extLst>
+                                <a:ext uri="{28A0092B-C50C-407E-A947-70E740481C1C}">
+                                  <a14:useLocalDpi xmlns:a14="http://schemas.microsoft.com/office/drawing/2010/main" val="0"/>
+                                </a:ext>
+                              </a:extLst>
+                            </a:blip>
+                            <a:srcRect/>
+                            <a:stretch>
+                              <a:fillRect/>
+                            </a:stretch>
+                          </pic:blipFill>
+                          <pic:spPr bwMode="auto">
+                            <a:xfrm rot="-27000000">
+                              <a:off x="2373" y="1872"/>
+                              <a:ext cx="870" cy="855"/>
+                            </a:xfrm>
+                            <a:prstGeom prst="rect">
+                              <a:avLst/>
+                            </a:prstGeom>
+                            <a:noFill/>
+                            <a:ln>
+                              <a:noFill/>
+                            </a:ln>
+                            <a:extLst>
+                              <a:ext uri="{909E8E84-426E-40DD-AFC4-6F175D3DCCD1}">
+                                <a14:hiddenFill xmlns:a14="http://schemas.microsoft.com/office/drawing/2010/main">
+                                  <a:solidFill>
+                                    <a:srgbClr val="FFFFFF"/>
+                                  </a:solidFill>
+                                </a14:hiddenFill>
+                              </a:ext>
+                              <a:ext uri="{91240B29-F687-4F45-9708-019B960494DF}">
+                                <a14:hiddenLine xmlns:a14="http://schemas.microsoft.com/office/drawing/2010/main" w="9525">
+                                  <a:solidFill>
+                                    <a:srgbClr val="000000"/>
+                                  </a:solidFill>
+                                  <a:miter lim="800000"/>
+                                  <a:headEnd/>
+                                  <a:tailEnd/>
+                                </a14:hiddenLine>
+                              </a:ext>
+                            </a:extLst>
+                          </pic:spPr>
+                        </pic:pic>
+                      </wpg:grpSp>
+                      <wpg:grpSp>
+                        <wpg:cNvPr id="28" name="Group 10"/>
+                        <wpg:cNvGrpSpPr>
+                          <a:grpSpLocks/>
+                        </wpg:cNvGrpSpPr>
+                        <wpg:grpSpPr bwMode="auto">
+                          <a:xfrm rot="-5400000">
+                            <a:off x="1992" y="13595"/>
+                            <a:ext cx="1905" cy="1920"/>
+                            <a:chOff x="1985" y="1418"/>
+                            <a:chExt cx="1905" cy="1920"/>
+                          </a:xfrm>
+                        </wpg:grpSpPr>
+                        <pic:pic xmlns:pic="http://schemas.openxmlformats.org/drawingml/2006/picture">
+                          <pic:nvPicPr>
+                            <pic:cNvPr id="29" name="Picture 11" descr="CRNRC057"/>
+                            <pic:cNvPicPr>
+                              <a:picLocks noChangeAspect="1" noChangeArrowheads="1"/>
+                            </pic:cNvPicPr>
+                          </pic:nvPicPr>
+                          <pic:blipFill>
+                            <a:blip r:embed="rId8" cstate="print">
+                              <a:extLst>
+                                <a:ext uri="{28A0092B-C50C-407E-A947-70E740481C1C}">
+                                  <a14:useLocalDpi xmlns:a14="http://schemas.microsoft.com/office/drawing/2010/main" val="0"/>
+                                </a:ext>
+                              </a:extLst>
+                            </a:blip>
+                            <a:srcRect/>
+                            <a:stretch>
+                              <a:fillRect/>
+                            </a:stretch>
+                          </pic:blipFill>
+                          <pic:spPr bwMode="auto">
+                            <a:xfrm rot="-27000000">
+                              <a:off x="1978" y="1425"/>
+                              <a:ext cx="1920" cy="1905"/>
+                            </a:xfrm>
+                            <a:prstGeom prst="rect">
+                              <a:avLst/>
+                            </a:prstGeom>
+                            <a:noFill/>
+                            <a:ln>
+                              <a:noFill/>
+                            </a:ln>
+                            <a:extLst>
+                              <a:ext uri="{909E8E84-426E-40DD-AFC4-6F175D3DCCD1}">
+                                <a14:hiddenFill xmlns:a14="http://schemas.microsoft.com/office/drawing/2010/main">
+                                  <a:solidFill>
+                                    <a:srgbClr val="FFFFFF"/>
+                                  </a:solidFill>
+                                </a14:hiddenFill>
+                              </a:ext>
+                              <a:ext uri="{91240B29-F687-4F45-9708-019B960494DF}">
+                                <a14:hiddenLine xmlns:a14="http://schemas.microsoft.com/office/drawing/2010/main" w="9525">
+                                  <a:solidFill>
+                                    <a:srgbClr val="000000"/>
+                                  </a:solidFill>
+                                  <a:miter lim="800000"/>
+                                  <a:headEnd/>
+                                  <a:tailEnd/>
+                                </a14:hiddenLine>
+                              </a:ext>
+                            </a:extLst>
+                          </pic:spPr>
+                        </pic:pic>
+                        <pic:pic xmlns:pic="http://schemas.openxmlformats.org/drawingml/2006/picture">
+                          <pic:nvPicPr>
+                            <pic:cNvPr id="30" name="Picture 12" descr="CRNRC047"/>
+                            <pic:cNvPicPr>
+                              <a:picLocks noChangeAspect="1" noChangeArrowheads="1"/>
+                            </pic:cNvPicPr>
+                          </pic:nvPicPr>
+                          <pic:blipFill>
+                            <a:blip r:embed="rId6">
+                              <a:extLst>
+                                <a:ext uri="{28A0092B-C50C-407E-A947-70E740481C1C}">
+                                  <a14:useLocalDpi xmlns:a14="http://schemas.microsoft.com/office/drawing/2010/main" val="0"/>
+                                </a:ext>
+                              </a:extLst>
+                            </a:blip>
+                            <a:srcRect/>
+                            <a:stretch>
+                              <a:fillRect/>
+                            </a:stretch>
+                          </pic:blipFill>
+                          <pic:spPr bwMode="auto">
+                            <a:xfrm rot="-27000000">
+                              <a:off x="2373" y="1872"/>
+                              <a:ext cx="870" cy="855"/>
+                            </a:xfrm>
+                            <a:prstGeom prst="rect">
+                              <a:avLst/>
+                            </a:prstGeom>
+                            <a:noFill/>
+                            <a:ln>
+                              <a:noFill/>
+                            </a:ln>
+                            <a:extLst>
+                              <a:ext uri="{909E8E84-426E-40DD-AFC4-6F175D3DCCD1}">
+                                <a14:hiddenFill xmlns:a14="http://schemas.microsoft.com/office/drawing/2010/main">
+                                  <a:solidFill>
+                                    <a:srgbClr val="FFFFFF"/>
+                                  </a:solidFill>
+                                </a14:hiddenFill>
+                              </a:ext>
+                              <a:ext uri="{91240B29-F687-4F45-9708-019B960494DF}">
+                                <a14:hiddenLine xmlns:a14="http://schemas.microsoft.com/office/drawing/2010/main" w="9525">
+                                  <a:solidFill>
+                                    <a:srgbClr val="000000"/>
+                                  </a:solidFill>
+                                  <a:miter lim="800000"/>
+                                  <a:headEnd/>
+                                  <a:tailEnd/>
+                                </a14:hiddenLine>
+                              </a:ext>
+                            </a:extLst>
+                          </pic:spPr>
+                        </pic:pic>
+                      </wpg:grpSp>
+                      <wpg:grpSp>
+                        <wpg:cNvPr id="31" name="Group 13"/>
+                        <wpg:cNvGrpSpPr>
+                          <a:grpSpLocks/>
+                        </wpg:cNvGrpSpPr>
+                        <wpg:grpSpPr bwMode="auto">
+                          <a:xfrm rot="-32400000">
+                            <a:off x="8899" y="13595"/>
+                            <a:ext cx="1905" cy="1920"/>
+                            <a:chOff x="1985" y="1418"/>
+                            <a:chExt cx="1905" cy="1920"/>
+                          </a:xfrm>
+                        </wpg:grpSpPr>
+                        <pic:pic xmlns:pic="http://schemas.openxmlformats.org/drawingml/2006/picture">
+                          <pic:nvPicPr>
+                            <pic:cNvPr id="32" name="Picture 14" descr="CRNRC057"/>
+                            <pic:cNvPicPr>
+                              <a:picLocks noChangeAspect="1" noChangeArrowheads="1"/>
+                            </pic:cNvPicPr>
+                          </pic:nvPicPr>
+                          <pic:blipFill>
+                            <a:blip r:embed="rId5" cstate="print">
+                              <a:extLst>
+                                <a:ext uri="{28A0092B-C50C-407E-A947-70E740481C1C}">
+                                  <a14:useLocalDpi xmlns:a14="http://schemas.microsoft.com/office/drawing/2010/main" val="0"/>
+                                </a:ext>
+                              </a:extLst>
+                            </a:blip>
+                            <a:srcRect/>
+                            <a:stretch>
+                              <a:fillRect/>
+                            </a:stretch>
+                          </pic:blipFill>
+                          <pic:spPr bwMode="auto">
+                            <a:xfrm rot="-27000000">
+                              <a:off x="1978" y="1425"/>
+                              <a:ext cx="1920" cy="1905"/>
+                            </a:xfrm>
+                            <a:prstGeom prst="rect">
+                              <a:avLst/>
+                            </a:prstGeom>
+                            <a:noFill/>
+                            <a:ln>
+                              <a:noFill/>
+                            </a:ln>
+                            <a:extLst>
+                              <a:ext uri="{909E8E84-426E-40DD-AFC4-6F175D3DCCD1}">
+                                <a14:hiddenFill xmlns:a14="http://schemas.microsoft.com/office/drawing/2010/main">
+                                  <a:solidFill>
+                                    <a:srgbClr val="FFFFFF"/>
+                                  </a:solidFill>
+                                </a14:hiddenFill>
+                              </a:ext>
+                              <a:ext uri="{91240B29-F687-4F45-9708-019B960494DF}">
+                                <a14:hiddenLine xmlns:a14="http://schemas.microsoft.com/office/drawing/2010/main" w="9525">
+                                  <a:solidFill>
+                                    <a:srgbClr val="000000"/>
+                                  </a:solidFill>
+                                  <a:miter lim="800000"/>
+                                  <a:headEnd/>
+                                  <a:tailEnd/>
+                                </a14:hiddenLine>
+                              </a:ext>
+                            </a:extLst>
+                          </pic:spPr>
+                        </pic:pic>
+                        <pic:pic xmlns:pic="http://schemas.openxmlformats.org/drawingml/2006/picture">
+                          <pic:nvPicPr>
+                            <pic:cNvPr id="33" name="Picture 15" descr="CRNRC047"/>
+                            <pic:cNvPicPr>
+                              <a:picLocks noChangeAspect="1" noChangeArrowheads="1"/>
+                            </pic:cNvPicPr>
+                          </pic:nvPicPr>
+                          <pic:blipFill>
+                            <a:blip r:embed="rId6">
+                              <a:extLst>
+                                <a:ext uri="{28A0092B-C50C-407E-A947-70E740481C1C}">
+                                  <a14:useLocalDpi xmlns:a14="http://schemas.microsoft.com/office/drawing/2010/main" val="0"/>
+                                </a:ext>
+                              </a:extLst>
+                            </a:blip>
+                            <a:srcRect/>
+                            <a:stretch>
+                              <a:fillRect/>
+                            </a:stretch>
+                          </pic:blipFill>
+                          <pic:spPr bwMode="auto">
+                            <a:xfrm rot="-27000000">
+                              <a:off x="2373" y="1872"/>
+                              <a:ext cx="870" cy="855"/>
+                            </a:xfrm>
+                            <a:prstGeom prst="rect">
+                              <a:avLst/>
+                            </a:prstGeom>
+                            <a:noFill/>
+                            <a:ln>
+                              <a:noFill/>
+                            </a:ln>
+                            <a:extLst>
+                              <a:ext uri="{909E8E84-426E-40DD-AFC4-6F175D3DCCD1}">
+                                <a14:hiddenFill xmlns:a14="http://schemas.microsoft.com/office/drawing/2010/main">
+                                  <a:solidFill>
+                                    <a:srgbClr val="FFFFFF"/>
+                                  </a:solidFill>
+                                </a14:hiddenFill>
+                              </a:ext>
+                              <a:ext uri="{91240B29-F687-4F45-9708-019B960494DF}">
+                                <a14:hiddenLine xmlns:a14="http://schemas.microsoft.com/office/drawing/2010/main" w="9525">
+                                  <a:solidFill>
+                                    <a:srgbClr val="000000"/>
+                                  </a:solidFill>
+                                  <a:miter lim="800000"/>
+                                  <a:headEnd/>
+                                  <a:tailEnd/>
+                                </a14:hiddenLine>
+                              </a:ext>
+                            </a:extLst>
+                          </pic:spPr>
+                        </pic:pic>
+                      </wpg:grpSp>
+                      <pic:pic xmlns:pic="http://schemas.openxmlformats.org/drawingml/2006/picture">
+                        <pic:nvPicPr>
+                          <pic:cNvPr id="34" name="Picture 16" descr="BDRSC012"/>
+                          <pic:cNvPicPr>
+                            <a:picLocks noChangeAspect="1" noChangeArrowheads="1"/>
+                          </pic:cNvPicPr>
+                        </pic:nvPicPr>
+                        <pic:blipFill>
+                          <a:blip r:embed="rId9">
+                            <a:lum bright="6000" contrast="48000"/>
+                            <a:extLst>
+                              <a:ext uri="{28A0092B-C50C-407E-A947-70E740481C1C}">
+                                <a14:useLocalDpi xmlns:a14="http://schemas.microsoft.com/office/drawing/2010/main" val="0"/>
+                              </a:ext>
+                            </a:extLst>
+                          </a:blip>
+                          <a:srcRect/>
+                          <a:stretch>
+                            <a:fillRect/>
+                          </a:stretch>
+                        </pic:blipFill>
+                        <pic:spPr bwMode="auto">
+                          <a:xfrm>
+                            <a:off x="10525" y="3323"/>
+                            <a:ext cx="140" cy="10339"/>
+                          </a:xfrm>
+                          <a:prstGeom prst="rect">
+                            <a:avLst/>
+                          </a:prstGeom>
+                          <a:noFill/>
+                          <a:ln>
+                            <a:noFill/>
+                          </a:ln>
+                          <a:extLst>
+                            <a:ext uri="{909E8E84-426E-40DD-AFC4-6F175D3DCCD1}">
+                              <a14:hiddenFill xmlns:a14="http://schemas.microsoft.com/office/drawing/2010/main">
+                                <a:solidFill>
+                                  <a:srgbClr val="FFFFFF"/>
+                                </a:solidFill>
+                              </a14:hiddenFill>
+                            </a:ext>
+                            <a:ext uri="{91240B29-F687-4F45-9708-019B960494DF}">
+                              <a14:hiddenLine xmlns:a14="http://schemas.microsoft.com/office/drawing/2010/main" w="9525">
+                                <a:solidFill>
+                                  <a:srgbClr val="000000"/>
+                                </a:solidFill>
+                                <a:miter lim="800000"/>
+                                <a:headEnd/>
+                                <a:tailEnd/>
+                              </a14:hiddenLine>
+                            </a:ext>
+                          </a:extLst>
+                        </pic:spPr>
+                      </pic:pic>
+                      <pic:pic xmlns:pic="http://schemas.openxmlformats.org/drawingml/2006/picture">
+                        <pic:nvPicPr>
+                          <pic:cNvPr id="35" name="Picture 17" descr="BDRSC012"/>
+                          <pic:cNvPicPr>
+                            <a:picLocks noChangeAspect="1" noChangeArrowheads="1"/>
+                          </pic:cNvPicPr>
+                        </pic:nvPicPr>
+                        <pic:blipFill>
+                          <a:blip r:embed="rId9">
+                            <a:extLst>
+                              <a:ext uri="{28A0092B-C50C-407E-A947-70E740481C1C}">
+                                <a14:useLocalDpi xmlns:a14="http://schemas.microsoft.com/office/drawing/2010/main" val="0"/>
+                              </a:ext>
+                            </a:extLst>
+                          </a:blip>
+                          <a:srcRect/>
+                          <a:stretch>
+                            <a:fillRect/>
+                          </a:stretch>
+                        </pic:blipFill>
+                        <pic:spPr bwMode="auto">
+                          <a:xfrm>
+                            <a:off x="2125" y="3323"/>
+                            <a:ext cx="140" cy="10339"/>
+                          </a:xfrm>
+                          <a:prstGeom prst="rect">
+                            <a:avLst/>
+                          </a:prstGeom>
+                          <a:solidFill>
+                            <a:srgbClr val="33CCCC"/>
+                          </a:solidFill>
+                          <a:ln>
+                            <a:noFill/>
+                          </a:ln>
+                          <a:extLst>
+                            <a:ext uri="{91240B29-F687-4F45-9708-019B960494DF}">
+                              <a14:hiddenLine xmlns:a14="http://schemas.microsoft.com/office/drawing/2010/main" w="9525">
+                                <a:solidFill>
+                                  <a:srgbClr val="000000"/>
+                                </a:solidFill>
+                                <a:miter lim="800000"/>
+                                <a:headEnd/>
+                                <a:tailEnd/>
+                              </a14:hiddenLine>
+                            </a:ext>
+                          </a:extLst>
+                        </pic:spPr>
+                      </pic:pic>
+                      <pic:pic xmlns:pic="http://schemas.openxmlformats.org/drawingml/2006/picture">
+                        <pic:nvPicPr>
+                          <pic:cNvPr id="36" name="Picture 18" descr="J0105250"/>
+                          <pic:cNvPicPr>
+                            <a:picLocks noChangeAspect="1" noChangeArrowheads="1"/>
+                          </pic:cNvPicPr>
+                        </pic:nvPicPr>
+                        <pic:blipFill>
+                          <a:blip r:embed="rId7" cstate="print">
+                            <a:extLst>
+                              <a:ext uri="{28A0092B-C50C-407E-A947-70E740481C1C}">
+                                <a14:useLocalDpi xmlns:a14="http://schemas.microsoft.com/office/drawing/2010/main" val="0"/>
+                              </a:ext>
+                            </a:extLst>
+                          </a:blip>
+                          <a:srcRect/>
+                          <a:stretch>
+                            <a:fillRect/>
+                          </a:stretch>
+                        </pic:blipFill>
+                        <pic:spPr bwMode="auto">
+                          <a:xfrm>
+                            <a:off x="3940" y="15149"/>
+                            <a:ext cx="4860" cy="194"/>
+                          </a:xfrm>
+                          <a:prstGeom prst="rect">
+                            <a:avLst/>
+                          </a:prstGeom>
+                          <a:noFill/>
+                          <a:ln>
+                            <a:noFill/>
+                          </a:ln>
+                          <a:extLst>
+                            <a:ext uri="{909E8E84-426E-40DD-AFC4-6F175D3DCCD1}">
+                              <a14:hiddenFill xmlns:a14="http://schemas.microsoft.com/office/drawing/2010/main">
+                                <a:solidFill>
+                                  <a:srgbClr val="FFFFFF"/>
+                                </a:solidFill>
+                              </a14:hiddenFill>
+                            </a:ext>
+                            <a:ext uri="{91240B29-F687-4F45-9708-019B960494DF}">
+                              <a14:hiddenLine xmlns:a14="http://schemas.microsoft.com/office/drawing/2010/main" w="9525">
+                                <a:solidFill>
+                                  <a:srgbClr val="000000"/>
+                                </a:solidFill>
+                                <a:miter lim="800000"/>
+                                <a:headEnd/>
+                                <a:tailEnd/>
+                              </a14:hiddenLine>
+                            </a:ext>
+                          </a:extLst>
+                        </pic:spPr>
+                      </pic:pic>
+                    </wpg:wgp>
+                  </a:graphicData>
+                </a:graphic>
+                <wp14:sizeRelH relativeFrom="page">
+                  <wp14:pctWidth>0</wp14:pctWidth>
+                </wp14:sizeRelH>
+                <wp14:sizeRelV relativeFrom="page">
+                  <wp14:pctHeight>0</wp14:pctHeight>
+                </wp14:sizeRelV>
+              </wp:anchor>
+            </w:drawing>
+          </mc:Choice>
+          <mc:Fallback>
+            <w:pict>
+              <v:group w14:anchorId="3B965BD6" id="Group 20" o:spid="_x0000_s1026" style="position:absolute;margin-left:-14.55pt;margin-top:-40.15pt;width:499.6pt;height:712.5pt;z-index:-251657216" coordorigin="1985,1418" coordsize="8820,14097" o:gfxdata="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">
+                <v:group id="Group 3" o:spid="_x0000_s1027" style="position:absolute;left:1985;top:1418;width:1905;height:1920" coordorigin="1985,1418" coordsize="1905,1920" o:gfxdata="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">
+                  <v:shapetype id="_x0000_t75" coordsize="21600,21600" o:spt="75" o:preferrelative="t" path="m@4@5l@4@11@9@11@9@5xe" filled="f" stroked="f">
+                    <v:stroke joinstyle="miter"/>
+                    <v:formulas>
+                      <v:f eqn="if lineDrawn pixelLineWidth 0"/>
+                      <v:f eqn="sum @0 1 0"/>
+                      <v:f eqn="sum 0 0 @1"/>
+                      <v:f eqn="prod @2 1 2"/>
+                      <v:f eqn="prod @3 21600 pixelWidth"/>
+                      <v:f eqn="prod @3 21600 pixelHeight"/>
+                      <v:f eqn="sum @0 0 1"/>
+                      <v:f eqn="prod @6 1 2"/>
+                      <v:f eqn="prod @7 21600 pixelWidth"/>
+                      <v:f eqn="sum @8 21600 0"/>
+                      <v:f eqn="prod @7 21600 pixelHeight"/>
+                      <v:f eqn="sum @10 21600 0"/>
+                    </v:formulas>
+                    <v:path o:extrusionok="f" gradientshapeok="t" o:connecttype="rect"/>
+                    <o:lock v:ext="edit" aspectratio="t"/>
+                  </v:shapetype>
+                  <v:shape id="Picture 4" o:spid="_x0000_s1028" type="#_x0000_t75" alt="CRNRC057" style="position:absolute;left:1978;top:1425;width:1920;height:1905;rotation:-90;visibility:visible;mso-wrap-style:square" o:gfxdata="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">
+                    <v:imagedata r:id="rId10" o:title="CRNRC057"/>
+                  </v:shape>
+                  <v:shape id="Picture 5" o:spid="_x0000_s1029" type="#_x0000_t75" alt="CRNRC047" style="position:absolute;left:2373;top:1872;width:870;height:855;rotation:-90;visibility:visible;mso-wrap-style:square" o:gfxdata="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">
+                    <v:imagedata r:id="rId11" o:title="CRNRC047"/>
+                  </v:shape>
+                </v:group>
+                <v:shape id="Picture 6" o:spid="_x0000_s1030" type="#_x0000_t75" alt="J0105250" style="position:absolute;left:3865;top:1544;width:4860;height:194;visibility:visible;mso-wrap-style:square" o:gfxdata="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">
+                  <v:imagedata r:id="rId12" o:title="J0105250"/>
+                </v:shape>
+                <v:group id="Group 7" o:spid="_x0000_s1031" style="position:absolute;left:8892;top:1418;width:1905;height:1920;rotation:90" coordorigin="1985,1418" coordsize="1905,1920" o:gfxdata="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">
+                  <v:shape id="Picture 8" o:spid="_x0000_s1032" type="#_x0000_t75" alt="CRNRC057" style="position:absolute;left:1978;top:1425;width:1920;height:1905;rotation:-90;visibility:visible;mso-wrap-style:square" o:gfxdata="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">
+                    <v:imagedata r:id="rId13" o:title="CRNRC057"/>
+                  </v:shape>
+                  <v:shape id="Picture 9" o:spid="_x0000_s1033" type="#_x0000_t75" alt="CRNRC047" style="position:absolute;left:2373;top:1872;width:870;height:855;rotation:-90;visibility:visible;mso-wrap-style:square" o:gfxdata="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">
+                    <v:imagedata r:id="rId11" o:title="CRNRC047"/>
+                  </v:shape>
+                </v:group>
+                <v:group id="Group 10" o:spid="_x0000_s1034" style="position:absolute;left:1992;top:13595;width:1905;height:1920;rotation:-90" coordorigin="1985,1418" coordsize="1905,1920" o:gfxdata="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">
+                  <v:shape id="Picture 11" o:spid="_x0000_s1035" type="#_x0000_t75" alt="CRNRC057" style="position:absolute;left:1978;top:1425;width:1920;height:1905;rotation:-90;visibility:visible;mso-wrap-style:square" o:gfxdata="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">
+                    <v:imagedata r:id="rId13" o:title="CRNRC057"/>
+                  </v:shape>
+                  <v:shape id="Picture 12" o:spid="_x0000_s1036" type="#_x0000_t75" alt="CRNRC047" style="position:absolute;left:2373;top:1872;width:870;height:855;rotation:-90;visibility:visible;mso-wrap-style:square" o:gfxdata="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">
+                    <v:imagedata r:id="rId11" o:title="CRNRC047"/>
+                  </v:shape>
+                </v:group>
+                <v:group id="Group 13" o:spid="_x0000_s1037" style="position:absolute;left:8899;top:13595;width:1905;height:1920;rotation:180" coordorigin="1985,1418" coordsize="1905,1920" o:gfxdata="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">
+                  <v:shape id="Picture 14" o:spid="_x0000_s1038" type="#_x0000_t75" alt="CRNRC057" style="position:absolute;left:1978;top:1425;width:1920;height:1905;rotation:-90;visibility:visible;mso-wrap-style:square" o:gfxdata="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">
+                    <v:imagedata r:id="rId10" o:title="CRNRC057"/>
+                  </v:shape>
+                  <v:shape id="Picture 15" o:spid="_x0000_s1039" type="#_x0000_t75" alt="CRNRC047" style="position:absolute;left:2373;top:1872;width:870;height:855;rotation:-90;visibility:visible;mso-wrap-style:square" o:gfxdata="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">
+                    <v:imagedata r:id="rId11" o:title="CRNRC047"/>
+                  </v:shape>
+                </v:group>
+                <v:shape id="Picture 16" o:spid="_x0000_s1040" type="#_x0000_t75" alt="BDRSC012" style="position:absolute;left:10525;top:3323;width:140;height:10339;visibility:visible;mso-wrap-style:square" o:gfxdata="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">
+                  <v:imagedata r:id="rId14" o:title="BDRSC012" gain="126031f" blacklevel="1966f"/>
+                </v:shape>
+                <v:shape id="Picture 17" o:spid="_x0000_s1041" type="#_x0000_t75" alt="BDRSC012" style="position:absolute;left:2125;top:3323;width:140;height:10339;visibility:visible;mso-wrap-style:square" o:gfxdata="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" filled="t" fillcolor="#3cc">
+                  <v:imagedata r:id="rId14" o:title="BDRSC012"/>
+                </v:shape>
+                <v:shape id="Picture 18" o:spid="_x0000_s1042" type="#_x0000_t75" alt="J0105250" style="position:absolute;left:3940;top:15149;width:4860;height:194;visibility:visible;mso-wrap-style:square" o:gfxdata="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">
+                  <v:imagedata r:id="rId12" o:title="J0105250"/>
+                </v:shape>
+              </v:group>
+            </w:pict>
+          </mc:Fallback>
+        </mc:AlternateContent>
+      </w:r>
+      <w:r>
+        <w:rPr>
+          <w:rFonts w:ascii="Times New Roman" w:hAnsi="Times New Roman" w:cs="Times New Roman"/>
+          <w:sz w:val="26"/>
+          <w:szCs w:val="26"/>
+        </w:rPr>
+        <w:t>TRƯỜNG ĐẠI HỌC SƯ PHẠM KỸ THUẬT TP. HCM</w:t>
+      </w:r>
+    </w:p>
+    <w:p>
+      <w:pPr>
+        <w:spacing w:line="360" w:lineRule="auto"/>
+        <w:ind w:left="567" w:right="616"/>
+        <w:jc w:val="center"/>
+        <w:rPr>
+          <w:rFonts w:ascii="Times New Roman" w:hAnsi="Times New Roman" w:cs="Times New Roman"/>
+          <w:sz w:val="26"/>
+          <w:szCs w:val="26"/>
+        </w:rPr>
+      </w:pPr>
+      <w:r>
+        <w:rPr>
+          <w:rFonts w:ascii="Times New Roman" w:hAnsi="Times New Roman" w:cs="Times New Roman"/>
+          <w:sz w:val="26"/>
+          <w:szCs w:val="26"/>
+        </w:rPr>
+        <w:t>KHOA CÔNG NGHỆ THÔNG TIN</w:t>
+      </w:r>
+    </w:p>
+    <w:p>
+      <w:pPr>
+        <w:spacing w:line="360" w:lineRule="auto"/>
+        <w:ind w:left="567" w:right="616"/>
+        <w:jc w:val="center"/>
+        <w:rPr>
+          <w:rFonts w:ascii="Times New Roman" w:hAnsi="Times New Roman" w:cs="Times New Roman"/>
+          <w:sz w:val="26"/>
+          <w:szCs w:val="26"/>
+        </w:rPr>
+      </w:pPr>
+      <w:r>
+        <w:rPr>
+          <w:rFonts w:ascii="Times New Roman" w:hAnsi="Times New Roman" w:cs="Times New Roman"/>
+          <w:sz w:val="26"/>
+          <w:szCs w:val="26"/>
+        </w:rPr>
+        <w:drawing>
+          <wp:anchor distT="0" distB="0" distL="114300" distR="114300" simplePos="0" relativeHeight="251660288" behindDoc="0" locked="0" layoutInCell="1" allowOverlap="1" wp14:anchorId="47F0102D" wp14:editId="5FA96081">
+            <wp:simplePos x="0" y="0"/>
+            <wp:positionH relativeFrom="column">
+              <wp:posOffset>2109470</wp:posOffset>
+            </wp:positionH>
+            <wp:positionV relativeFrom="paragraph">
+              <wp:posOffset>311150</wp:posOffset>
+            </wp:positionV>
+            <wp:extent cx="1713230" cy="2284095"/>
+            <wp:effectExtent l="0" t="0" r="0" b="1905"/>
+            <wp:wrapTopAndBottom/>
+            <wp:docPr id="37" name="Picture 37" descr="/Users/hoangcong/Desktop/Hcmute.svg.png"/>
+            <wp:cNvGraphicFramePr>
+              <a:graphicFrameLocks xmlns:a="http://schemas.openxmlformats.org/drawingml/2006/main" noChangeAspect="1"/>
+            </wp:cNvGraphicFramePr>
+            <a:graphic xmlns:a="http://schemas.openxmlformats.org/drawingml/2006/main">
+              <a:graphicData uri="http://schemas.openxmlformats.org/drawingml/2006/picture">
+                <pic:pic xmlns:pic="http://schemas.openxmlformats.org/drawingml/2006/picture">
+                  <pic:nvPicPr>
+                    <pic:cNvPr id="0" name="Picture 1" descr="/Users/hoangcong/Desktop/Hcmute.svg.png"/>
+                    <pic:cNvPicPr>
+                      <a:picLocks noChangeAspect="1" noChangeArrowheads="1"/>
+                    </pic:cNvPicPr>
+                  </pic:nvPicPr>
+                  <pic:blipFill>
+                    <a:blip r:embed="rId15">
+                      <a:extLst>
+                        <a:ext uri="{28A0092B-C50C-407E-A947-70E740481C1C}">
+                          <a14:useLocalDpi xmlns:a14="http://schemas.microsoft.com/office/drawing/2010/main" val="0"/>
+                        </a:ext>
+                      </a:extLst>
+                    </a:blip>
+                    <a:srcRect/>
+                    <a:stretch>
+                      <a:fillRect/>
+                    </a:stretch>
+                  </pic:blipFill>
+                  <pic:spPr bwMode="auto">
+                    <a:xfrm>
+                      <a:off x="0" y="0"/>
+                      <a:ext cx="1713230" cy="2284095"/>
+                    </a:xfrm>
+                    <a:prstGeom prst="rect">
+                      <a:avLst/>
+                    </a:prstGeom>
+                    <a:noFill/>
+                    <a:ln>
+                      <a:noFill/>
+                    </a:ln>
+                  </pic:spPr>
+                </pic:pic>
+              </a:graphicData>
+            </a:graphic>
+            <wp14:sizeRelH relativeFrom="page">
+              <wp14:pctWidth>0</wp14:pctWidth>
+            </wp14:sizeRelH>
+            <wp14:sizeRelV relativeFrom="page">
+              <wp14:pctHeight>0</wp14:pctHeight>
+            </wp14:sizeRelV>
+          </wp:anchor>
+        </w:drawing>
+      </w:r>
+      <w:r>
+        <w:rPr>
+          <w:rFonts w:ascii="Times New Roman" w:hAnsi="Times New Roman" w:cs="Times New Roman"/>
+          <w:sz w:val="26"/>
+          <w:szCs w:val="26"/>
+        </w:rPr>
+        <w:sym w:font="Wingdings" w:char="F027"/>
+      </w:r>
+      <w:r>
+        <w:rPr>
+          <w:rFonts w:ascii="Times New Roman" w:hAnsi="Times New Roman" w:cs="Times New Roman"/>
+          <w:sz w:val="26"/>
+          <w:szCs w:val="26"/>
+        </w:rPr>
+        <w:sym w:font="Wingdings" w:char="F059"/>
+      </w:r>
+      <w:r>
+        <w:rPr>
+          <w:rFonts w:ascii="Times New Roman" w:hAnsi="Times New Roman" w:cs="Times New Roman"/>
+          <w:sz w:val="26"/>
+          <w:szCs w:val="26"/>
+        </w:rPr>
+        <w:sym w:font="Wingdings" w:char="F026"/>
+      </w:r>
+      <w:r>
+        <w:rPr>
+          <w:rFonts w:ascii="Times New Roman" w:hAnsi="Times New Roman" w:cs="Times New Roman"/>
+          <w:sz w:val="26"/>
+          <w:szCs w:val="26"/>
+        </w:rPr>
+        <w:sym w:font="Wingdings" w:char="F026"/>
+      </w:r>
+      <w:r>
+        <w:rPr>
+          <w:rFonts w:ascii="Times New Roman" w:hAnsi="Times New Roman" w:cs="Times New Roman"/>
+          <w:sz w:val="26"/>
+          <w:szCs w:val="26"/>
+        </w:rPr>
+        <w:sym w:font="Wingdings" w:char="F059"/>
+      </w:r>
+      <w:r>
+        <w:rPr>
+          <w:rFonts w:ascii="Times New Roman" w:hAnsi="Times New Roman" w:cs="Times New Roman"/>
+          <w:sz w:val="26"/>
+          <w:szCs w:val="26"/>
+        </w:rPr>
+        <w:sym w:font="Wingdings" w:char="F027"/>
+      </w:r>
+    </w:p>
+    <w:p>
+      <w:pPr>
+        <w:spacing w:line="360" w:lineRule="auto"/>
+        <w:ind w:left="567" w:right="616"/>
+        <w:jc w:val="center"/>
+        <w:rPr>
+          <w:rFonts w:ascii="Times New Roman" w:hAnsi="Times New Roman" w:cs="Times New Roman"/>
+          <w:sz w:val="26"/>
+          <w:szCs w:val="26"/>
+        </w:rPr>
+      </w:pPr>
+    </w:p>
+    <w:p>
+      <w:pPr>
+        <w:spacing w:line="360" w:lineRule="auto"/>
+        <w:ind w:left="567" w:right="616"/>
+        <w:jc w:val="center"/>
+        <w:rPr>
+          <w:rFonts w:ascii="Times New Roman" w:hAnsi="Times New Roman" w:cs="Times New Roman"/>
+          <w:sz w:val="26"/>
+          <w:szCs w:val="26"/>
+        </w:rPr>
+      </w:pPr>
+      <w:r>
+        <w:rPr>
+          <w:rFonts w:ascii="Times New Roman" w:hAnsi="Times New Roman" w:cs="Times New Roman"/>
+          <w:sz w:val="26"/>
+          <w:szCs w:val="26"/>
+        </w:rPr>
+        <w:t>TIỂU LUẬN CHUYÊN NGÀNH</w:t>
+      </w:r>
+    </w:p>
+    <w:p>
+      <w:pPr>
+        <w:spacing w:line="360" w:lineRule="auto"/>
+        <w:ind w:left="567" w:right="616"/>
+        <w:jc w:val="center"/>
+        <w:rPr>
+          <w:rFonts w:ascii="Times New Roman" w:hAnsi="Times New Roman" w:cs="Times New Roman"/>
+          <w:sz w:val="26"/>
+          <w:szCs w:val="26"/>
+        </w:rPr>
+      </w:pPr>
+      <w:r>
+        <w:rPr>
+          <w:rFonts w:ascii="Times New Roman" w:hAnsi="Times New Roman" w:cs="Times New Roman"/>
+          <w:sz w:val="26"/>
+          <w:szCs w:val="26"/>
+        </w:rPr>
+        <w:t>TÌM HIỂU KOTLIN, FIREBASE VÀ PHÁT TRIỂN ỨNG DỤNG TÌM KIẾM NHÀ TRỌ</w:t>
+      </w:r>
+    </w:p>
+    <w:p>
+      <w:pPr>
+        <w:spacing w:line="360" w:lineRule="auto"/>
+        <w:ind w:left="567" w:right="616"/>
+        <w:jc w:val="center"/>
+        <w:rPr>
+          <w:rFonts w:ascii="Times New Roman" w:hAnsi="Times New Roman" w:cs="Times New Roman"/>
+          <w:sz w:val="26"/>
+          <w:szCs w:val="26"/>
+        </w:rPr>
+      </w:pPr>
+    </w:p>
+    <w:p>
+      <w:pPr>
+        <w:spacing w:line="360" w:lineRule="auto"/>
+        <w:ind w:left="567" w:right="616"/>
+        <w:jc w:val="center"/>
+        <w:rPr>
+          <w:rFonts w:ascii="Times New Roman" w:hAnsi="Times New Roman" w:cs="Times New Roman"/>
+          <w:sz w:val="26"/>
+          <w:szCs w:val="26"/>
+        </w:rPr>
+      </w:pPr>
+    </w:p>
+    <w:p>
+      <w:pPr>
+        <w:spacing w:line="360" w:lineRule="auto"/>
+        <w:ind w:left="567" w:right="616"/>
+        <w:jc w:val="center"/>
+        <w:rPr>
+          <w:rFonts w:ascii="Times New Roman" w:hAnsi="Times New Roman" w:cs="Times New Roman"/>
+          <w:sz w:val="26"/>
+          <w:szCs w:val="26"/>
+        </w:rPr>
+      </w:pPr>
+      <w:r>
+        <w:rPr>
+          <w:rFonts w:ascii="Times New Roman" w:hAnsi="Times New Roman" w:cs="Times New Roman"/>
+          <w:sz w:val="26"/>
+          <w:szCs w:val="26"/>
+        </w:rPr>
+        <w:t>GVHD: Ts. Lê Văn Vinh</w:t>
+      </w:r>
+    </w:p>
+    <w:p>
+      <w:pPr>
+        <w:spacing w:line="360" w:lineRule="auto"/>
+        <w:ind w:left="567" w:right="616"/>
+        <w:jc w:val="center"/>
+        <w:rPr>
+          <w:rFonts w:ascii="Times New Roman" w:hAnsi="Times New Roman" w:cs="Times New Roman"/>
+          <w:sz w:val="26"/>
+          <w:szCs w:val="26"/>
+        </w:rPr>
+      </w:pPr>
+    </w:p>
+    <w:p>
+      <w:pPr>
+        <w:spacing w:line="360" w:lineRule="auto"/>
+        <w:ind w:left="567" w:right="616"/>
+        <w:jc w:val="center"/>
+        <w:rPr>
+          <w:rFonts w:ascii="Times New Roman" w:hAnsi="Times New Roman" w:cs="Times New Roman"/>
+          <w:sz w:val="26"/>
+          <w:szCs w:val="26"/>
+        </w:rPr>
+      </w:pPr>
+      <w:r>
+        <w:rPr>
+          <w:rFonts w:ascii="Times New Roman" w:hAnsi="Times New Roman" w:cs="Times New Roman"/>
+          <w:sz w:val="26"/>
+          <w:szCs w:val="26"/>
+        </w:rPr>
+        <w:t>SVTH</w:t>
+      </w:r>
+      <w:r>
+        <w:rPr>
+          <w:rFonts w:ascii="Times New Roman" w:hAnsi="Times New Roman" w:cs="Times New Roman"/>
+          <w:sz w:val="26"/>
+          <w:szCs w:val="26"/>
+        </w:rPr>
+        <w:tab/>
+        <w:t>MSSV</w:t>
+      </w:r>
+    </w:p>
+    <w:p>
+      <w:pPr>
+        <w:spacing w:line="360" w:lineRule="auto"/>
+        <w:ind w:left="567" w:right="616"/>
+        <w:jc w:val="center"/>
+        <w:rPr>
+          <w:rFonts w:ascii="Times New Roman" w:hAnsi="Times New Roman" w:cs="Times New Roman"/>
+          <w:sz w:val="26"/>
+          <w:szCs w:val="26"/>
+        </w:rPr>
+      </w:pPr>
+      <w:r>
+        <w:rPr>
+          <w:rFonts w:ascii="Times New Roman" w:hAnsi="Times New Roman" w:cs="Times New Roman"/>
+          <w:sz w:val="26"/>
+          <w:szCs w:val="26"/>
+        </w:rPr>
+        <w:t>Nguyễn  Quang Thọ</w:t>
+      </w:r>
+      <w:r>
+        <w:rPr>
+          <w:rFonts w:ascii="Times New Roman" w:hAnsi="Times New Roman" w:cs="Times New Roman"/>
+          <w:sz w:val="26"/>
+          <w:szCs w:val="26"/>
+        </w:rPr>
+        <w:tab/>
+        <w:t>16110476</w:t>
+      </w:r>
+    </w:p>
+    <w:p>
+      <w:pPr>
+        <w:spacing w:line="360" w:lineRule="auto"/>
+        <w:ind w:left="567" w:right="616"/>
+        <w:jc w:val="center"/>
+        <w:rPr>
+          <w:rFonts w:ascii="Times New Roman" w:hAnsi="Times New Roman" w:cs="Times New Roman"/>
+          <w:sz w:val="26"/>
+          <w:szCs w:val="26"/>
+        </w:rPr>
+      </w:pPr>
+      <w:r>
+        <w:rPr>
+          <w:rFonts w:ascii="Times New Roman" w:hAnsi="Times New Roman" w:cs="Times New Roman"/>
+          <w:sz w:val="26"/>
+          <w:szCs w:val="26"/>
+        </w:rPr>
+        <w:t>Lê Hoàng Công</w:t>
+      </w:r>
+      <w:r>
+        <w:rPr>
+          <w:rFonts w:ascii="Times New Roman" w:hAnsi="Times New Roman" w:cs="Times New Roman"/>
+          <w:sz w:val="26"/>
+          <w:szCs w:val="26"/>
+        </w:rPr>
+        <w:tab/>
+        <w:t>16110286</w:t>
+      </w:r>
+    </w:p>
+    <w:p>
+      <w:pPr>
+        <w:spacing w:line="360" w:lineRule="auto"/>
+        <w:ind w:left="567" w:right="616"/>
+        <w:jc w:val="center"/>
+        <w:rPr>
+          <w:rFonts w:ascii="Times New Roman" w:hAnsi="Times New Roman" w:cs="Times New Roman"/>
+          <w:sz w:val="26"/>
+          <w:szCs w:val="26"/>
+        </w:rPr>
+      </w:pPr>
+    </w:p>
+    <w:p>
+      <w:pPr>
+        <w:spacing w:line="360" w:lineRule="auto"/>
+        <w:ind w:left="567" w:right="616"/>
+        <w:jc w:val="center"/>
+        <w:rPr>
+          <w:rFonts w:ascii="Times New Roman" w:hAnsi="Times New Roman" w:cs="Times New Roman"/>
+          <w:sz w:val="26"/>
+          <w:szCs w:val="26"/>
+        </w:rPr>
+      </w:pPr>
+      <w:r>
+        <w:rPr>
+          <w:rFonts w:ascii="Times New Roman" w:hAnsi="Times New Roman" w:cs="Times New Roman"/>
+          <w:sz w:val="26"/>
+          <w:szCs w:val="26"/>
+        </w:rPr>
+        <w:t>Tp. Hồ Chí Minh, tháng 9 năm 2018</w:t>
+      </w:r>
+    </w:p>
+    <w:p>
+      <w:pPr>
+        <w:spacing w:line="360" w:lineRule="auto"/>
+        <w:rPr>
+          <w:rFonts w:ascii="Times New Roman" w:hAnsi="Times New Roman" w:cs="Times New Roman"/>
+          <w:sz w:val="26"/>
+          <w:szCs w:val="26"/>
+        </w:rPr>
+      </w:pPr>
+      <w:r>
+        <w:rPr>
+          <w:rFonts w:ascii="Times New Roman" w:hAnsi="Times New Roman" w:cs="Times New Roman"/>
+          <w:sz w:val="26"/>
+          <w:szCs w:val="26"/>
+        </w:rPr>
+        <w:t>MỤC LỤC</w:t>
+      </w:r>
+    </w:p>
+    <w:p>
+      <w:pPr>
+        <w:spacing w:line="360" w:lineRule="auto"/>
+        <w:rPr>
+          <w:rFonts w:ascii="Times New Roman" w:hAnsi="Times New Roman" w:cs="Times New Roman"/>
+          <w:sz w:val="26"/>
+          <w:szCs w:val="26"/>
+        </w:rPr>
+      </w:pPr>
+      <w:r>
+        <w:rPr>
+          <w:rFonts w:ascii="Times New Roman" w:hAnsi="Times New Roman" w:cs="Times New Roman"/>
+          <w:sz w:val="26"/>
+          <w:szCs w:val="26"/>
+        </w:rPr>
+        <w:br w:type="page"/>
+      </w:r>
+      <w:r>
+        <w:rPr>
+          <w:rFonts w:ascii="Times New Roman" w:hAnsi="Times New Roman" w:cs="Times New Roman"/>
+          <w:sz w:val="26"/>
+          <w:szCs w:val="26"/>
+        </w:rPr>
+        <w:lastRenderedPageBreak/>
+        <w:t>LỜI CẢM ƠN</w:t>
+      </w:r>
+    </w:p>
+    <w:p>
+      <w:pPr>
+        <w:spacing w:line="360" w:lineRule="auto"/>
+        <w:rPr>
+          <w:rFonts w:ascii="Times New Roman" w:hAnsi="Times New Roman" w:cs="Times New Roman"/>
+          <w:sz w:val="26"/>
+          <w:szCs w:val="26"/>
+        </w:rPr>
+      </w:pPr>
+      <w:r>
+        <w:rPr>
+          <w:rFonts w:ascii="Times New Roman" w:hAnsi="Times New Roman" w:cs="Times New Roman"/>
+          <w:sz w:val="26"/>
+          <w:szCs w:val="26"/>
+        </w:rPr>
+        <w:br w:type="page"/>
+      </w:r>
+    </w:p>
+    <w:p>
+      <w:pPr>
+        <w:spacing w:line="360" w:lineRule="auto"/>
+        <w:rPr>
+          <w:rFonts w:ascii="Times New Roman" w:hAnsi="Times New Roman" w:cs="Times New Roman"/>
+          <w:sz w:val="26"/>
+          <w:szCs w:val="26"/>
+        </w:rPr>
+      </w:pPr>
+      <w:r>
+        <w:rPr>
+          <w:rFonts w:ascii="Times New Roman" w:hAnsi="Times New Roman" w:cs="Times New Roman"/>
+          <w:sz w:val="26"/>
+          <w:szCs w:val="26"/>
+        </w:rPr>
+        <w:lastRenderedPageBreak/>
+        <w:t>MỤC LỤC</w:t>
+      </w:r>
+      <w:r>
+        <w:rPr>
+          <w:rFonts w:ascii="Times New Roman" w:hAnsi="Times New Roman" w:cs="Times New Roman"/>
+          <w:sz w:val="26"/>
+          <w:szCs w:val="26"/>
+        </w:rPr>
+        <w:br w:type="page"/>
+      </w:r>
+    </w:p>
+    <w:p>
+      <w:pPr>
+        <w:pStyle w:val="Heading1"/>
+      </w:pPr>
+      <w:r>
+        <w:lastRenderedPageBreak/>
+        <w:t>Đặt vấn đề</w:t>
+      </w:r>
+    </w:p>
+    <w:p>
+      <w:pPr>
+        <w:pStyle w:val="Heading2"/>
+      </w:pPr>
+      <w:r>
+        <w:t>Lý do chọn đề tài</w:t>
+      </w:r>
+    </w:p>
+    <w:p>
+      <w:pPr>
+        <w:spacing w:line="360" w:lineRule="auto"/>
+        <w:rPr>
+          <w:rFonts w:ascii="Times New Roman" w:hAnsi="Times New Roman" w:cs="Times New Roman"/>
+          <w:sz w:val="26"/>
+          <w:szCs w:val="26"/>
+        </w:rPr>
+      </w:pPr>
+      <w:r>
+        <w:rPr>
+          <w:rFonts w:ascii="Times New Roman" w:hAnsi="Times New Roman" w:cs="Times New Roman"/>
+          <w:sz w:val="26"/>
+          <w:szCs w:val="26"/>
+        </w:rPr>
+        <w:t>Sự phát triển nhanh chống của các công nghệ trên nền tảng di động vào nhiều lĩnh vực như đời sống xã hội, quản lý kinh tế, khoa học kỹ thuật,…. Đã tạo ra nhiều vấn đề cấp thiết cần giải quyết. Việc tìm kiếm nhà trọ cũng là một trong những nhu cầu cấp thiết cần được giải quyết ở các thành phố lớn như TP.HCM, Hà Nộ</w:t>
+      </w:r>
+      <w:r>
+        <w:rPr>
+          <w:rFonts w:ascii="Times New Roman" w:hAnsi="Times New Roman" w:cs="Times New Roman"/>
+          <w:sz w:val="26"/>
+          <w:szCs w:val="26"/>
+        </w:rPr>
+        <w:t xml:space="preserve">i. </w:t>
+      </w:r>
+      <w:r>
+        <w:rPr>
+          <w:rFonts w:ascii="Times New Roman" w:hAnsi="Times New Roman" w:cs="Times New Roman"/>
+          <w:sz w:val="26"/>
+          <w:szCs w:val="26"/>
+        </w:rPr>
+        <w:t>Đối tượng hướng đến phần lớn sử dụng là sinh viên mới nhập học, công nhân và nhân viên đi làm xa nhà</w:t>
+      </w:r>
+      <w:r>
+        <w:rPr>
+          <w:rFonts w:ascii="Times New Roman" w:hAnsi="Times New Roman" w:cs="Times New Roman"/>
+          <w:sz w:val="26"/>
+          <w:szCs w:val="26"/>
+        </w:rPr>
+        <w:t>.</w:t>
+      </w:r>
+      <w:r>
+        <w:rPr>
+          <w:rFonts w:ascii="Times New Roman" w:hAnsi="Times New Roman" w:cs="Times New Roman"/>
+          <w:sz w:val="26"/>
+          <w:szCs w:val="26"/>
+        </w:rPr>
+        <w:t xml:space="preserve"> Chính vì vậy chúng em đã lựa chọn </w:t>
+      </w:r>
+      <w:r>
+        <w:rPr>
+          <w:rFonts w:ascii="Times New Roman" w:hAnsi="Times New Roman" w:cs="Times New Roman"/>
+          <w:sz w:val="26"/>
+          <w:szCs w:val="26"/>
+        </w:rPr>
+        <w:t xml:space="preserve">đề tài </w:t>
+      </w:r>
+      <w:r>
+        <w:rPr>
+          <w:rFonts w:ascii="Times New Roman" w:hAnsi="Times New Roman" w:cs="Times New Roman"/>
+          <w:sz w:val="26"/>
+          <w:szCs w:val="26"/>
+        </w:rPr>
+        <w:t>Xây dựng ứng dụng tìm kiếm nhà trọ trên Android để nhằm giải quyết được vấn đề trên.</w:t>
+      </w:r>
+    </w:p>
+    <w:p>
+      <w:pPr>
+        <w:pStyle w:val="Heading2"/>
+      </w:pPr>
+      <w:r>
+        <w:t>Mục đích nghiên cứu</w:t>
+      </w:r>
+    </w:p>
+    <w:p>
+      <w:pPr>
+        <w:spacing w:line="360" w:lineRule="auto"/>
+        <w:rPr>
+          <w:rFonts w:ascii="Times New Roman" w:hAnsi="Times New Roman" w:cs="Times New Roman"/>
+          <w:sz w:val="26"/>
+          <w:szCs w:val="26"/>
+        </w:rPr>
+      </w:pPr>
+      <w:r>
+        <w:rPr>
+          <w:rFonts w:ascii="Times New Roman" w:hAnsi="Times New Roman" w:cs="Times New Roman"/>
+          <w:sz w:val="26"/>
+          <w:szCs w:val="26"/>
+        </w:rPr>
+        <w:t>Mục tiêu nghiên cứu là nắm được một số phương pháp tiếp cận tới ngôn ngữ lập trình kotlin và sử dụng CSDL firebase để tạo nên ứng dụng Android tìm kiếm nhà trọ. Thực hiện các mục tiêu đề ra cần nghiên cứu và tiến hành triển khai các nội dung như sau:</w:t>
+      </w:r>
+    </w:p>
+    <w:p>
+      <w:pPr>
+        <w:spacing w:line="360" w:lineRule="auto"/>
+        <w:rPr>
+          <w:rFonts w:ascii="Times New Roman" w:hAnsi="Times New Roman" w:cs="Times New Roman"/>
+          <w:sz w:val="26"/>
+          <w:szCs w:val="26"/>
+        </w:rPr>
+      </w:pPr>
+      <w:r>
+        <w:rPr>
+          <w:rFonts w:ascii="Times New Roman" w:hAnsi="Times New Roman" w:cs="Times New Roman"/>
+          <w:sz w:val="26"/>
+          <w:szCs w:val="26"/>
+        </w:rPr>
+        <w:t>•</w:t>
+      </w:r>
+      <w:r>
+        <w:rPr>
+          <w:rFonts w:ascii="Times New Roman" w:hAnsi="Times New Roman" w:cs="Times New Roman"/>
+          <w:sz w:val="26"/>
+          <w:szCs w:val="26"/>
+        </w:rPr>
+        <w:tab/>
+        <w:t>Tìm hiểu và nghiên cứu về ngôn ngữ lập trình kotlin trên nền tảng di động (Android)</w:t>
+      </w:r>
+    </w:p>
+    <w:p>
+      <w:pPr>
+        <w:spacing w:line="360" w:lineRule="auto"/>
+        <w:rPr>
+          <w:rFonts w:ascii="Times New Roman" w:hAnsi="Times New Roman" w:cs="Times New Roman"/>
+          <w:sz w:val="26"/>
+          <w:szCs w:val="26"/>
+        </w:rPr>
+      </w:pPr>
+      <w:r>
+        <w:rPr>
+          <w:rFonts w:ascii="Times New Roman" w:hAnsi="Times New Roman" w:cs="Times New Roman"/>
+          <w:sz w:val="26"/>
+          <w:szCs w:val="26"/>
+        </w:rPr>
+        <w:t>•</w:t>
+      </w:r>
+      <w:r>
+        <w:rPr>
+          <w:rFonts w:ascii="Times New Roman" w:hAnsi="Times New Roman" w:cs="Times New Roman"/>
+          <w:sz w:val="26"/>
+          <w:szCs w:val="26"/>
+        </w:rPr>
+        <w:tab/>
+        <w:t>Tìm kiếm và so sánh các dữ liêu từ các app đã được dùng để từ đó rút ra được ý tưởng để xây dựng ứng dụng.</w:t>
+      </w:r>
+    </w:p>
+    <w:p>
+      <w:pPr>
+        <w:spacing w:line="360" w:lineRule="auto"/>
+        <w:rPr>
+          <w:rFonts w:ascii="Times New Roman" w:hAnsi="Times New Roman" w:cs="Times New Roman"/>
+          <w:sz w:val="26"/>
+          <w:szCs w:val="26"/>
+        </w:rPr>
+      </w:pPr>
+      <w:r>
+        <w:rPr>
+          <w:rFonts w:ascii="Times New Roman" w:hAnsi="Times New Roman" w:cs="Times New Roman"/>
+          <w:sz w:val="26"/>
+          <w:szCs w:val="26"/>
+        </w:rPr>
+        <w:t>•</w:t>
+      </w:r>
+      <w:r>
+        <w:rPr>
+          <w:rFonts w:ascii="Times New Roman" w:hAnsi="Times New Roman" w:cs="Times New Roman"/>
+          <w:sz w:val="26"/>
+          <w:szCs w:val="26"/>
+        </w:rPr>
+        <w:tab/>
+        <w:t>Tìm hiểu CSDL firebase để sử dụng lưu dữ liệu thu thập được cho ứng dụng.</w:t>
+      </w:r>
+    </w:p>
+    <w:p>
+      <w:pPr>
+        <w:spacing w:line="360" w:lineRule="auto"/>
+        <w:rPr>
+          <w:rFonts w:ascii="Times New Roman" w:hAnsi="Times New Roman" w:cs="Times New Roman"/>
+          <w:sz w:val="26"/>
+          <w:szCs w:val="26"/>
+        </w:rPr>
+      </w:pPr>
+      <w:r>
+        <w:rPr>
+          <w:rFonts w:ascii="Times New Roman" w:hAnsi="Times New Roman" w:cs="Times New Roman"/>
+          <w:sz w:val="26"/>
+          <w:szCs w:val="26"/>
+        </w:rPr>
+        <w:t>•</w:t>
+      </w:r>
+      <w:r>
+        <w:rPr>
+          <w:rFonts w:ascii="Times New Roman" w:hAnsi="Times New Roman" w:cs="Times New Roman"/>
+          <w:sz w:val="26"/>
+          <w:szCs w:val="26"/>
+        </w:rPr>
+        <w:tab/>
+        <w:t>Xây dựng ứng dụng tìm kiếm nhà trọ trên nền tảng di động.</w:t>
+      </w:r>
+    </w:p>
+    <w:p>
+      <w:pPr>
+        <w:pStyle w:val="Heading2"/>
+      </w:pPr>
+      <w:r>
+        <w:t>Đối tượng nghiên cứu</w:t>
+      </w:r>
+    </w:p>
+    <w:p>
+      <w:pPr>
+        <w:pStyle w:val="Heading2"/>
+      </w:pPr>
+      <w:r>
+        <w:t>Phạm vi nghiên cứu</w:t>
+      </w:r>
+    </w:p>
+    <w:p>
+      <w:pPr>
+        <w:pStyle w:val="Heading2"/>
+      </w:pPr>
+      <w:r>
+        <w:t>Phương pháp nghiên cứu</w:t>
+      </w:r>
+    </w:p>
+    <w:p>
+      <w:pPr>
+        <w:spacing w:line="360" w:lineRule="auto"/>
+        <w:rPr>
+          <w:rFonts w:ascii="Times New Roman" w:hAnsi="Times New Roman" w:cs="Times New Roman"/>
+          <w:sz w:val="26"/>
+          <w:szCs w:val="26"/>
+        </w:rPr>
+      </w:pPr>
+      <w:r>
+        <w:rPr>
+          <w:rFonts w:ascii="Times New Roman" w:hAnsi="Times New Roman" w:cs="Times New Roman"/>
+          <w:sz w:val="26"/>
+          <w:szCs w:val="26"/>
+        </w:rPr>
+        <w:t>-</w:t>
+      </w:r>
+      <w:r>
+        <w:rPr>
+          <w:rFonts w:ascii="Times New Roman" w:hAnsi="Times New Roman" w:cs="Times New Roman"/>
+          <w:sz w:val="26"/>
+          <w:szCs w:val="26"/>
+        </w:rPr>
+        <w:tab/>
+        <w:t>Thu thập và phân tích các tài liệu và thông tin liên quan đến đề tài.</w:t>
+      </w:r>
+    </w:p>
+    <w:p>
+      <w:pPr>
+        <w:spacing w:line="360" w:lineRule="auto"/>
+        <w:rPr>
+          <w:rFonts w:ascii="Times New Roman" w:hAnsi="Times New Roman" w:cs="Times New Roman"/>
+          <w:sz w:val="26"/>
+          <w:szCs w:val="26"/>
+        </w:rPr>
+      </w:pPr>
+      <w:r>
+        <w:rPr>
+          <w:rFonts w:ascii="Times New Roman" w:hAnsi="Times New Roman" w:cs="Times New Roman"/>
+          <w:sz w:val="26"/>
+          <w:szCs w:val="26"/>
+        </w:rPr>
+        <w:t>-</w:t>
+      </w:r>
+      <w:r>
+        <w:rPr>
+          <w:rFonts w:ascii="Times New Roman" w:hAnsi="Times New Roman" w:cs="Times New Roman"/>
+          <w:sz w:val="26"/>
+          <w:szCs w:val="26"/>
+        </w:rPr>
+        <w:tab/>
+        <w:t>Xem xét, lựa chọn các phương pháp để giải quyết vấn đề.</w:t>
+      </w:r>
+    </w:p>
+    <w:p>
+      <w:pPr>
+        <w:spacing w:line="360" w:lineRule="auto"/>
+        <w:rPr>
+          <w:rFonts w:ascii="Times New Roman" w:hAnsi="Times New Roman" w:cs="Times New Roman"/>
+          <w:sz w:val="26"/>
+          <w:szCs w:val="26"/>
+        </w:rPr>
+      </w:pPr>
+      <w:r>
+        <w:rPr>
+          <w:rFonts w:ascii="Times New Roman" w:hAnsi="Times New Roman" w:cs="Times New Roman"/>
+          <w:sz w:val="26"/>
+          <w:szCs w:val="26"/>
+        </w:rPr>
+        <w:t>-</w:t>
+      </w:r>
+      <w:r>
+        <w:rPr>
+          <w:rFonts w:ascii="Times New Roman" w:hAnsi="Times New Roman" w:cs="Times New Roman"/>
+          <w:sz w:val="26"/>
+          <w:szCs w:val="26"/>
+        </w:rPr>
+        <w:tab/>
+        <w:t>Triển khai xây dựng chương trình ứng dụng.</w:t>
+      </w:r>
+    </w:p>
+    <w:p>
+      <w:pPr>
+        <w:spacing w:line="360" w:lineRule="auto"/>
+        <w:rPr>
+          <w:rFonts w:ascii="Times New Roman" w:hAnsi="Times New Roman" w:cs="Times New Roman"/>
+          <w:sz w:val="26"/>
+          <w:szCs w:val="26"/>
+        </w:rPr>
+      </w:pPr>
+      <w:r>
+        <w:rPr>
+          <w:rFonts w:ascii="Times New Roman" w:hAnsi="Times New Roman" w:cs="Times New Roman"/>
+          <w:sz w:val="26"/>
+          <w:szCs w:val="26"/>
+        </w:rPr>
+        <w:t>-</w:t>
+      </w:r>
+      <w:r>
+        <w:rPr>
+          <w:rFonts w:ascii="Times New Roman" w:hAnsi="Times New Roman" w:cs="Times New Roman"/>
+          <w:sz w:val="26"/>
+          <w:szCs w:val="26"/>
+        </w:rPr>
+        <w:tab/>
+        <w:t>Kiểm tra thử nghiệm và đánh giá kết quả.</w:t>
+      </w:r>
+    </w:p>
+    <w:p>
+      <w:pPr>
+        <w:pStyle w:val="Heading2"/>
+      </w:pPr>
+      <w:r>
+        <w:lastRenderedPageBreak/>
+        <w:t>Kế hoạch nghiên cứu</w:t>
+      </w:r>
+    </w:p>
+    <w:p>
+      <w:pPr>
+        <w:pStyle w:val="Heading2"/>
+      </w:pPr>
+      <w:r>
+        <w:t>Công nghệ sử dụng</w:t>
+      </w:r>
+    </w:p>
+    <w:p>
+      <w:pPr>
+        <w:spacing w:line="360" w:lineRule="auto"/>
+        <w:rPr>
+          <w:rFonts w:ascii="Times New Roman" w:hAnsi="Times New Roman" w:cs="Times New Roman"/>
+          <w:sz w:val="26"/>
+          <w:szCs w:val="26"/>
+        </w:rPr>
+      </w:pPr>
+      <w:r>
+        <w:rPr>
+          <w:rFonts w:ascii="Times New Roman" w:hAnsi="Times New Roman" w:cs="Times New Roman"/>
+          <w:sz w:val="26"/>
+          <w:szCs w:val="26"/>
+        </w:rPr>
+        <w:t>Kotlin là một ngôn ngữ mới được phát triển bởi Jetbrains, Kotlin cũng giống như Java, kotlin chạy trên nền tảng JVM ( Java Virtual Machine ) và sử dụng các công cụ thư viện hiện có của Java.</w:t>
+      </w:r>
+    </w:p>
+    <w:p>
+      <w:pPr>
+        <w:spacing w:line="360" w:lineRule="auto"/>
+        <w:rPr>
+          <w:rFonts w:ascii="Times New Roman" w:hAnsi="Times New Roman" w:cs="Times New Roman"/>
+          <w:sz w:val="26"/>
+          <w:szCs w:val="26"/>
+        </w:rPr>
+      </w:pPr>
+      <w:r>
+        <w:rPr>
+          <w:rFonts w:ascii="Times New Roman" w:hAnsi="Times New Roman" w:cs="Times New Roman"/>
+          <w:sz w:val="26"/>
+          <w:szCs w:val="26"/>
+        </w:rPr>
+        <w:t>Một số ưu điểm của Kotlin</w:t>
+      </w:r>
+    </w:p>
+    <w:p>
+      <w:pPr>
+        <w:spacing w:line="360" w:lineRule="auto"/>
+        <w:rPr>
+          <w:rFonts w:ascii="Times New Roman" w:hAnsi="Times New Roman" w:cs="Times New Roman"/>
+          <w:sz w:val="26"/>
+          <w:szCs w:val="26"/>
+        </w:rPr>
+      </w:pPr>
+      <w:r>
+        <w:rPr>
+          <w:rFonts w:ascii="Times New Roman" w:hAnsi="Times New Roman" w:cs="Times New Roman"/>
+          <w:sz w:val="26"/>
+          <w:szCs w:val="26"/>
+        </w:rPr>
+        <w:t>Kotlin có khả năng tương thích cao với Java.</w:t>
+      </w:r>
+    </w:p>
+    <w:p>
+      <w:pPr>
+        <w:spacing w:line="360" w:lineRule="auto"/>
+        <w:rPr>
+          <w:rFonts w:ascii="Times New Roman" w:hAnsi="Times New Roman" w:cs="Times New Roman"/>
+          <w:sz w:val="26"/>
+          <w:szCs w:val="26"/>
+        </w:rPr>
+      </w:pPr>
+      <w:r>
+        <w:rPr>
+          <w:rFonts w:ascii="Times New Roman" w:hAnsi="Times New Roman" w:cs="Times New Roman"/>
+          <w:sz w:val="26"/>
+          <w:szCs w:val="26"/>
+        </w:rPr>
+        <w:t>Ngắn gọn hơn Java.</w:t>
+      </w:r>
+    </w:p>
+    <w:p>
+      <w:pPr>
+        <w:spacing w:line="360" w:lineRule="auto"/>
+        <w:rPr>
+          <w:rFonts w:ascii="Times New Roman" w:hAnsi="Times New Roman" w:cs="Times New Roman"/>
+          <w:sz w:val="26"/>
+          <w:szCs w:val="26"/>
+        </w:rPr>
+      </w:pPr>
+      <w:r>
+        <w:rPr>
+          <w:rFonts w:ascii="Times New Roman" w:hAnsi="Times New Roman" w:cs="Times New Roman"/>
+          <w:sz w:val="26"/>
+          <w:szCs w:val="26"/>
+        </w:rPr>
+        <w:t>An toàn hơn Java: tránh được các nỗi null pointer.</w:t>
+      </w:r>
+    </w:p>
+    <w:p>
+      <w:pPr>
+        <w:spacing w:line="360" w:lineRule="auto"/>
+        <w:rPr>
+          <w:rFonts w:ascii="Times New Roman" w:hAnsi="Times New Roman" w:cs="Times New Roman"/>
+          <w:sz w:val="26"/>
+          <w:szCs w:val="26"/>
+        </w:rPr>
+      </w:pPr>
+      <w:r>
+        <w:rPr>
+          <w:rFonts w:ascii="Times New Roman" w:hAnsi="Times New Roman" w:cs="Times New Roman"/>
+          <w:sz w:val="26"/>
+          <w:szCs w:val="26"/>
+        </w:rPr>
+        <w:t>Kotlin hỗ trợ tốt hơn cho lập trình chức năng.</w:t>
+      </w:r>
+    </w:p>
+    <w:p>
+      <w:pPr>
+        <w:spacing w:line="360" w:lineRule="auto"/>
+        <w:rPr>
+          <w:rFonts w:ascii="Times New Roman" w:hAnsi="Times New Roman" w:cs="Times New Roman"/>
+          <w:sz w:val="26"/>
+          <w:szCs w:val="26"/>
+        </w:rPr>
+      </w:pPr>
+    </w:p>
+    <w:p>
+      <w:pPr>
+        <w:spacing w:line="360" w:lineRule="auto"/>
+        <w:rPr>
+          <w:rFonts w:ascii="Times New Roman" w:hAnsi="Times New Roman" w:cs="Times New Roman"/>
+          <w:sz w:val="26"/>
+          <w:szCs w:val="26"/>
+        </w:rPr>
+      </w:pPr>
+      <w:r>
+        <w:rPr>
+          <w:rFonts w:ascii="Times New Roman" w:hAnsi="Times New Roman" w:cs="Times New Roman"/>
+          <w:sz w:val="26"/>
+          <w:szCs w:val="26"/>
+        </w:rPr>
+        <w:br w:type="page"/>
+      </w:r>
+    </w:p>
+    <w:p>
+      <w:pPr>
+        <w:pStyle w:val="Heading1"/>
+      </w:pPr>
+      <w:r>
+        <w:lastRenderedPageBreak/>
+        <w:t>Nội dung</w:t>
+      </w:r>
+    </w:p>
+    <w:p>
+      <w:pPr>
+        <w:pStyle w:val="Heading2"/>
+      </w:pPr>
+      <w:r>
+        <w:t>Khảo sát hiện trạng</w:t>
+      </w:r>
+    </w:p>
+    <w:p>
+      <w:pPr>
+        <w:pStyle w:val="Heading3"/>
+      </w:pPr>
+      <w:r>
         <w:t>Ahana</w:t>
       </w:r>
     </w:p>
     <w:p>
       <w:pPr>
-        <w:pStyle w:val="ListParagraph"/>
-        <w:ind w:left="360"/>
-        <w:rPr>
-          <w:rFonts w:ascii="Times New Roman" w:hAnsi="Times New Roman" w:cs="Times New Roman"/>
-          <w:sz w:val="28"/>
-          <w:szCs w:val="28"/>
-        </w:rPr>
-      </w:pPr>
-      <w:r>
-        <w:rPr>
-          <w:rFonts w:ascii="Times New Roman" w:hAnsi="Times New Roman" w:cs="Times New Roman"/>
-          <w:noProof/>
-          <w:sz w:val="28"/>
-          <w:szCs w:val="28"/>
+        <w:spacing w:line="360" w:lineRule="auto"/>
+        <w:rPr>
+          <w:rFonts w:ascii="Times New Roman" w:hAnsi="Times New Roman" w:cs="Times New Roman"/>
+          <w:sz w:val="26"/>
+          <w:szCs w:val="26"/>
+        </w:rPr>
+      </w:pPr>
+      <w:r>
+        <w:rPr>
+          <w:rFonts w:ascii="Times New Roman" w:hAnsi="Times New Roman" w:cs="Times New Roman"/>
+          <w:sz w:val="26"/>
+          <w:szCs w:val="26"/>
         </w:rPr>
         <w:drawing>
           <wp:inline distT="0" distB="0" distL="0" distR="0" wp14:anchorId="529F22F8" wp14:editId="00C03FB6">
@@ -76,7 +1857,7 @@
                     </pic:cNvPicPr>
                   </pic:nvPicPr>
                   <pic:blipFill>
-                    <a:blip r:embed="rId5">
+                    <a:blip r:embed="rId16">
                       <a:extLst>
                         <a:ext uri="{28A0092B-C50C-407E-A947-70E740481C1C}">
                           <a14:useLocalDpi xmlns:a14="http://schemas.microsoft.com/office/drawing/2010/main" val="0"/>
@@ -110,9 +1891,8 @@
       <w:r>
         <w:rPr>
           <w:rFonts w:ascii="Times New Roman" w:hAnsi="Times New Roman" w:cs="Times New Roman"/>
-          <w:noProof/>
-          <w:sz w:val="28"/>
-          <w:szCs w:val="28"/>
+          <w:sz w:val="26"/>
+          <w:szCs w:val="26"/>
         </w:rPr>
         <w:drawing>
           <wp:inline distT="0" distB="0" distL="0" distR="0" wp14:anchorId="205B1CB3" wp14:editId="3C9977B5">
@@ -132,7 +1912,7 @@
                     </pic:cNvPicPr>
                   </pic:nvPicPr>
                   <pic:blipFill>
-                    <a:blip r:embed="rId6">
+                    <a:blip r:embed="rId17">
                       <a:extLst>
                         <a:ext uri="{28A0092B-C50C-407E-A947-70E740481C1C}">
                           <a14:useLocalDpi xmlns:a14="http://schemas.microsoft.com/office/drawing/2010/main" val="0"/>
@@ -166,20 +1946,18 @@
     </w:p>
     <w:p>
       <w:pPr>
-        <w:pStyle w:val="ListParagraph"/>
-        <w:ind w:left="360"/>
-        <w:rPr>
-          <w:rFonts w:ascii="Times New Roman" w:hAnsi="Times New Roman" w:cs="Times New Roman"/>
-          <w:sz w:val="28"/>
-          <w:szCs w:val="28"/>
-        </w:rPr>
-      </w:pPr>
-      <w:r>
-        <w:rPr>
-          <w:rFonts w:ascii="Times New Roman" w:hAnsi="Times New Roman" w:cs="Times New Roman"/>
-          <w:noProof/>
-          <w:sz w:val="28"/>
-          <w:szCs w:val="28"/>
+        <w:spacing w:line="360" w:lineRule="auto"/>
+        <w:rPr>
+          <w:rFonts w:ascii="Times New Roman" w:hAnsi="Times New Roman" w:cs="Times New Roman"/>
+          <w:sz w:val="26"/>
+          <w:szCs w:val="26"/>
+        </w:rPr>
+      </w:pPr>
+      <w:r>
+        <w:rPr>
+          <w:rFonts w:ascii="Times New Roman" w:hAnsi="Times New Roman" w:cs="Times New Roman"/>
+          <w:sz w:val="26"/>
+          <w:szCs w:val="26"/>
         </w:rPr>
         <w:lastRenderedPageBreak/>
         <w:drawing>
@@ -200,7 +1978,7 @@
                     </pic:cNvPicPr>
                   </pic:nvPicPr>
                   <pic:blipFill>
-                    <a:blip r:embed="rId7">
+                    <a:blip r:embed="rId18">
                       <a:extLst>
                         <a:ext uri="{28A0092B-C50C-407E-A947-70E740481C1C}">
                           <a14:useLocalDpi xmlns:a14="http://schemas.microsoft.com/office/drawing/2010/main" val="0"/>
@@ -234,9 +2012,8 @@
       <w:r>
         <w:rPr>
           <w:rFonts w:ascii="Times New Roman" w:hAnsi="Times New Roman" w:cs="Times New Roman"/>
-          <w:noProof/>
-          <w:sz w:val="28"/>
-          <w:szCs w:val="28"/>
+          <w:sz w:val="26"/>
+          <w:szCs w:val="26"/>
         </w:rPr>
         <w:drawing>
           <wp:inline distT="0" distB="0" distL="0" distR="0" wp14:anchorId="0B08ACB7" wp14:editId="6E5CEB8A">
@@ -256,7 +2033,7 @@
                     </pic:cNvPicPr>
                   </pic:nvPicPr>
                   <pic:blipFill>
-                    <a:blip r:embed="rId8">
+                    <a:blip r:embed="rId19">
                       <a:extLst>
                         <a:ext uri="{28A0092B-C50C-407E-A947-70E740481C1C}">
                           <a14:useLocalDpi xmlns:a14="http://schemas.microsoft.com/office/drawing/2010/main" val="0"/>
@@ -290,23 +2067,9 @@
     </w:p>
     <w:p>
       <w:pPr>
-        <w:pStyle w:val="ListParagraph"/>
-        <w:numPr>
-          <w:ilvl w:val="1"/>
-          <w:numId w:val="1"/>
-        </w:numPr>
-        <w:rPr>
-          <w:rFonts w:ascii="Times New Roman" w:hAnsi="Times New Roman" w:cs="Times New Roman"/>
-          <w:sz w:val="28"/>
-          <w:szCs w:val="28"/>
-        </w:rPr>
-      </w:pPr>
-      <w:r>
-        <w:rPr>
-          <w:rFonts w:ascii="Times New Roman" w:hAnsi="Times New Roman" w:cs="Times New Roman"/>
-          <w:sz w:val="28"/>
-          <w:szCs w:val="28"/>
-        </w:rPr>
+        <w:pStyle w:val="Heading4"/>
+      </w:pPr>
+      <w:r>
         <w:t>Giao diện</w:t>
       </w:r>
     </w:p>
@@ -315,19 +2078,20 @@
         <w:pStyle w:val="ListParagraph"/>
         <w:numPr>
           <w:ilvl w:val="0"/>
-          <w:numId w:val="2"/>
+          <w:numId w:val="15"/>
         </w:numPr>
-        <w:rPr>
-          <w:rFonts w:ascii="Times New Roman" w:hAnsi="Times New Roman" w:cs="Times New Roman"/>
-          <w:sz w:val="28"/>
-          <w:szCs w:val="28"/>
-        </w:rPr>
-      </w:pPr>
-      <w:r>
-        <w:rPr>
-          <w:rFonts w:ascii="Times New Roman" w:hAnsi="Times New Roman" w:cs="Times New Roman"/>
-          <w:sz w:val="28"/>
-          <w:szCs w:val="28"/>
+        <w:spacing w:line="360" w:lineRule="auto"/>
+        <w:rPr>
+          <w:rFonts w:ascii="Times New Roman" w:hAnsi="Times New Roman" w:cs="Times New Roman"/>
+          <w:sz w:val="26"/>
+          <w:szCs w:val="26"/>
+        </w:rPr>
+      </w:pPr>
+      <w:r>
+        <w:rPr>
+          <w:rFonts w:ascii="Times New Roman" w:hAnsi="Times New Roman" w:cs="Times New Roman"/>
+          <w:sz w:val="26"/>
+          <w:szCs w:val="26"/>
         </w:rPr>
         <w:t>Đẹp, đơn giản.</w:t>
       </w:r>
@@ -337,42 +2101,29 @@
         <w:pStyle w:val="ListParagraph"/>
         <w:numPr>
           <w:ilvl w:val="0"/>
-          <w:numId w:val="2"/>
+          <w:numId w:val="15"/>
         </w:numPr>
-        <w:rPr>
-          <w:rFonts w:ascii="Times New Roman" w:hAnsi="Times New Roman" w:cs="Times New Roman"/>
-          <w:sz w:val="28"/>
-          <w:szCs w:val="28"/>
-        </w:rPr>
-      </w:pPr>
-      <w:r>
-        <w:rPr>
-          <w:rFonts w:ascii="Times New Roman" w:hAnsi="Times New Roman" w:cs="Times New Roman"/>
-          <w:sz w:val="28"/>
-          <w:szCs w:val="28"/>
+        <w:spacing w:line="360" w:lineRule="auto"/>
+        <w:rPr>
+          <w:rFonts w:ascii="Times New Roman" w:hAnsi="Times New Roman" w:cs="Times New Roman"/>
+          <w:sz w:val="26"/>
+          <w:szCs w:val="26"/>
+        </w:rPr>
+      </w:pPr>
+      <w:r>
+        <w:rPr>
+          <w:rFonts w:ascii="Times New Roman" w:hAnsi="Times New Roman" w:cs="Times New Roman"/>
+          <w:sz w:val="26"/>
+          <w:szCs w:val="26"/>
         </w:rPr>
         <w:t>Các mục phân bố vừa phải</w:t>
       </w:r>
     </w:p>
     <w:p>
       <w:pPr>
-        <w:pStyle w:val="ListParagraph"/>
-        <w:numPr>
-          <w:ilvl w:val="1"/>
-          <w:numId w:val="1"/>
-        </w:numPr>
-        <w:rPr>
-          <w:rFonts w:ascii="Times New Roman" w:hAnsi="Times New Roman" w:cs="Times New Roman"/>
-          <w:sz w:val="28"/>
-          <w:szCs w:val="28"/>
-        </w:rPr>
-      </w:pPr>
-      <w:r>
-        <w:rPr>
-          <w:rFonts w:ascii="Times New Roman" w:hAnsi="Times New Roman" w:cs="Times New Roman"/>
-          <w:sz w:val="28"/>
-          <w:szCs w:val="28"/>
-        </w:rPr>
+        <w:pStyle w:val="Heading4"/>
+      </w:pPr>
+      <w:r>
         <w:t>Chức năng</w:t>
       </w:r>
     </w:p>
@@ -381,19 +2132,20 @@
         <w:pStyle w:val="ListParagraph"/>
         <w:numPr>
           <w:ilvl w:val="0"/>
-          <w:numId w:val="4"/>
+          <w:numId w:val="16"/>
         </w:numPr>
-        <w:rPr>
-          <w:rFonts w:ascii="Times New Roman" w:hAnsi="Times New Roman" w:cs="Times New Roman"/>
-          <w:sz w:val="28"/>
-          <w:szCs w:val="28"/>
-        </w:rPr>
-      </w:pPr>
-      <w:r>
-        <w:rPr>
-          <w:rFonts w:ascii="Times New Roman" w:hAnsi="Times New Roman" w:cs="Times New Roman"/>
-          <w:sz w:val="28"/>
-          <w:szCs w:val="28"/>
+        <w:spacing w:line="360" w:lineRule="auto"/>
+        <w:rPr>
+          <w:rFonts w:ascii="Times New Roman" w:hAnsi="Times New Roman" w:cs="Times New Roman"/>
+          <w:sz w:val="26"/>
+          <w:szCs w:val="26"/>
+        </w:rPr>
+      </w:pPr>
+      <w:r>
+        <w:rPr>
+          <w:rFonts w:ascii="Times New Roman" w:hAnsi="Times New Roman" w:cs="Times New Roman"/>
+          <w:sz w:val="26"/>
+          <w:szCs w:val="26"/>
         </w:rPr>
         <w:t>Tìm phòng trọ (tìm phòng gấp, tìm phòng gần nơi làm việc, tìm theo bộ lọc)</w:t>
       </w:r>
@@ -403,19 +2155,20 @@
         <w:pStyle w:val="ListParagraph"/>
         <w:numPr>
           <w:ilvl w:val="0"/>
-          <w:numId w:val="4"/>
+          <w:numId w:val="16"/>
         </w:numPr>
-        <w:rPr>
-          <w:rFonts w:ascii="Times New Roman" w:hAnsi="Times New Roman" w:cs="Times New Roman"/>
-          <w:sz w:val="28"/>
-          <w:szCs w:val="28"/>
-        </w:rPr>
-      </w:pPr>
-      <w:r>
-        <w:rPr>
-          <w:rFonts w:ascii="Times New Roman" w:hAnsi="Times New Roman" w:cs="Times New Roman"/>
-          <w:sz w:val="28"/>
-          <w:szCs w:val="28"/>
+        <w:spacing w:line="360" w:lineRule="auto"/>
+        <w:rPr>
+          <w:rFonts w:ascii="Times New Roman" w:hAnsi="Times New Roman" w:cs="Times New Roman"/>
+          <w:sz w:val="26"/>
+          <w:szCs w:val="26"/>
+        </w:rPr>
+      </w:pPr>
+      <w:r>
+        <w:rPr>
+          <w:rFonts w:ascii="Times New Roman" w:hAnsi="Times New Roman" w:cs="Times New Roman"/>
+          <w:sz w:val="26"/>
+          <w:szCs w:val="26"/>
         </w:rPr>
         <w:t>Đăng phòng để thuê</w:t>
       </w:r>
@@ -425,61 +2178,46 @@
         <w:pStyle w:val="ListParagraph"/>
         <w:numPr>
           <w:ilvl w:val="0"/>
-          <w:numId w:val="4"/>
+          <w:numId w:val="16"/>
         </w:numPr>
-        <w:rPr>
-          <w:rFonts w:ascii="Times New Roman" w:hAnsi="Times New Roman" w:cs="Times New Roman"/>
-          <w:sz w:val="28"/>
-          <w:szCs w:val="28"/>
-        </w:rPr>
-      </w:pPr>
-      <w:r>
-        <w:rPr>
-          <w:rFonts w:ascii="Times New Roman" w:hAnsi="Times New Roman" w:cs="Times New Roman"/>
-          <w:sz w:val="28"/>
-          <w:szCs w:val="28"/>
+        <w:spacing w:line="360" w:lineRule="auto"/>
+        <w:rPr>
+          <w:rFonts w:ascii="Times New Roman" w:hAnsi="Times New Roman" w:cs="Times New Roman"/>
+          <w:sz w:val="26"/>
+          <w:szCs w:val="26"/>
+        </w:rPr>
+      </w:pPr>
+      <w:r>
+        <w:rPr>
+          <w:rFonts w:ascii="Times New Roman" w:hAnsi="Times New Roman" w:cs="Times New Roman"/>
+          <w:sz w:val="26"/>
+          <w:szCs w:val="26"/>
         </w:rPr>
         <w:t>Tìm người ở ghép</w:t>
       </w:r>
     </w:p>
     <w:p>
       <w:pPr>
-        <w:pStyle w:val="ListParagraph"/>
-        <w:numPr>
-          <w:ilvl w:val="0"/>
-          <w:numId w:val="1"/>
-        </w:numPr>
-        <w:rPr>
-          <w:rFonts w:ascii="Times New Roman" w:hAnsi="Times New Roman" w:cs="Times New Roman"/>
-          <w:sz w:val="28"/>
-          <w:szCs w:val="28"/>
-        </w:rPr>
-      </w:pPr>
-      <w:r>
-        <w:rPr>
-          <w:rFonts w:ascii="Times New Roman" w:hAnsi="Times New Roman" w:cs="Times New Roman"/>
-          <w:sz w:val="28"/>
-          <w:szCs w:val="28"/>
-        </w:rPr>
+        <w:pStyle w:val="Heading3"/>
+      </w:pPr>
+      <w:r>
         <w:t>Nhatro360</w:t>
       </w:r>
     </w:p>
     <w:p>
       <w:pPr>
-        <w:pStyle w:val="ListParagraph"/>
-        <w:ind w:left="360"/>
-        <w:rPr>
-          <w:rFonts w:ascii="Times New Roman" w:hAnsi="Times New Roman" w:cs="Times New Roman"/>
-          <w:sz w:val="28"/>
-          <w:szCs w:val="28"/>
-        </w:rPr>
-      </w:pPr>
-      <w:r>
-        <w:rPr>
-          <w:rFonts w:ascii="Times New Roman" w:hAnsi="Times New Roman" w:cs="Times New Roman"/>
-          <w:noProof/>
-          <w:sz w:val="28"/>
-          <w:szCs w:val="28"/>
+        <w:spacing w:line="360" w:lineRule="auto"/>
+        <w:rPr>
+          <w:rFonts w:ascii="Times New Roman" w:hAnsi="Times New Roman" w:cs="Times New Roman"/>
+          <w:sz w:val="26"/>
+          <w:szCs w:val="26"/>
+        </w:rPr>
+      </w:pPr>
+      <w:r>
+        <w:rPr>
+          <w:rFonts w:ascii="Times New Roman" w:hAnsi="Times New Roman" w:cs="Times New Roman"/>
+          <w:sz w:val="26"/>
+          <w:szCs w:val="26"/>
         </w:rPr>
         <w:lastRenderedPageBreak/>
         <w:drawing>
@@ -500,7 +2238,7 @@
                     </pic:cNvPicPr>
                   </pic:nvPicPr>
                   <pic:blipFill>
-                    <a:blip r:embed="rId9">
+                    <a:blip r:embed="rId20">
                       <a:extLst>
                         <a:ext uri="{28A0092B-C50C-407E-A947-70E740481C1C}">
                           <a14:useLocalDpi xmlns:a14="http://schemas.microsoft.com/office/drawing/2010/main" val="0"/>
@@ -534,9 +2272,8 @@
       <w:r>
         <w:rPr>
           <w:rFonts w:ascii="Times New Roman" w:hAnsi="Times New Roman" w:cs="Times New Roman"/>
-          <w:noProof/>
-          <w:sz w:val="28"/>
-          <w:szCs w:val="28"/>
+          <w:sz w:val="26"/>
+          <w:szCs w:val="26"/>
         </w:rPr>
         <w:drawing>
           <wp:inline distT="0" distB="0" distL="0" distR="0" wp14:anchorId="7CBEDF24" wp14:editId="2F6D16B2">
@@ -556,7 +2293,7 @@
                     </pic:cNvPicPr>
                   </pic:nvPicPr>
                   <pic:blipFill>
-                    <a:blip r:embed="rId10">
+                    <a:blip r:embed="rId21">
                       <a:extLst>
                         <a:ext uri="{28A0092B-C50C-407E-A947-70E740481C1C}">
                           <a14:useLocalDpi xmlns:a14="http://schemas.microsoft.com/office/drawing/2010/main" val="0"/>
@@ -590,20 +2327,18 @@
     </w:p>
     <w:p>
       <w:pPr>
-        <w:pStyle w:val="ListParagraph"/>
-        <w:ind w:left="360"/>
-        <w:rPr>
-          <w:rFonts w:ascii="Times New Roman" w:hAnsi="Times New Roman" w:cs="Times New Roman"/>
-          <w:sz w:val="28"/>
-          <w:szCs w:val="28"/>
-        </w:rPr>
-      </w:pPr>
-      <w:r>
-        <w:rPr>
-          <w:rFonts w:ascii="Times New Roman" w:hAnsi="Times New Roman" w:cs="Times New Roman"/>
-          <w:noProof/>
-          <w:sz w:val="28"/>
-          <w:szCs w:val="28"/>
+        <w:spacing w:line="360" w:lineRule="auto"/>
+        <w:rPr>
+          <w:rFonts w:ascii="Times New Roman" w:hAnsi="Times New Roman" w:cs="Times New Roman"/>
+          <w:sz w:val="26"/>
+          <w:szCs w:val="26"/>
+        </w:rPr>
+      </w:pPr>
+      <w:r>
+        <w:rPr>
+          <w:rFonts w:ascii="Times New Roman" w:hAnsi="Times New Roman" w:cs="Times New Roman"/>
+          <w:sz w:val="26"/>
+          <w:szCs w:val="26"/>
         </w:rPr>
         <w:lastRenderedPageBreak/>
         <w:drawing>
@@ -624,7 +2359,7 @@
                     </pic:cNvPicPr>
                   </pic:nvPicPr>
                   <pic:blipFill>
-                    <a:blip r:embed="rId11">
+                    <a:blip r:embed="rId22">
                       <a:extLst>
                         <a:ext uri="{28A0092B-C50C-407E-A947-70E740481C1C}">
                           <a14:useLocalDpi xmlns:a14="http://schemas.microsoft.com/office/drawing/2010/main" val="0"/>
@@ -658,9 +2393,8 @@
       <w:r>
         <w:rPr>
           <w:rFonts w:ascii="Times New Roman" w:hAnsi="Times New Roman" w:cs="Times New Roman"/>
-          <w:noProof/>
-          <w:sz w:val="28"/>
-          <w:szCs w:val="28"/>
+          <w:sz w:val="26"/>
+          <w:szCs w:val="26"/>
         </w:rPr>
         <w:drawing>
           <wp:inline distT="0" distB="0" distL="0" distR="0" wp14:anchorId="1C6F2CBC" wp14:editId="05257932">
@@ -680,7 +2414,7 @@
                     </pic:cNvPicPr>
                   </pic:nvPicPr>
                   <pic:blipFill>
-                    <a:blip r:embed="rId12">
+                    <a:blip r:embed="rId23">
                       <a:extLst>
                         <a:ext uri="{28A0092B-C50C-407E-A947-70E740481C1C}">
                           <a14:useLocalDpi xmlns:a14="http://schemas.microsoft.com/office/drawing/2010/main" val="0"/>
@@ -714,20 +2448,18 @@
     </w:p>
     <w:p>
       <w:pPr>
-        <w:pStyle w:val="ListParagraph"/>
-        <w:ind w:left="360"/>
-        <w:rPr>
-          <w:rFonts w:ascii="Times New Roman" w:hAnsi="Times New Roman" w:cs="Times New Roman"/>
-          <w:sz w:val="28"/>
-          <w:szCs w:val="28"/>
-        </w:rPr>
-      </w:pPr>
-      <w:r>
-        <w:rPr>
-          <w:rFonts w:ascii="Times New Roman" w:hAnsi="Times New Roman" w:cs="Times New Roman"/>
-          <w:noProof/>
-          <w:sz w:val="28"/>
-          <w:szCs w:val="28"/>
+        <w:spacing w:line="360" w:lineRule="auto"/>
+        <w:rPr>
+          <w:rFonts w:ascii="Times New Roman" w:hAnsi="Times New Roman" w:cs="Times New Roman"/>
+          <w:sz w:val="26"/>
+          <w:szCs w:val="26"/>
+        </w:rPr>
+      </w:pPr>
+      <w:r>
+        <w:rPr>
+          <w:rFonts w:ascii="Times New Roman" w:hAnsi="Times New Roman" w:cs="Times New Roman"/>
+          <w:sz w:val="26"/>
+          <w:szCs w:val="26"/>
         </w:rPr>
         <w:lastRenderedPageBreak/>
         <w:drawing>
@@ -748,7 +2480,7 @@
                     </pic:cNvPicPr>
                   </pic:nvPicPr>
                   <pic:blipFill>
-                    <a:blip r:embed="rId13">
+                    <a:blip r:embed="rId24">
                       <a:extLst>
                         <a:ext uri="{28A0092B-C50C-407E-A947-70E740481C1C}">
                           <a14:useLocalDpi xmlns:a14="http://schemas.microsoft.com/office/drawing/2010/main" val="0"/>
@@ -782,9 +2514,8 @@
       <w:r>
         <w:rPr>
           <w:rFonts w:ascii="Times New Roman" w:hAnsi="Times New Roman" w:cs="Times New Roman"/>
-          <w:noProof/>
-          <w:sz w:val="28"/>
-          <w:szCs w:val="28"/>
+          <w:sz w:val="26"/>
+          <w:szCs w:val="26"/>
         </w:rPr>
         <w:drawing>
           <wp:inline distT="0" distB="0" distL="0" distR="0" wp14:anchorId="4112DB30" wp14:editId="17972723">
@@ -804,7 +2535,7 @@
                     </pic:cNvPicPr>
                   </pic:nvPicPr>
                   <pic:blipFill>
-                    <a:blip r:embed="rId14">
+                    <a:blip r:embed="rId25">
                       <a:extLst>
                         <a:ext uri="{28A0092B-C50C-407E-A947-70E740481C1C}">
                           <a14:useLocalDpi xmlns:a14="http://schemas.microsoft.com/office/drawing/2010/main" val="0"/>
@@ -838,23 +2569,9 @@
     </w:p>
     <w:p>
       <w:pPr>
-        <w:pStyle w:val="ListParagraph"/>
-        <w:numPr>
-          <w:ilvl w:val="1"/>
-          <w:numId w:val="1"/>
-        </w:numPr>
-        <w:rPr>
-          <w:rFonts w:ascii="Times New Roman" w:hAnsi="Times New Roman" w:cs="Times New Roman"/>
-          <w:sz w:val="28"/>
-          <w:szCs w:val="28"/>
-        </w:rPr>
-      </w:pPr>
-      <w:r>
-        <w:rPr>
-          <w:rFonts w:ascii="Times New Roman" w:hAnsi="Times New Roman" w:cs="Times New Roman"/>
-          <w:sz w:val="28"/>
-          <w:szCs w:val="28"/>
-        </w:rPr>
+        <w:pStyle w:val="Heading4"/>
+      </w:pPr>
+      <w:r>
         <w:t>Giao diện</w:t>
       </w:r>
     </w:p>
@@ -863,42 +2580,29 @@
         <w:pStyle w:val="ListParagraph"/>
         <w:numPr>
           <w:ilvl w:val="0"/>
-          <w:numId w:val="5"/>
+          <w:numId w:val="17"/>
         </w:numPr>
-        <w:rPr>
-          <w:rFonts w:ascii="Times New Roman" w:hAnsi="Times New Roman" w:cs="Times New Roman"/>
-          <w:sz w:val="28"/>
-          <w:szCs w:val="28"/>
-        </w:rPr>
-      </w:pPr>
-      <w:r>
-        <w:rPr>
-          <w:rFonts w:ascii="Times New Roman" w:hAnsi="Times New Roman" w:cs="Times New Roman"/>
-          <w:sz w:val="28"/>
-          <w:szCs w:val="28"/>
+        <w:spacing w:line="360" w:lineRule="auto"/>
+        <w:rPr>
+          <w:rFonts w:ascii="Times New Roman" w:hAnsi="Times New Roman" w:cs="Times New Roman"/>
+          <w:sz w:val="26"/>
+          <w:szCs w:val="26"/>
+        </w:rPr>
+      </w:pPr>
+      <w:r>
+        <w:rPr>
+          <w:rFonts w:ascii="Times New Roman" w:hAnsi="Times New Roman" w:cs="Times New Roman"/>
+          <w:sz w:val="26"/>
+          <w:szCs w:val="26"/>
         </w:rPr>
         <w:t>Đơn giản</w:t>
       </w:r>
     </w:p>
     <w:p>
       <w:pPr>
-        <w:pStyle w:val="ListParagraph"/>
-        <w:numPr>
-          <w:ilvl w:val="1"/>
-          <w:numId w:val="1"/>
-        </w:numPr>
-        <w:rPr>
-          <w:rFonts w:ascii="Times New Roman" w:hAnsi="Times New Roman" w:cs="Times New Roman"/>
-          <w:sz w:val="28"/>
-          <w:szCs w:val="28"/>
-        </w:rPr>
-      </w:pPr>
-      <w:r>
-        <w:rPr>
-          <w:rFonts w:ascii="Times New Roman" w:hAnsi="Times New Roman" w:cs="Times New Roman"/>
-          <w:sz w:val="28"/>
-          <w:szCs w:val="28"/>
-        </w:rPr>
+        <w:pStyle w:val="Heading4"/>
+      </w:pPr>
+      <w:r>
         <w:t>Chức năng</w:t>
       </w:r>
     </w:p>
@@ -907,19 +2611,20 @@
         <w:pStyle w:val="ListParagraph"/>
         <w:numPr>
           <w:ilvl w:val="0"/>
-          <w:numId w:val="5"/>
+          <w:numId w:val="17"/>
         </w:numPr>
-        <w:rPr>
-          <w:rFonts w:ascii="Times New Roman" w:hAnsi="Times New Roman" w:cs="Times New Roman"/>
-          <w:sz w:val="28"/>
-          <w:szCs w:val="28"/>
-        </w:rPr>
-      </w:pPr>
-      <w:r>
-        <w:rPr>
-          <w:rFonts w:ascii="Times New Roman" w:hAnsi="Times New Roman" w:cs="Times New Roman"/>
-          <w:sz w:val="28"/>
-          <w:szCs w:val="28"/>
+        <w:spacing w:line="360" w:lineRule="auto"/>
+        <w:rPr>
+          <w:rFonts w:ascii="Times New Roman" w:hAnsi="Times New Roman" w:cs="Times New Roman"/>
+          <w:sz w:val="26"/>
+          <w:szCs w:val="26"/>
+        </w:rPr>
+      </w:pPr>
+      <w:r>
+        <w:rPr>
+          <w:rFonts w:ascii="Times New Roman" w:hAnsi="Times New Roman" w:cs="Times New Roman"/>
+          <w:sz w:val="26"/>
+          <w:szCs w:val="26"/>
         </w:rPr>
         <w:t>Xem phòng mới đăng, phỏng ở ghép</w:t>
       </w:r>
@@ -929,19 +2634,20 @@
         <w:pStyle w:val="ListParagraph"/>
         <w:numPr>
           <w:ilvl w:val="0"/>
-          <w:numId w:val="5"/>
+          <w:numId w:val="17"/>
         </w:numPr>
-        <w:rPr>
-          <w:rFonts w:ascii="Times New Roman" w:hAnsi="Times New Roman" w:cs="Times New Roman"/>
-          <w:sz w:val="28"/>
-          <w:szCs w:val="28"/>
-        </w:rPr>
-      </w:pPr>
-      <w:r>
-        <w:rPr>
-          <w:rFonts w:ascii="Times New Roman" w:hAnsi="Times New Roman" w:cs="Times New Roman"/>
-          <w:sz w:val="28"/>
-          <w:szCs w:val="28"/>
+        <w:spacing w:line="360" w:lineRule="auto"/>
+        <w:rPr>
+          <w:rFonts w:ascii="Times New Roman" w:hAnsi="Times New Roman" w:cs="Times New Roman"/>
+          <w:sz w:val="26"/>
+          <w:szCs w:val="26"/>
+        </w:rPr>
+      </w:pPr>
+      <w:r>
+        <w:rPr>
+          <w:rFonts w:ascii="Times New Roman" w:hAnsi="Times New Roman" w:cs="Times New Roman"/>
+          <w:sz w:val="26"/>
+          <w:szCs w:val="26"/>
         </w:rPr>
         <w:t>Tìm kiếm theo từ khóa, tìm khu vực lân cận</w:t>
       </w:r>
@@ -951,19 +2657,20 @@
         <w:pStyle w:val="ListParagraph"/>
         <w:numPr>
           <w:ilvl w:val="0"/>
-          <w:numId w:val="5"/>
+          <w:numId w:val="17"/>
         </w:numPr>
-        <w:rPr>
-          <w:rFonts w:ascii="Times New Roman" w:hAnsi="Times New Roman" w:cs="Times New Roman"/>
-          <w:sz w:val="28"/>
-          <w:szCs w:val="28"/>
-        </w:rPr>
-      </w:pPr>
-      <w:r>
-        <w:rPr>
-          <w:rFonts w:ascii="Times New Roman" w:hAnsi="Times New Roman" w:cs="Times New Roman"/>
-          <w:sz w:val="28"/>
-          <w:szCs w:val="28"/>
+        <w:spacing w:line="360" w:lineRule="auto"/>
+        <w:rPr>
+          <w:rFonts w:ascii="Times New Roman" w:hAnsi="Times New Roman" w:cs="Times New Roman"/>
+          <w:sz w:val="26"/>
+          <w:szCs w:val="26"/>
+        </w:rPr>
+      </w:pPr>
+      <w:r>
+        <w:rPr>
+          <w:rFonts w:ascii="Times New Roman" w:hAnsi="Times New Roman" w:cs="Times New Roman"/>
+          <w:sz w:val="26"/>
+          <w:szCs w:val="26"/>
         </w:rPr>
         <w:t>Lưu phòng trọ</w:t>
       </w:r>
@@ -973,70 +2680,46 @@
         <w:pStyle w:val="ListParagraph"/>
         <w:numPr>
           <w:ilvl w:val="0"/>
-          <w:numId w:val="5"/>
+          <w:numId w:val="17"/>
         </w:numPr>
-        <w:rPr>
-          <w:rFonts w:ascii="Times New Roman" w:hAnsi="Times New Roman" w:cs="Times New Roman"/>
-          <w:sz w:val="28"/>
-          <w:szCs w:val="28"/>
-        </w:rPr>
-      </w:pPr>
-      <w:r>
-        <w:rPr>
-          <w:rFonts w:ascii="Times New Roman" w:hAnsi="Times New Roman" w:cs="Times New Roman"/>
-          <w:sz w:val="28"/>
-          <w:szCs w:val="28"/>
+        <w:spacing w:line="360" w:lineRule="auto"/>
+        <w:rPr>
+          <w:rFonts w:ascii="Times New Roman" w:hAnsi="Times New Roman" w:cs="Times New Roman"/>
+          <w:sz w:val="26"/>
+          <w:szCs w:val="26"/>
+        </w:rPr>
+      </w:pPr>
+      <w:r>
+        <w:rPr>
+          <w:rFonts w:ascii="Times New Roman" w:hAnsi="Times New Roman" w:cs="Times New Roman"/>
+          <w:sz w:val="26"/>
+          <w:szCs w:val="26"/>
         </w:rPr>
         <w:t>Gọi điện, chỉ đường, chia sẻ phòng trọ</w:t>
       </w:r>
     </w:p>
     <w:p>
       <w:pPr>
-        <w:rPr>
-          <w:rFonts w:ascii="Times New Roman" w:hAnsi="Times New Roman" w:cs="Times New Roman"/>
-          <w:sz w:val="28"/>
-          <w:szCs w:val="28"/>
-        </w:rPr>
-      </w:pPr>
-    </w:p>
-    <w:p>
-      <w:pPr>
-        <w:pStyle w:val="ListParagraph"/>
-        <w:numPr>
-          <w:ilvl w:val="0"/>
-          <w:numId w:val="1"/>
-        </w:numPr>
-        <w:rPr>
-          <w:rFonts w:ascii="Times New Roman" w:hAnsi="Times New Roman" w:cs="Times New Roman"/>
-          <w:sz w:val="28"/>
-          <w:szCs w:val="28"/>
-        </w:rPr>
-      </w:pPr>
-      <w:r>
-        <w:rPr>
-          <w:rFonts w:ascii="Times New Roman" w:hAnsi="Times New Roman" w:cs="Times New Roman"/>
-          <w:sz w:val="28"/>
-          <w:szCs w:val="28"/>
-        </w:rPr>
+        <w:pStyle w:val="Heading3"/>
+      </w:pPr>
+      <w:r>
         <w:t>Nhà trọ tốt</w:t>
       </w:r>
     </w:p>
     <w:p>
       <w:pPr>
-        <w:pStyle w:val="ListParagraph"/>
-        <w:ind w:left="360"/>
-        <w:rPr>
-          <w:rFonts w:ascii="Times New Roman" w:hAnsi="Times New Roman" w:cs="Times New Roman"/>
-          <w:sz w:val="28"/>
-          <w:szCs w:val="28"/>
-        </w:rPr>
-      </w:pPr>
-      <w:r>
-        <w:rPr>
-          <w:rFonts w:ascii="Times New Roman" w:hAnsi="Times New Roman" w:cs="Times New Roman"/>
-          <w:noProof/>
-          <w:sz w:val="28"/>
-          <w:szCs w:val="28"/>
+        <w:spacing w:line="360" w:lineRule="auto"/>
+        <w:rPr>
+          <w:rFonts w:ascii="Times New Roman" w:hAnsi="Times New Roman" w:cs="Times New Roman"/>
+          <w:sz w:val="26"/>
+          <w:szCs w:val="26"/>
+        </w:rPr>
+      </w:pPr>
+      <w:r>
+        <w:rPr>
+          <w:rFonts w:ascii="Times New Roman" w:hAnsi="Times New Roman" w:cs="Times New Roman"/>
+          <w:sz w:val="26"/>
+          <w:szCs w:val="26"/>
         </w:rPr>
         <w:lastRenderedPageBreak/>
         <w:drawing>
@@ -1057,7 +2740,7 @@
                     </pic:cNvPicPr>
                   </pic:nvPicPr>
                   <pic:blipFill>
-                    <a:blip r:embed="rId15" cstate="print">
+                    <a:blip r:embed="rId26" cstate="print">
                       <a:extLst>
                         <a:ext uri="{28A0092B-C50C-407E-A947-70E740481C1C}">
                           <a14:useLocalDpi xmlns:a14="http://schemas.microsoft.com/office/drawing/2010/main" val="0"/>
@@ -1091,9 +2774,8 @@
       <w:r>
         <w:rPr>
           <w:rFonts w:ascii="Times New Roman" w:hAnsi="Times New Roman" w:cs="Times New Roman"/>
-          <w:noProof/>
-          <w:sz w:val="28"/>
-          <w:szCs w:val="28"/>
+          <w:sz w:val="26"/>
+          <w:szCs w:val="26"/>
         </w:rPr>
         <w:drawing>
           <wp:inline distT="0" distB="0" distL="0" distR="0" wp14:anchorId="6D6B6AC8" wp14:editId="40691907">
@@ -1113,7 +2795,7 @@
                     </pic:cNvPicPr>
                   </pic:nvPicPr>
                   <pic:blipFill>
-                    <a:blip r:embed="rId16" cstate="print">
+                    <a:blip r:embed="rId27" cstate="print">
                       <a:extLst>
                         <a:ext uri="{28A0092B-C50C-407E-A947-70E740481C1C}">
                           <a14:useLocalDpi xmlns:a14="http://schemas.microsoft.com/office/drawing/2010/main" val="0"/>
@@ -1147,9 +2829,8 @@
       <w:r>
         <w:rPr>
           <w:rFonts w:ascii="Times New Roman" w:hAnsi="Times New Roman" w:cs="Times New Roman"/>
-          <w:noProof/>
-          <w:sz w:val="28"/>
-          <w:szCs w:val="28"/>
+          <w:sz w:val="26"/>
+          <w:szCs w:val="26"/>
         </w:rPr>
         <w:lastRenderedPageBreak/>
         <w:drawing>
@@ -1170,7 +2851,7 @@
                     </pic:cNvPicPr>
                   </pic:nvPicPr>
                   <pic:blipFill>
-                    <a:blip r:embed="rId17" cstate="print">
+                    <a:blip r:embed="rId28" cstate="print">
                       <a:extLst>
                         <a:ext uri="{28A0092B-C50C-407E-A947-70E740481C1C}">
                           <a14:useLocalDpi xmlns:a14="http://schemas.microsoft.com/office/drawing/2010/main" val="0"/>
@@ -1204,9 +2885,8 @@
       <w:r>
         <w:rPr>
           <w:rFonts w:ascii="Times New Roman" w:hAnsi="Times New Roman" w:cs="Times New Roman"/>
-          <w:noProof/>
-          <w:sz w:val="28"/>
-          <w:szCs w:val="28"/>
+          <w:sz w:val="26"/>
+          <w:szCs w:val="26"/>
         </w:rPr>
         <w:drawing>
           <wp:inline distT="0" distB="0" distL="0" distR="0" wp14:anchorId="4499B3E4" wp14:editId="2250EB86">
@@ -1226,7 +2906,7 @@
                     </pic:cNvPicPr>
                   </pic:nvPicPr>
                   <pic:blipFill>
-                    <a:blip r:embed="rId18" cstate="print">
+                    <a:blip r:embed="rId29" cstate="print">
                       <a:extLst>
                         <a:ext uri="{28A0092B-C50C-407E-A947-70E740481C1C}">
                           <a14:useLocalDpi xmlns:a14="http://schemas.microsoft.com/office/drawing/2010/main" val="0"/>
@@ -1260,152 +2940,129 @@
     </w:p>
     <w:p>
       <w:pPr>
-        <w:rPr>
-          <w:rFonts w:ascii="Times New Roman" w:hAnsi="Times New Roman" w:cs="Times New Roman"/>
-          <w:sz w:val="28"/>
-          <w:szCs w:val="28"/>
-        </w:rPr>
-      </w:pPr>
-      <w:r>
-        <w:rPr>
-          <w:rFonts w:ascii="Times New Roman" w:hAnsi="Times New Roman" w:cs="Times New Roman"/>
-          <w:sz w:val="28"/>
-          <w:szCs w:val="28"/>
-        </w:rPr>
-        <w:t>3.1. Giao diện:</w:t>
-      </w:r>
-    </w:p>
-    <w:p>
-      <w:pPr>
-        <w:rPr>
-          <w:rFonts w:ascii="Times New Roman" w:hAnsi="Times New Roman" w:cs="Times New Roman"/>
-          <w:sz w:val="28"/>
-          <w:szCs w:val="28"/>
-        </w:rPr>
-      </w:pPr>
-      <w:r>
-        <w:rPr>
-          <w:rFonts w:ascii="Times New Roman" w:hAnsi="Times New Roman" w:cs="Times New Roman"/>
-          <w:sz w:val="28"/>
-          <w:szCs w:val="28"/>
+        <w:pStyle w:val="Heading4"/>
+      </w:pPr>
+      <w:r>
+        <w:t>Giao diện:</w:t>
+      </w:r>
+    </w:p>
+    <w:p>
+      <w:pPr>
+        <w:spacing w:line="360" w:lineRule="auto"/>
+        <w:rPr>
+          <w:rFonts w:ascii="Times New Roman" w:hAnsi="Times New Roman" w:cs="Times New Roman"/>
+          <w:sz w:val="26"/>
+          <w:szCs w:val="26"/>
+        </w:rPr>
+      </w:pPr>
+      <w:r>
+        <w:rPr>
+          <w:rFonts w:ascii="Times New Roman" w:hAnsi="Times New Roman" w:cs="Times New Roman"/>
+          <w:sz w:val="26"/>
+          <w:szCs w:val="26"/>
         </w:rPr>
         <w:t>- Ưu điểm: đơn giản, dễ sử dụng</w:t>
       </w:r>
     </w:p>
     <w:p>
       <w:pPr>
-        <w:rPr>
-          <w:rFonts w:ascii="Times New Roman" w:hAnsi="Times New Roman" w:cs="Times New Roman"/>
-          <w:sz w:val="28"/>
-          <w:szCs w:val="28"/>
-        </w:rPr>
-      </w:pPr>
-      <w:r>
-        <w:rPr>
-          <w:rFonts w:ascii="Times New Roman" w:hAnsi="Times New Roman" w:cs="Times New Roman"/>
-          <w:sz w:val="28"/>
-          <w:szCs w:val="28"/>
+        <w:spacing w:line="360" w:lineRule="auto"/>
+        <w:rPr>
+          <w:rFonts w:ascii="Times New Roman" w:hAnsi="Times New Roman" w:cs="Times New Roman"/>
+          <w:sz w:val="26"/>
+          <w:szCs w:val="26"/>
+        </w:rPr>
+      </w:pPr>
+      <w:r>
+        <w:rPr>
+          <w:rFonts w:ascii="Times New Roman" w:hAnsi="Times New Roman" w:cs="Times New Roman"/>
+          <w:sz w:val="26"/>
+          <w:szCs w:val="26"/>
         </w:rPr>
         <w:t>- Nhược điểm: Thiết kế chưa được bắt mắt, thu hút vào người sử dụng.</w:t>
       </w:r>
     </w:p>
     <w:p>
       <w:pPr>
-        <w:rPr>
-          <w:rFonts w:ascii="Times New Roman" w:hAnsi="Times New Roman" w:cs="Times New Roman"/>
-          <w:sz w:val="28"/>
-          <w:szCs w:val="28"/>
-        </w:rPr>
-      </w:pPr>
-      <w:r>
-        <w:rPr>
-          <w:rFonts w:ascii="Times New Roman" w:hAnsi="Times New Roman" w:cs="Times New Roman"/>
-          <w:sz w:val="28"/>
-          <w:szCs w:val="28"/>
-        </w:rPr>
-        <w:t>3.2. Chức năng:</w:t>
-      </w:r>
-    </w:p>
-    <w:p>
-      <w:pPr>
-        <w:rPr>
-          <w:rFonts w:ascii="Times New Roman" w:hAnsi="Times New Roman" w:cs="Times New Roman"/>
-          <w:sz w:val="28"/>
-          <w:szCs w:val="28"/>
-        </w:rPr>
-      </w:pPr>
-      <w:r>
-        <w:rPr>
-          <w:rFonts w:ascii="Times New Roman" w:hAnsi="Times New Roman" w:cs="Times New Roman"/>
-          <w:sz w:val="28"/>
-          <w:szCs w:val="28"/>
+        <w:pStyle w:val="Heading4"/>
+      </w:pPr>
+      <w:r>
+        <w:t>Chức năng:</w:t>
+      </w:r>
+    </w:p>
+    <w:p>
+      <w:pPr>
+        <w:spacing w:line="360" w:lineRule="auto"/>
+        <w:rPr>
+          <w:rFonts w:ascii="Times New Roman" w:hAnsi="Times New Roman" w:cs="Times New Roman"/>
+          <w:sz w:val="26"/>
+          <w:szCs w:val="26"/>
+        </w:rPr>
+      </w:pPr>
+      <w:r>
+        <w:rPr>
+          <w:rFonts w:ascii="Times New Roman" w:hAnsi="Times New Roman" w:cs="Times New Roman"/>
+          <w:sz w:val="26"/>
+          <w:szCs w:val="26"/>
         </w:rPr>
         <w:t>- Ưu điểm: có chức năng tìm kiếm nhà trọ quanh vị trí muốn tìm bằng google map. Có chức năng lọc.</w:t>
       </w:r>
     </w:p>
     <w:p>
       <w:pPr>
-        <w:rPr>
-          <w:rFonts w:ascii="Times New Roman" w:hAnsi="Times New Roman" w:cs="Times New Roman"/>
-          <w:sz w:val="28"/>
-          <w:szCs w:val="28"/>
-        </w:rPr>
-      </w:pPr>
-      <w:r>
-        <w:rPr>
-          <w:rFonts w:ascii="Times New Roman" w:hAnsi="Times New Roman" w:cs="Times New Roman"/>
-          <w:sz w:val="28"/>
-          <w:szCs w:val="28"/>
+        <w:spacing w:line="360" w:lineRule="auto"/>
+        <w:rPr>
+          <w:rFonts w:ascii="Times New Roman" w:hAnsi="Times New Roman" w:cs="Times New Roman"/>
+          <w:sz w:val="26"/>
+          <w:szCs w:val="26"/>
+        </w:rPr>
+      </w:pPr>
+      <w:r>
+        <w:rPr>
+          <w:rFonts w:ascii="Times New Roman" w:hAnsi="Times New Roman" w:cs="Times New Roman"/>
+          <w:sz w:val="26"/>
+          <w:szCs w:val="26"/>
         </w:rPr>
         <w:t>- Nhược điểm: Dữ liệu tìm kiếm quá ít, chức năng tìm kiếm google map chưa được tối ưu</w:t>
       </w:r>
       <w:r>
         <w:rPr>
           <w:rFonts w:ascii="Times New Roman" w:hAnsi="Times New Roman" w:cs="Times New Roman"/>
-          <w:sz w:val="28"/>
-          <w:szCs w:val="28"/>
+          <w:sz w:val="26"/>
+          <w:szCs w:val="26"/>
         </w:rPr>
         <w:t>, không có chức năng đăng nhập.</w:t>
       </w:r>
     </w:p>
     <w:p>
       <w:pPr>
-        <w:rPr>
-          <w:rFonts w:ascii="Times New Roman" w:hAnsi="Times New Roman" w:cs="Times New Roman"/>
-          <w:sz w:val="28"/>
-          <w:szCs w:val="28"/>
-        </w:rPr>
-      </w:pPr>
-      <w:r>
-        <w:rPr>
-          <w:rFonts w:ascii="Times New Roman" w:hAnsi="Times New Roman" w:cs="Times New Roman"/>
-          <w:sz w:val="28"/>
-          <w:szCs w:val="28"/>
-        </w:rPr>
+        <w:pStyle w:val="Heading3"/>
+      </w:pPr>
+      <w:r>
         <w:lastRenderedPageBreak/>
-        <w:t>4. Thuê nhà</w:t>
-      </w:r>
-    </w:p>
-    <w:p>
-      <w:pPr>
-        <w:rPr>
-          <w:rFonts w:ascii="Times New Roman" w:hAnsi="Times New Roman" w:cs="Times New Roman"/>
-          <w:sz w:val="28"/>
-          <w:szCs w:val="28"/>
-        </w:rPr>
-      </w:pPr>
-      <w:r>
-        <w:rPr>
-          <w:rFonts w:ascii="Times New Roman" w:hAnsi="Times New Roman" w:cs="Times New Roman"/>
-          <w:noProof/>
-          <w:sz w:val="28"/>
-          <w:szCs w:val="28"/>
+        <w:t>Thuê nhà</w:t>
+      </w:r>
+    </w:p>
+    <w:p>
+      <w:pPr>
+        <w:spacing w:line="360" w:lineRule="auto"/>
+        <w:rPr>
+          <w:rFonts w:ascii="Times New Roman" w:hAnsi="Times New Roman" w:cs="Times New Roman"/>
+          <w:sz w:val="26"/>
+          <w:szCs w:val="26"/>
+        </w:rPr>
+      </w:pPr>
+      <w:r>
+        <w:rPr>
+          <w:rFonts w:ascii="Times New Roman" w:hAnsi="Times New Roman" w:cs="Times New Roman"/>
+          <w:sz w:val="26"/>
+          <w:szCs w:val="26"/>
         </w:rPr>
         <w:lastRenderedPageBreak/>
         <w:drawing>
-          <wp:inline distT="0" distB="0" distL="0" distR="0" wp14:anchorId="29F88913" wp14:editId="5D9018F5">
-            <wp:extent cx="2734318" cy="5553075"/>
-            <wp:effectExtent l="0" t="0" r="8890" b="0"/>
+          <wp:inline distT="0" distB="0" distL="0" distR="0" wp14:anchorId="29F88913" wp14:editId="1D2EB797">
+            <wp:extent cx="2426337" cy="4927600"/>
+            <wp:effectExtent l="0" t="0" r="0" b="6350"/>
             <wp:docPr id="16" name="Picture 16" descr="69726226_1129345023928840_8274657037258850304_n.jpg"/>
             <wp:cNvGraphicFramePr>
               <a:graphicFrameLocks xmlns:a="http://schemas.openxmlformats.org/drawingml/2006/main" noChangeAspect="1"/>
@@ -1420,7 +3077,7 @@
                     </pic:cNvPicPr>
                   </pic:nvPicPr>
                   <pic:blipFill>
-                    <a:blip r:embed="rId19" cstate="print">
+                    <a:blip r:embed="rId30" cstate="print">
                       <a:extLst>
                         <a:ext uri="{28A0092B-C50C-407E-A947-70E740481C1C}">
                           <a14:useLocalDpi xmlns:a14="http://schemas.microsoft.com/office/drawing/2010/main" val="0"/>
@@ -1435,7 +3092,7 @@
                   <pic:spPr bwMode="auto">
                     <a:xfrm>
                       <a:off x="0" y="0"/>
-                      <a:ext cx="2747452" cy="5579749"/>
+                      <a:ext cx="2447335" cy="4970244"/>
                     </a:xfrm>
                     <a:prstGeom prst="rect">
                       <a:avLst/>
@@ -1454,14 +3111,13 @@
       <w:r>
         <w:rPr>
           <w:rFonts w:ascii="Times New Roman" w:hAnsi="Times New Roman" w:cs="Times New Roman"/>
-          <w:noProof/>
-          <w:sz w:val="28"/>
-          <w:szCs w:val="28"/>
+          <w:sz w:val="26"/>
+          <w:szCs w:val="26"/>
         </w:rPr>
         <w:drawing>
-          <wp:inline distT="0" distB="0" distL="0" distR="0" wp14:anchorId="6B2FF59A" wp14:editId="52044C28">
-            <wp:extent cx="2624256" cy="5676900"/>
-            <wp:effectExtent l="0" t="0" r="5080" b="0"/>
+          <wp:inline distT="0" distB="0" distL="0" distR="0" wp14:anchorId="6B2FF59A" wp14:editId="257B7F33">
+            <wp:extent cx="2222500" cy="4807804"/>
+            <wp:effectExtent l="0" t="0" r="6350" b="0"/>
             <wp:docPr id="18" name="Picture 18" descr="69898794_2479407115624815_860706489726140416_n.jpg"/>
             <wp:cNvGraphicFramePr>
               <a:graphicFrameLocks xmlns:a="http://schemas.openxmlformats.org/drawingml/2006/main" noChangeAspect="1"/>
@@ -1476,7 +3132,7 @@
                     </pic:cNvPicPr>
                   </pic:nvPicPr>
                   <pic:blipFill>
-                    <a:blip r:embed="rId20" cstate="print">
+                    <a:blip r:embed="rId31" cstate="print">
                       <a:extLst>
                         <a:ext uri="{28A0092B-C50C-407E-A947-70E740481C1C}">
                           <a14:useLocalDpi xmlns:a14="http://schemas.microsoft.com/office/drawing/2010/main" val="0"/>
@@ -1491,7 +3147,7 @@
                   <pic:spPr bwMode="auto">
                     <a:xfrm>
                       <a:off x="0" y="0"/>
-                      <a:ext cx="2627013" cy="5682864"/>
+                      <a:ext cx="2241152" cy="4848154"/>
                     </a:xfrm>
                     <a:prstGeom prst="rect">
                       <a:avLst/>
@@ -1510,9 +3166,8 @@
       <w:r>
         <w:rPr>
           <w:rFonts w:ascii="Times New Roman" w:hAnsi="Times New Roman" w:cs="Times New Roman"/>
-          <w:noProof/>
-          <w:sz w:val="28"/>
-          <w:szCs w:val="28"/>
+          <w:sz w:val="26"/>
+          <w:szCs w:val="26"/>
         </w:rPr>
         <w:lastRenderedPageBreak/>
         <w:drawing>
@@ -1533,7 +3188,7 @@
                     </pic:cNvPicPr>
                   </pic:nvPicPr>
                   <pic:blipFill>
-                    <a:blip r:embed="rId21" cstate="print">
+                    <a:blip r:embed="rId32" cstate="print">
                       <a:extLst>
                         <a:ext uri="{28A0092B-C50C-407E-A947-70E740481C1C}">
                           <a14:useLocalDpi xmlns:a14="http://schemas.microsoft.com/office/drawing/2010/main" val="0"/>
@@ -1567,9 +3222,8 @@
       <w:r>
         <w:rPr>
           <w:rFonts w:ascii="Times New Roman" w:hAnsi="Times New Roman" w:cs="Times New Roman"/>
-          <w:noProof/>
-          <w:sz w:val="28"/>
-          <w:szCs w:val="28"/>
+          <w:sz w:val="26"/>
+          <w:szCs w:val="26"/>
         </w:rPr>
         <w:drawing>
           <wp:inline distT="0" distB="0" distL="0" distR="0" wp14:anchorId="16C02794" wp14:editId="58CA1E44">
@@ -1589,7 +3243,7 @@
                     </pic:cNvPicPr>
                   </pic:nvPicPr>
                   <pic:blipFill>
-                    <a:blip r:embed="rId22" cstate="print">
+                    <a:blip r:embed="rId33" cstate="print">
                       <a:extLst>
                         <a:ext uri="{28A0092B-C50C-407E-A947-70E740481C1C}">
                           <a14:useLocalDpi xmlns:a14="http://schemas.microsoft.com/office/drawing/2010/main" val="0"/>
@@ -1623,214 +3277,129 @@
     </w:p>
     <w:p>
       <w:pPr>
-        <w:rPr>
-          <w:rFonts w:ascii="Times New Roman" w:hAnsi="Times New Roman" w:cs="Times New Roman"/>
-          <w:sz w:val="28"/>
-          <w:szCs w:val="28"/>
-        </w:rPr>
-      </w:pPr>
-      <w:r>
-        <w:rPr>
-          <w:rFonts w:ascii="Times New Roman" w:hAnsi="Times New Roman" w:cs="Times New Roman"/>
-          <w:sz w:val="28"/>
-          <w:szCs w:val="28"/>
-        </w:rPr>
-        <w:t>4.1. Giao diện:</w:t>
-      </w:r>
-    </w:p>
-    <w:p>
-      <w:pPr>
-        <w:rPr>
-          <w:rFonts w:ascii="Times New Roman" w:hAnsi="Times New Roman" w:cs="Times New Roman"/>
-          <w:sz w:val="28"/>
-          <w:szCs w:val="28"/>
-        </w:rPr>
-      </w:pPr>
-      <w:r>
-        <w:rPr>
-          <w:rFonts w:ascii="Times New Roman" w:hAnsi="Times New Roman" w:cs="Times New Roman"/>
-          <w:sz w:val="28"/>
-          <w:szCs w:val="28"/>
+        <w:pStyle w:val="Heading4"/>
+      </w:pPr>
+      <w:r>
+        <w:t>Giao diện:</w:t>
+      </w:r>
+    </w:p>
+    <w:p>
+      <w:pPr>
+        <w:spacing w:line="360" w:lineRule="auto"/>
+        <w:rPr>
+          <w:rFonts w:ascii="Times New Roman" w:hAnsi="Times New Roman" w:cs="Times New Roman"/>
+          <w:sz w:val="26"/>
+          <w:szCs w:val="26"/>
+        </w:rPr>
+      </w:pPr>
+      <w:r>
+        <w:rPr>
+          <w:rFonts w:ascii="Times New Roman" w:hAnsi="Times New Roman" w:cs="Times New Roman"/>
+          <w:sz w:val="26"/>
+          <w:szCs w:val="26"/>
         </w:rPr>
         <w:t>- Ưu điểm: Giao diện bắt mắt, thiết kế màu sắc hài hoà.</w:t>
       </w:r>
     </w:p>
     <w:p>
       <w:pPr>
-        <w:rPr>
-          <w:rFonts w:ascii="Times New Roman" w:hAnsi="Times New Roman" w:cs="Times New Roman"/>
-          <w:sz w:val="28"/>
-          <w:szCs w:val="28"/>
-        </w:rPr>
-      </w:pPr>
-      <w:r>
-        <w:rPr>
-          <w:rFonts w:ascii="Times New Roman" w:hAnsi="Times New Roman" w:cs="Times New Roman"/>
-          <w:sz w:val="28"/>
-          <w:szCs w:val="28"/>
-        </w:rPr>
-        <w:t>4.2. Chức năng:</w:t>
-      </w:r>
-    </w:p>
-    <w:p>
-      <w:pPr>
-        <w:rPr>
-          <w:rFonts w:ascii="Times New Roman" w:hAnsi="Times New Roman" w:cs="Times New Roman"/>
-          <w:sz w:val="28"/>
-          <w:szCs w:val="28"/>
-        </w:rPr>
-      </w:pPr>
-      <w:r>
-        <w:rPr>
-          <w:rFonts w:ascii="Times New Roman" w:hAnsi="Times New Roman" w:cs="Times New Roman"/>
-          <w:sz w:val="28"/>
-          <w:szCs w:val="28"/>
+        <w:pStyle w:val="Heading4"/>
+      </w:pPr>
+      <w:r>
+        <w:t>Chức năng:</w:t>
+      </w:r>
+    </w:p>
+    <w:p>
+      <w:pPr>
+        <w:spacing w:line="360" w:lineRule="auto"/>
+        <w:rPr>
+          <w:rFonts w:ascii="Times New Roman" w:hAnsi="Times New Roman" w:cs="Times New Roman"/>
+          <w:sz w:val="26"/>
+          <w:szCs w:val="26"/>
+        </w:rPr>
+      </w:pPr>
+      <w:r>
+        <w:rPr>
+          <w:rFonts w:ascii="Times New Roman" w:hAnsi="Times New Roman" w:cs="Times New Roman"/>
+          <w:sz w:val="26"/>
+          <w:szCs w:val="26"/>
         </w:rPr>
         <w:t>- Ưu điểm: có chức năng tìm kiếm và lọc, có chức năng đăng nhập.</w:t>
       </w:r>
     </w:p>
     <w:p>
       <w:pPr>
-        <w:rPr>
-          <w:rFonts w:ascii="Times New Roman" w:hAnsi="Times New Roman" w:cs="Times New Roman"/>
-          <w:sz w:val="28"/>
-          <w:szCs w:val="28"/>
-        </w:rPr>
-      </w:pPr>
-      <w:r>
-        <w:rPr>
-          <w:rFonts w:ascii="Times New Roman" w:hAnsi="Times New Roman" w:cs="Times New Roman"/>
-          <w:sz w:val="28"/>
-          <w:szCs w:val="28"/>
+        <w:spacing w:line="360" w:lineRule="auto"/>
+        <w:rPr>
+          <w:rFonts w:ascii="Times New Roman" w:hAnsi="Times New Roman" w:cs="Times New Roman"/>
+          <w:sz w:val="26"/>
+          <w:szCs w:val="26"/>
+        </w:rPr>
+      </w:pPr>
+      <w:r>
+        <w:rPr>
+          <w:rFonts w:ascii="Times New Roman" w:hAnsi="Times New Roman" w:cs="Times New Roman"/>
+          <w:sz w:val="26"/>
+          <w:szCs w:val="26"/>
         </w:rPr>
         <w:t>- Nhược điểm: Chức năng lọc còn hạn chế.</w:t>
       </w:r>
     </w:p>
     <w:p>
       <w:pPr>
-        <w:rPr>
-          <w:rFonts w:ascii="Times New Roman" w:hAnsi="Times New Roman" w:cs="Times New Roman"/>
-          <w:sz w:val="28"/>
-          <w:szCs w:val="28"/>
-        </w:rPr>
-      </w:pPr>
-      <w:r>
-        <w:rPr>
-          <w:rFonts w:ascii="Times New Roman" w:hAnsi="Times New Roman" w:cs="Times New Roman"/>
-          <w:sz w:val="28"/>
-          <w:szCs w:val="28"/>
+        <w:spacing w:line="360" w:lineRule="auto"/>
+        <w:rPr>
+          <w:rFonts w:ascii="Times New Roman" w:hAnsi="Times New Roman" w:cs="Times New Roman"/>
+          <w:sz w:val="26"/>
+          <w:szCs w:val="26"/>
+        </w:rPr>
+      </w:pPr>
+      <w:r>
+        <w:rPr>
+          <w:rFonts w:ascii="Times New Roman" w:hAnsi="Times New Roman" w:cs="Times New Roman"/>
+          <w:sz w:val="26"/>
+          <w:szCs w:val="26"/>
         </w:rPr>
         <w:br w:type="page"/>
       </w:r>
     </w:p>
     <w:p>
       <w:pPr>
-        <w:pStyle w:val="ListParagraph"/>
-        <w:spacing w:after="0" w:line="240" w:lineRule="auto"/>
-        <w:ind w:left="1080"/>
-        <w:jc w:val="center"/>
-        <w:rPr>
-          <w:rFonts w:ascii="Times New Roman" w:hAnsi="Times New Roman" w:cs="Times New Roman"/>
-          <w:b/>
-          <w:bCs/>
-          <w:sz w:val="32"/>
-          <w:szCs w:val="32"/>
-        </w:rPr>
-      </w:pPr>
-      <w:r>
-        <w:rPr>
-          <w:rFonts w:ascii="Times New Roman" w:hAnsi="Times New Roman" w:cs="Times New Roman"/>
-          <w:b/>
-          <w:bCs/>
-          <w:sz w:val="32"/>
-          <w:szCs w:val="32"/>
-        </w:rPr>
+        <w:pStyle w:val="Heading2"/>
+      </w:pPr>
+      <w:r>
         <w:lastRenderedPageBreak/>
+        <w:t>Mô hình hóa yêu cầu</w:t>
+      </w:r>
+    </w:p>
+    <w:p>
+      <w:pPr>
+        <w:pStyle w:val="Heading3"/>
+      </w:pPr>
+      <w:r>
         <w:t>Use case</w:t>
       </w:r>
     </w:p>
     <w:p>
       <w:pPr>
-        <w:pStyle w:val="ListParagraph"/>
-        <w:numPr>
-          <w:ilvl w:val="0"/>
-          <w:numId w:val="7"/>
-        </w:numPr>
-        <w:spacing w:after="0" w:line="240" w:lineRule="auto"/>
-        <w:rPr>
-          <w:rFonts w:ascii="Times New Roman" w:hAnsi="Times New Roman" w:cs="Times New Roman"/>
-          <w:sz w:val="28"/>
-          <w:szCs w:val="28"/>
-          <w:lang w:val="vi-VN"/>
-        </w:rPr>
-      </w:pPr>
-      <w:r>
-        <w:rPr>
-          <w:rFonts w:ascii="Times New Roman" w:hAnsi="Times New Roman" w:cs="Times New Roman"/>
-          <w:sz w:val="28"/>
-          <w:szCs w:val="28"/>
-          <w:lang w:val="vi-VN"/>
-        </w:rPr>
-        <w:t>User: có chức năng đăng nhập( không bắt buộc phải đăng nhập ). Hiển thị danh sách nhà trọ, chức năng lọc.</w:t>
-      </w:r>
-    </w:p>
-    <w:p>
-      <w:pPr>
-        <w:pStyle w:val="ListParagraph"/>
-        <w:numPr>
-          <w:ilvl w:val="0"/>
-          <w:numId w:val="7"/>
-        </w:numPr>
-        <w:spacing w:after="0" w:line="240" w:lineRule="auto"/>
-        <w:rPr>
-          <w:rFonts w:ascii="Times New Roman" w:hAnsi="Times New Roman" w:cs="Times New Roman"/>
-          <w:sz w:val="28"/>
-          <w:szCs w:val="28"/>
-          <w:lang w:val="vi-VN"/>
-        </w:rPr>
-      </w:pPr>
-      <w:r>
-        <w:rPr>
-          <w:rFonts w:ascii="Times New Roman" w:hAnsi="Times New Roman" w:cs="Times New Roman"/>
-          <w:sz w:val="28"/>
-          <w:szCs w:val="28"/>
-          <w:lang w:val="vi-VN"/>
-        </w:rPr>
-        <w:t>Chủ trọ: có chức năng đăng nhập. hiển thị thông tin các bài đăng của chủ trọ, chức năng lọc, thêm, xoá, sửa.</w:t>
-      </w:r>
-    </w:p>
-    <w:p>
-      <w:pPr>
-        <w:ind w:left="720"/>
-        <w:rPr>
-          <w:rFonts w:ascii="Times New Roman" w:hAnsi="Times New Roman" w:cs="Times New Roman"/>
-          <w:sz w:val="28"/>
-          <w:szCs w:val="28"/>
-          <w:lang w:val="vi-VN"/>
-        </w:rPr>
-      </w:pPr>
-    </w:p>
-    <w:p>
-      <w:pPr>
-        <w:rPr>
-          <w:rFonts w:ascii="Times New Roman" w:hAnsi="Times New Roman" w:cs="Times New Roman"/>
-          <w:sz w:val="28"/>
-          <w:szCs w:val="28"/>
-          <w:lang w:val="vi-VN"/>
-        </w:rPr>
-      </w:pPr>
-      <w:r>
-        <w:rPr>
-          <w:rFonts w:ascii="Times New Roman" w:hAnsi="Times New Roman" w:cs="Times New Roman"/>
-          <w:noProof/>
-          <w:sz w:val="28"/>
-          <w:szCs w:val="28"/>
+        <w:spacing w:line="360" w:lineRule="auto"/>
+        <w:rPr>
+          <w:rFonts w:ascii="Times New Roman" w:hAnsi="Times New Roman" w:cs="Times New Roman"/>
+          <w:sz w:val="26"/>
+          <w:szCs w:val="26"/>
+        </w:rPr>
+      </w:pPr>
+      <w:r>
+        <w:rPr>
+          <w:rFonts w:ascii="Times New Roman" w:hAnsi="Times New Roman" w:cs="Times New Roman"/>
+          <w:sz w:val="26"/>
+          <w:szCs w:val="26"/>
         </w:rPr>
         <w:drawing>
-          <wp:inline distT="0" distB="0" distL="0" distR="0" wp14:anchorId="39062030" wp14:editId="0B1C4698">
-            <wp:extent cx="5943600" cy="3055620"/>
-            <wp:effectExtent l="0" t="0" r="0" b="0"/>
-            <wp:docPr id="15" name="Picture 15"/>
+          <wp:inline distT="0" distB="0" distL="0" distR="0" wp14:anchorId="5F517A18" wp14:editId="24FAF8A5">
+            <wp:extent cx="6151880" cy="3537585"/>
+            <wp:effectExtent l="0" t="0" r="1270" b="5715"/>
+            <wp:docPr id="38" name="Picture 38"/>
             <wp:cNvGraphicFramePr>
               <a:graphicFrameLocks xmlns:a="http://schemas.openxmlformats.org/drawingml/2006/main" noChangeAspect="1"/>
             </wp:cNvGraphicFramePr>
@@ -1838,36 +3407,23 @@
               <a:graphicData uri="http://schemas.openxmlformats.org/drawingml/2006/picture">
                 <pic:pic xmlns:pic="http://schemas.openxmlformats.org/drawingml/2006/picture">
                   <pic:nvPicPr>
-                    <pic:cNvPr id="0" name="Picture 1"/>
-                    <pic:cNvPicPr>
-                      <a:picLocks noChangeAspect="1" noChangeArrowheads="1"/>
-                    </pic:cNvPicPr>
+                    <pic:cNvPr id="1" name=""/>
+                    <pic:cNvPicPr/>
                   </pic:nvPicPr>
                   <pic:blipFill>
-                    <a:blip r:embed="rId23">
-                      <a:extLst>
-                        <a:ext uri="{28A0092B-C50C-407E-A947-70E740481C1C}">
-                          <a14:useLocalDpi xmlns:a14="http://schemas.microsoft.com/office/drawing/2010/main" val="0"/>
-                        </a:ext>
-                      </a:extLst>
-                    </a:blip>
-                    <a:srcRect/>
+                    <a:blip r:embed="rId34"/>
                     <a:stretch>
                       <a:fillRect/>
                     </a:stretch>
                   </pic:blipFill>
-                  <pic:spPr bwMode="auto">
+                  <pic:spPr>
                     <a:xfrm>
                       <a:off x="0" y="0"/>
-                      <a:ext cx="5943600" cy="3055620"/>
+                      <a:ext cx="6151880" cy="3537585"/>
                     </a:xfrm>
                     <a:prstGeom prst="rect">
                       <a:avLst/>
                     </a:prstGeom>
-                    <a:noFill/>
-                    <a:ln>
-                      <a:noFill/>
-                    </a:ln>
                   </pic:spPr>
                 </pic:pic>
               </a:graphicData>
@@ -1878,270 +3434,25 @@
     </w:p>
     <w:p>
       <w:pPr>
-        <w:rPr>
-          <w:rFonts w:ascii="Times New Roman" w:hAnsi="Times New Roman" w:cs="Times New Roman"/>
-          <w:sz w:val="28"/>
-          <w:szCs w:val="28"/>
-        </w:rPr>
-      </w:pPr>
-    </w:p>
-    <w:p>
-      <w:pPr>
-        <w:rPr>
-          <w:rFonts w:ascii="Times New Roman" w:hAnsi="Times New Roman" w:cs="Times New Roman"/>
-          <w:sz w:val="28"/>
-          <w:szCs w:val="28"/>
-        </w:rPr>
-      </w:pPr>
-    </w:p>
-    <w:p>
-      <w:pPr>
-        <w:rPr>
-          <w:rFonts w:ascii="Times New Roman" w:hAnsi="Times New Roman" w:cs="Times New Roman"/>
-          <w:sz w:val="28"/>
-          <w:szCs w:val="28"/>
-        </w:rPr>
-      </w:pPr>
-      <w:r>
-        <w:rPr>
-          <w:rFonts w:ascii="Times New Roman" w:hAnsi="Times New Roman" w:cs="Times New Roman"/>
-          <w:sz w:val="28"/>
-          <w:szCs w:val="28"/>
-        </w:rPr>
-        <w:t>Viết khảo sát hiện trạng: ít nhất 3 app</w:t>
-      </w:r>
-    </w:p>
-    <w:p>
-      <w:pPr>
-        <w:rPr>
-          <w:rFonts w:ascii="Times New Roman" w:hAnsi="Times New Roman" w:cs="Times New Roman"/>
-          <w:sz w:val="28"/>
-          <w:szCs w:val="28"/>
-        </w:rPr>
-      </w:pPr>
-      <w:r>
-        <w:rPr>
-          <w:rFonts w:ascii="Times New Roman" w:hAnsi="Times New Roman" w:cs="Times New Roman"/>
-          <w:sz w:val="28"/>
-          <w:szCs w:val="28"/>
-        </w:rPr>
-        <w:t>Use case : nhóm ng dùng: khách, admin</w:t>
-      </w:r>
-      <w:r>
-        <w:rPr>
-          <w:rFonts w:ascii="Times New Roman" w:hAnsi="Times New Roman" w:cs="Times New Roman"/>
-          <w:sz w:val="28"/>
-          <w:szCs w:val="28"/>
-        </w:rPr>
-        <w:t>…</w:t>
-      </w:r>
-    </w:p>
-    <w:p>
-      <w:pPr>
-        <w:rPr>
-          <w:rFonts w:ascii="Times New Roman" w:hAnsi="Times New Roman" w:cs="Times New Roman"/>
-          <w:sz w:val="28"/>
-          <w:szCs w:val="28"/>
-        </w:rPr>
-      </w:pPr>
-      <w:r>
-        <w:rPr>
-          <w:rFonts w:ascii="Times New Roman" w:hAnsi="Times New Roman" w:cs="Times New Roman"/>
-          <w:sz w:val="28"/>
-          <w:szCs w:val="28"/>
-        </w:rPr>
-        <w:t>Use case bắt đầu = động từ</w:t>
-      </w:r>
-    </w:p>
-    <w:p>
-      <w:pPr>
-        <w:rPr>
-          <w:rFonts w:ascii="Times New Roman" w:hAnsi="Times New Roman" w:cs="Times New Roman"/>
-          <w:sz w:val="28"/>
-          <w:szCs w:val="28"/>
-        </w:rPr>
-      </w:pPr>
-      <w:r>
-        <w:rPr>
-          <w:rFonts w:ascii="Times New Roman" w:hAnsi="Times New Roman" w:cs="Times New Roman"/>
-          <w:sz w:val="28"/>
-          <w:szCs w:val="28"/>
-        </w:rPr>
-        <w:t xml:space="preserve">Chức năng 4 nhóm: </w:t>
-      </w:r>
-    </w:p>
-    <w:p>
-      <w:pPr>
-        <w:pStyle w:val="ListParagraph"/>
-        <w:numPr>
-          <w:ilvl w:val="0"/>
-          <w:numId w:val="7"/>
-        </w:numPr>
-        <w:rPr>
-          <w:rFonts w:ascii="Times New Roman" w:hAnsi="Times New Roman" w:cs="Times New Roman"/>
-          <w:sz w:val="28"/>
-          <w:szCs w:val="28"/>
-        </w:rPr>
-      </w:pPr>
-      <w:r>
-        <w:rPr>
-          <w:rFonts w:ascii="Times New Roman" w:hAnsi="Times New Roman" w:cs="Times New Roman"/>
-          <w:sz w:val="28"/>
-          <w:szCs w:val="28"/>
-        </w:rPr>
-        <w:t>thêm xóa sửa</w:t>
-      </w:r>
-    </w:p>
-    <w:p>
-      <w:pPr>
-        <w:pStyle w:val="ListParagraph"/>
-        <w:numPr>
-          <w:ilvl w:val="0"/>
-          <w:numId w:val="7"/>
-        </w:numPr>
-        <w:rPr>
-          <w:rFonts w:ascii="Times New Roman" w:hAnsi="Times New Roman" w:cs="Times New Roman"/>
-          <w:sz w:val="28"/>
-          <w:szCs w:val="28"/>
-        </w:rPr>
-      </w:pPr>
-      <w:r>
-        <w:rPr>
-          <w:rFonts w:ascii="Times New Roman" w:hAnsi="Times New Roman" w:cs="Times New Roman"/>
-          <w:sz w:val="28"/>
-          <w:szCs w:val="28"/>
-        </w:rPr>
-        <w:t>tìm kiếm</w:t>
-      </w:r>
-    </w:p>
-    <w:p>
-      <w:pPr>
-        <w:pStyle w:val="ListParagraph"/>
-        <w:numPr>
-          <w:ilvl w:val="0"/>
-          <w:numId w:val="7"/>
-        </w:numPr>
-        <w:rPr>
-          <w:rFonts w:ascii="Times New Roman" w:hAnsi="Times New Roman" w:cs="Times New Roman"/>
-          <w:sz w:val="28"/>
-          <w:szCs w:val="28"/>
-        </w:rPr>
-      </w:pPr>
-      <w:r>
-        <w:rPr>
-          <w:rFonts w:ascii="Times New Roman" w:hAnsi="Times New Roman" w:cs="Times New Roman"/>
-          <w:sz w:val="28"/>
-          <w:szCs w:val="28"/>
-        </w:rPr>
-        <w:t>tính toán: lương, doanh thu</w:t>
-      </w:r>
-    </w:p>
-    <w:p>
-      <w:pPr>
-        <w:rPr>
-          <w:rFonts w:ascii="Times New Roman" w:hAnsi="Times New Roman" w:cs="Times New Roman"/>
-          <w:sz w:val="28"/>
-          <w:szCs w:val="28"/>
-        </w:rPr>
-      </w:pPr>
-      <w:r>
-        <w:rPr>
-          <w:rFonts w:ascii="Times New Roman" w:hAnsi="Times New Roman" w:cs="Times New Roman"/>
-          <w:sz w:val="28"/>
-          <w:szCs w:val="28"/>
-        </w:rPr>
-        <w:t>vẽ sequence, vẽ lược đồ lớp, code</w:t>
-      </w:r>
-    </w:p>
-    <w:p>
-      <w:pPr>
-        <w:rPr>
-          <w:rFonts w:ascii="Times New Roman" w:hAnsi="Times New Roman" w:cs="Times New Roman"/>
-          <w:sz w:val="28"/>
-          <w:szCs w:val="28"/>
-        </w:rPr>
-      </w:pPr>
-      <w:r>
-        <w:rPr>
-          <w:rFonts w:ascii="Times New Roman" w:hAnsi="Times New Roman" w:cs="Times New Roman"/>
-          <w:sz w:val="28"/>
-          <w:szCs w:val="28"/>
-        </w:rPr>
-        <w:t xml:space="preserve">1 tuần: </w:t>
-      </w:r>
-    </w:p>
-    <w:p>
-      <w:pPr>
-        <w:pStyle w:val="ListParagraph"/>
-        <w:numPr>
-          <w:ilvl w:val="0"/>
-          <w:numId w:val="7"/>
-        </w:numPr>
-        <w:rPr>
-          <w:rFonts w:ascii="Times New Roman" w:hAnsi="Times New Roman" w:cs="Times New Roman"/>
-          <w:sz w:val="28"/>
-          <w:szCs w:val="28"/>
-        </w:rPr>
-      </w:pPr>
-      <w:r>
-        <w:rPr>
-          <w:rFonts w:ascii="Times New Roman" w:hAnsi="Times New Roman" w:cs="Times New Roman"/>
-          <w:sz w:val="28"/>
-          <w:szCs w:val="28"/>
-        </w:rPr>
-        <w:t>khảo sát, use case, (lược đồ lớp, sequence)</w:t>
-      </w:r>
-    </w:p>
-    <w:p>
-      <w:pPr>
-        <w:pStyle w:val="ListParagraph"/>
-        <w:numPr>
-          <w:ilvl w:val="0"/>
-          <w:numId w:val="7"/>
-        </w:numPr>
-        <w:rPr>
-          <w:rFonts w:ascii="Times New Roman" w:hAnsi="Times New Roman" w:cs="Times New Roman"/>
-          <w:sz w:val="28"/>
-          <w:szCs w:val="28"/>
-        </w:rPr>
-      </w:pPr>
-      <w:r>
-        <w:rPr>
-          <w:rFonts w:ascii="Times New Roman" w:hAnsi="Times New Roman" w:cs="Times New Roman"/>
-          <w:sz w:val="28"/>
-          <w:szCs w:val="28"/>
-        </w:rPr>
-        <w:lastRenderedPageBreak/>
-        <w:t>tạo link git lưu code: file báo cáo doc, file excel kế hoạch hàng t</w:t>
+        <w:pStyle w:val="Heading3"/>
+      </w:pPr>
+      <w:r>
+        <w:t>Sequence diagram</w:t>
+      </w:r>
+    </w:p>
+    <w:p>
+      <w:pPr>
+        <w:pStyle w:val="Heading3"/>
+      </w:pPr>
+      <w:r>
+        <w:t>Class diagram</w:t>
       </w:r>
       <w:bookmarkStart w:id="0" w:name="_GoBack"/>
       <w:bookmarkEnd w:id="0"/>
-      <w:r>
-        <w:rPr>
-          <w:rFonts w:ascii="Times New Roman" w:hAnsi="Times New Roman" w:cs="Times New Roman"/>
-          <w:sz w:val="28"/>
-          <w:szCs w:val="28"/>
-        </w:rPr>
-        <w:t>uần (mẫu file excel: tuần, cv giao, cv thực hiện, kết quả)</w:t>
-      </w:r>
-    </w:p>
-    <w:p>
-      <w:pPr>
-        <w:pStyle w:val="ListParagraph"/>
-        <w:numPr>
-          <w:ilvl w:val="0"/>
-          <w:numId w:val="7"/>
-        </w:numPr>
-        <w:rPr>
-          <w:rFonts w:ascii="Times New Roman" w:hAnsi="Times New Roman" w:cs="Times New Roman"/>
-          <w:sz w:val="28"/>
-          <w:szCs w:val="28"/>
-        </w:rPr>
-      </w:pPr>
     </w:p>
     <w:sectPr>
-      <w:pgSz w:w="12240" w:h="15840"/>
-      <w:pgMar w:top="1440" w:right="1440" w:bottom="1440" w:left="1440" w:header="720" w:footer="720" w:gutter="0"/>
+      <w:pgSz w:w="12240" w:h="15840" w:code="1"/>
+      <w:pgMar w:top="1134" w:right="1134" w:bottom="1134" w:left="1418" w:header="720" w:footer="720" w:gutter="0"/>
       <w:cols w:space="720"/>
       <w:docGrid w:linePitch="360"/>
     </w:sectPr>
@@ -2265,6 +3576,329 @@
     </w:lvl>
   </w:abstractNum>
   <w:abstractNum w:abstractNumId="1" w15:restartNumberingAfterBreak="0">
+    <w:nsid w:val="3937223B"/>
+    <w:multiLevelType w:val="hybridMultilevel"/>
+    <w:tmpl w:val="C3E2304C"/>
+    <w:lvl w:ilvl="0" w:tplc="EBEC563C">
+      <w:numFmt w:val="bullet"/>
+      <w:lvlText w:val="-"/>
+      <w:lvlJc w:val="left"/>
+      <w:pPr>
+        <w:ind w:left="720" w:hanging="360"/>
+      </w:pPr>
+      <w:rPr>
+        <w:rFonts w:ascii="Calibri" w:eastAsiaTheme="minorHAnsi" w:hAnsi="Calibri" w:cstheme="minorBidi" w:hint="default"/>
+      </w:rPr>
+    </w:lvl>
+    <w:lvl w:ilvl="1" w:tplc="04090003" w:tentative="1">
+      <w:start w:val="1"/>
+      <w:numFmt w:val="bullet"/>
+      <w:lvlText w:val="o"/>
+      <w:lvlJc w:val="left"/>
+      <w:pPr>
+        <w:ind w:left="1440" w:hanging="360"/>
+      </w:pPr>
+      <w:rPr>
+        <w:rFonts w:ascii="Courier New" w:hAnsi="Courier New" w:cs="Courier New" w:hint="default"/>
+      </w:rPr>
+    </w:lvl>
+    <w:lvl w:ilvl="2" w:tplc="04090005" w:tentative="1">
+      <w:start w:val="1"/>
+      <w:numFmt w:val="bullet"/>
+      <w:lvlText w:val=""/>
+      <w:lvlJc w:val="left"/>
+      <w:pPr>
+        <w:ind w:left="2160" w:hanging="360"/>
+      </w:pPr>
+      <w:rPr>
+        <w:rFonts w:ascii="Wingdings" w:hAnsi="Wingdings" w:hint="default"/>
+      </w:rPr>
+    </w:lvl>
+    <w:lvl w:ilvl="3" w:tplc="04090001" w:tentative="1">
+      <w:start w:val="1"/>
+      <w:numFmt w:val="bullet"/>
+      <w:lvlText w:val=""/>
+      <w:lvlJc w:val="left"/>
+      <w:pPr>
+        <w:ind w:left="2880" w:hanging="360"/>
+      </w:pPr>
+      <w:rPr>
+        <w:rFonts w:ascii="Symbol" w:hAnsi="Symbol" w:hint="default"/>
+      </w:rPr>
+    </w:lvl>
+    <w:lvl w:ilvl="4" w:tplc="04090003" w:tentative="1">
+      <w:start w:val="1"/>
+      <w:numFmt w:val="bullet"/>
+      <w:lvlText w:val="o"/>
+      <w:lvlJc w:val="left"/>
+      <w:pPr>
+        <w:ind w:left="3600" w:hanging="360"/>
+      </w:pPr>
+      <w:rPr>
+        <w:rFonts w:ascii="Courier New" w:hAnsi="Courier New" w:cs="Courier New" w:hint="default"/>
+      </w:rPr>
+    </w:lvl>
+    <w:lvl w:ilvl="5" w:tplc="04090005" w:tentative="1">
+      <w:start w:val="1"/>
+      <w:numFmt w:val="bullet"/>
+      <w:lvlText w:val=""/>
+      <w:lvlJc w:val="left"/>
+      <w:pPr>
+        <w:ind w:left="4320" w:hanging="360"/>
+      </w:pPr>
+      <w:rPr>
+        <w:rFonts w:ascii="Wingdings" w:hAnsi="Wingdings" w:hint="default"/>
+      </w:rPr>
+    </w:lvl>
+    <w:lvl w:ilvl="6" w:tplc="04090001" w:tentative="1">
+      <w:start w:val="1"/>
+      <w:numFmt w:val="bullet"/>
+      <w:lvlText w:val=""/>
+      <w:lvlJc w:val="left"/>
+      <w:pPr>
+        <w:ind w:left="5040" w:hanging="360"/>
+      </w:pPr>
+      <w:rPr>
+        <w:rFonts w:ascii="Symbol" w:hAnsi="Symbol" w:hint="default"/>
+      </w:rPr>
+    </w:lvl>
+    <w:lvl w:ilvl="7" w:tplc="04090003" w:tentative="1">
+      <w:start w:val="1"/>
+      <w:numFmt w:val="bullet"/>
+      <w:lvlText w:val="o"/>
+      <w:lvlJc w:val="left"/>
+      <w:pPr>
+        <w:ind w:left="5760" w:hanging="360"/>
+      </w:pPr>
+      <w:rPr>
+        <w:rFonts w:ascii="Courier New" w:hAnsi="Courier New" w:cs="Courier New" w:hint="default"/>
+      </w:rPr>
+    </w:lvl>
+    <w:lvl w:ilvl="8" w:tplc="04090005" w:tentative="1">
+      <w:start w:val="1"/>
+      <w:numFmt w:val="bullet"/>
+      <w:lvlText w:val=""/>
+      <w:lvlJc w:val="left"/>
+      <w:pPr>
+        <w:ind w:left="6480" w:hanging="360"/>
+      </w:pPr>
+      <w:rPr>
+        <w:rFonts w:ascii="Wingdings" w:hAnsi="Wingdings" w:hint="default"/>
+      </w:rPr>
+    </w:lvl>
+  </w:abstractNum>
+  <w:abstractNum w:abstractNumId="2" w15:restartNumberingAfterBreak="0">
+    <w:nsid w:val="3AF2174B"/>
+    <w:multiLevelType w:val="multilevel"/>
+    <w:tmpl w:val="99667B5C"/>
+    <w:lvl w:ilvl="0">
+      <w:start w:val="1"/>
+      <w:numFmt w:val="decimal"/>
+      <w:lvlText w:val="%1."/>
+      <w:lvlJc w:val="left"/>
+      <w:pPr>
+        <w:ind w:left="720" w:hanging="360"/>
+      </w:pPr>
+      <w:rPr>
+        <w:rFonts w:hint="default"/>
+      </w:rPr>
+    </w:lvl>
+    <w:lvl w:ilvl="1">
+      <w:start w:val="1"/>
+      <w:numFmt w:val="decimal"/>
+      <w:pStyle w:val="Subtitle"/>
+      <w:isLgl/>
+      <w:lvlText w:val="%1.%2."/>
+      <w:lvlJc w:val="left"/>
+      <w:pPr>
+        <w:ind w:left="1080" w:hanging="720"/>
+      </w:pPr>
+      <w:rPr>
+        <w:rFonts w:hint="default"/>
+      </w:rPr>
+    </w:lvl>
+    <w:lvl w:ilvl="2">
+      <w:start w:val="1"/>
+      <w:numFmt w:val="decimal"/>
+      <w:isLgl/>
+      <w:lvlText w:val="%1.%2.%3."/>
+      <w:lvlJc w:val="left"/>
+      <w:pPr>
+        <w:ind w:left="1080" w:hanging="720"/>
+      </w:pPr>
+      <w:rPr>
+        <w:rFonts w:hint="default"/>
+      </w:rPr>
+    </w:lvl>
+    <w:lvl w:ilvl="3">
+      <w:start w:val="1"/>
+      <w:numFmt w:val="decimal"/>
+      <w:isLgl/>
+      <w:lvlText w:val="%1.%2.%3.%4."/>
+      <w:lvlJc w:val="left"/>
+      <w:pPr>
+        <w:ind w:left="1440" w:hanging="1080"/>
+      </w:pPr>
+      <w:rPr>
+        <w:rFonts w:hint="default"/>
+      </w:rPr>
+    </w:lvl>
+    <w:lvl w:ilvl="4">
+      <w:start w:val="1"/>
+      <w:numFmt w:val="decimal"/>
+      <w:isLgl/>
+      <w:lvlText w:val="%1.%2.%3.%4.%5."/>
+      <w:lvlJc w:val="left"/>
+      <w:pPr>
+        <w:ind w:left="1440" w:hanging="1080"/>
+      </w:pPr>
+      <w:rPr>
+        <w:rFonts w:hint="default"/>
+      </w:rPr>
+    </w:lvl>
+    <w:lvl w:ilvl="5">
+      <w:start w:val="1"/>
+      <w:numFmt w:val="decimal"/>
+      <w:isLgl/>
+      <w:lvlText w:val="%1.%2.%3.%4.%5.%6."/>
+      <w:lvlJc w:val="left"/>
+      <w:pPr>
+        <w:ind w:left="1800" w:hanging="1440"/>
+      </w:pPr>
+      <w:rPr>
+        <w:rFonts w:hint="default"/>
+      </w:rPr>
+    </w:lvl>
+    <w:lvl w:ilvl="6">
+      <w:start w:val="1"/>
+      <w:numFmt w:val="decimal"/>
+      <w:isLgl/>
+      <w:lvlText w:val="%1.%2.%3.%4.%5.%6.%7."/>
+      <w:lvlJc w:val="left"/>
+      <w:pPr>
+        <w:ind w:left="1800" w:hanging="1440"/>
+      </w:pPr>
+      <w:rPr>
+        <w:rFonts w:hint="default"/>
+      </w:rPr>
+    </w:lvl>
+    <w:lvl w:ilvl="7">
+      <w:start w:val="1"/>
+      <w:numFmt w:val="decimal"/>
+      <w:isLgl/>
+      <w:lvlText w:val="%1.%2.%3.%4.%5.%6.%7.%8."/>
+      <w:lvlJc w:val="left"/>
+      <w:pPr>
+        <w:ind w:left="2160" w:hanging="1800"/>
+      </w:pPr>
+      <w:rPr>
+        <w:rFonts w:hint="default"/>
+      </w:rPr>
+    </w:lvl>
+    <w:lvl w:ilvl="8">
+      <w:start w:val="1"/>
+      <w:numFmt w:val="decimal"/>
+      <w:isLgl/>
+      <w:lvlText w:val="%1.%2.%3.%4.%5.%6.%7.%8.%9."/>
+      <w:lvlJc w:val="left"/>
+      <w:pPr>
+        <w:ind w:left="2160" w:hanging="1800"/>
+      </w:pPr>
+      <w:rPr>
+        <w:rFonts w:hint="default"/>
+      </w:rPr>
+    </w:lvl>
+  </w:abstractNum>
+  <w:abstractNum w:abstractNumId="3" w15:restartNumberingAfterBreak="0">
+    <w:nsid w:val="42E50799"/>
+    <w:multiLevelType w:val="multilevel"/>
+    <w:tmpl w:val="0409001F"/>
+    <w:lvl w:ilvl="0">
+      <w:start w:val="1"/>
+      <w:numFmt w:val="decimal"/>
+      <w:lvlText w:val="%1."/>
+      <w:lvlJc w:val="left"/>
+      <w:pPr>
+        <w:ind w:left="360" w:hanging="360"/>
+      </w:pPr>
+      <w:rPr>
+        <w:rFonts w:hint="default"/>
+      </w:rPr>
+    </w:lvl>
+    <w:lvl w:ilvl="1">
+      <w:start w:val="1"/>
+      <w:numFmt w:val="decimal"/>
+      <w:lvlText w:val="%1.%2."/>
+      <w:lvlJc w:val="left"/>
+      <w:pPr>
+        <w:ind w:left="792" w:hanging="432"/>
+      </w:pPr>
+    </w:lvl>
+    <w:lvl w:ilvl="2">
+      <w:start w:val="1"/>
+      <w:numFmt w:val="decimal"/>
+      <w:lvlText w:val="%1.%2.%3."/>
+      <w:lvlJc w:val="left"/>
+      <w:pPr>
+        <w:ind w:left="1224" w:hanging="504"/>
+      </w:pPr>
+    </w:lvl>
+    <w:lvl w:ilvl="3">
+      <w:start w:val="1"/>
+      <w:numFmt w:val="decimal"/>
+      <w:lvlText w:val="%1.%2.%3.%4."/>
+      <w:lvlJc w:val="left"/>
+      <w:pPr>
+        <w:ind w:left="1728" w:hanging="648"/>
+      </w:pPr>
+    </w:lvl>
+    <w:lvl w:ilvl="4">
+      <w:start w:val="1"/>
+      <w:numFmt w:val="decimal"/>
+      <w:lvlText w:val="%1.%2.%3.%4.%5."/>
+      <w:lvlJc w:val="left"/>
+      <w:pPr>
+        <w:ind w:left="2232" w:hanging="792"/>
+      </w:pPr>
+    </w:lvl>
+    <w:lvl w:ilvl="5">
+      <w:start w:val="1"/>
+      <w:numFmt w:val="decimal"/>
+      <w:lvlText w:val="%1.%2.%3.%4.%5.%6."/>
+      <w:lvlJc w:val="left"/>
+      <w:pPr>
+        <w:ind w:left="2736" w:hanging="936"/>
+      </w:pPr>
+    </w:lvl>
+    <w:lvl w:ilvl="6">
+      <w:start w:val="1"/>
+      <w:numFmt w:val="decimal"/>
+      <w:lvlText w:val="%1.%2.%3.%4.%5.%6.%7."/>
+      <w:lvlJc w:val="left"/>
+      <w:pPr>
+        <w:ind w:left="3240" w:hanging="1080"/>
+      </w:pPr>
+    </w:lvl>
+    <w:lvl w:ilvl="7">
+      <w:start w:val="1"/>
+      <w:numFmt w:val="decimal"/>
+      <w:lvlText w:val="%1.%2.%3.%4.%5.%6.%7.%8."/>
+      <w:lvlJc w:val="left"/>
+      <w:pPr>
+        <w:ind w:left="3744" w:hanging="1224"/>
+      </w:pPr>
+    </w:lvl>
+    <w:lvl w:ilvl="8">
+      <w:start w:val="1"/>
+      <w:numFmt w:val="decimal"/>
+      <w:lvlText w:val="%1.%2.%3.%4.%5.%6.%7.%8.%9."/>
+      <w:lvlJc w:val="left"/>
+      <w:pPr>
+        <w:ind w:left="4320" w:hanging="1440"/>
+      </w:pPr>
+    </w:lvl>
+  </w:abstractNum>
+  <w:abstractNum w:abstractNumId="4" w15:restartNumberingAfterBreak="0">
     <w:nsid w:val="488F6B02"/>
     <w:multiLevelType w:val="hybridMultilevel"/>
     <w:tmpl w:val="FFE22B14"/>
@@ -2377,7 +4011,7 @@
       </w:rPr>
     </w:lvl>
   </w:abstractNum>
-  <w:abstractNum w:abstractNumId="2" w15:restartNumberingAfterBreak="0">
+  <w:abstractNum w:abstractNumId="5" w15:restartNumberingAfterBreak="0">
     <w:nsid w:val="57952CD2"/>
     <w:multiLevelType w:val="hybridMultilevel"/>
     <w:tmpl w:val="5CF6DC50"/>
@@ -2490,7 +4124,7 @@
       </w:rPr>
     </w:lvl>
   </w:abstractNum>
-  <w:abstractNum w:abstractNumId="3" w15:restartNumberingAfterBreak="0">
+  <w:abstractNum w:abstractNumId="6" w15:restartNumberingAfterBreak="0">
     <w:nsid w:val="59986746"/>
     <w:multiLevelType w:val="hybridMultilevel"/>
     <w:tmpl w:val="5A90B416"/>
@@ -2603,7 +4237,7 @@
       </w:rPr>
     </w:lvl>
   </w:abstractNum>
-  <w:abstractNum w:abstractNumId="4" w15:restartNumberingAfterBreak="0">
+  <w:abstractNum w:abstractNumId="7" w15:restartNumberingAfterBreak="0">
     <w:nsid w:val="60E0315B"/>
     <w:multiLevelType w:val="hybridMultilevel"/>
     <w:tmpl w:val="31AAAAC6"/>
@@ -2715,7 +4349,7 @@
       </w:rPr>
     </w:lvl>
   </w:abstractNum>
-  <w:abstractNum w:abstractNumId="5" w15:restartNumberingAfterBreak="0">
+  <w:abstractNum w:abstractNumId="8" w15:restartNumberingAfterBreak="0">
     <w:nsid w:val="63D64478"/>
     <w:multiLevelType w:val="hybridMultilevel"/>
     <w:tmpl w:val="C97054C2"/>
@@ -2827,7 +4461,348 @@
       </w:rPr>
     </w:lvl>
   </w:abstractNum>
-  <w:abstractNum w:abstractNumId="6" w15:restartNumberingAfterBreak="0">
+  <w:abstractNum w:abstractNumId="9" w15:restartNumberingAfterBreak="0">
+    <w:nsid w:val="64333C67"/>
+    <w:multiLevelType w:val="multilevel"/>
+    <w:tmpl w:val="C2C8E69E"/>
+    <w:lvl w:ilvl="0">
+      <w:start w:val="1"/>
+      <w:numFmt w:val="decimal"/>
+      <w:pStyle w:val="Title"/>
+      <w:lvlText w:val="%1."/>
+      <w:lvlJc w:val="left"/>
+      <w:pPr>
+        <w:ind w:left="360" w:hanging="360"/>
+      </w:pPr>
+      <w:rPr>
+        <w:rFonts w:hint="default"/>
+      </w:rPr>
+    </w:lvl>
+    <w:lvl w:ilvl="1">
+      <w:start w:val="1"/>
+      <w:numFmt w:val="decimal"/>
+      <w:pStyle w:val="Heading2"/>
+      <w:lvlText w:val="%1.%2."/>
+      <w:lvlJc w:val="left"/>
+      <w:pPr>
+        <w:ind w:left="792" w:hanging="432"/>
+      </w:pPr>
+      <w:rPr>
+        <w:rFonts w:hint="default"/>
+      </w:rPr>
+    </w:lvl>
+    <w:lvl w:ilvl="2">
+      <w:start w:val="1"/>
+      <w:numFmt w:val="decimal"/>
+      <w:pStyle w:val="Heading3"/>
+      <w:lvlText w:val="%1.%2.%3."/>
+      <w:lvlJc w:val="left"/>
+      <w:pPr>
+        <w:ind w:left="1224" w:hanging="504"/>
+      </w:pPr>
+      <w:rPr>
+        <w:rFonts w:hint="default"/>
+      </w:rPr>
+    </w:lvl>
+    <w:lvl w:ilvl="3">
+      <w:start w:val="1"/>
+      <w:numFmt w:val="decimal"/>
+      <w:pStyle w:val="Heading4"/>
+      <w:lvlText w:val="%1.%2.%3.%4."/>
+      <w:lvlJc w:val="left"/>
+      <w:pPr>
+        <w:ind w:left="1728" w:hanging="648"/>
+      </w:pPr>
+      <w:rPr>
+        <w:rFonts w:hint="default"/>
+      </w:rPr>
+    </w:lvl>
+    <w:lvl w:ilvl="4">
+      <w:start w:val="1"/>
+      <w:numFmt w:val="decimal"/>
+      <w:lvlText w:val="%1.%2.%3.%4.%5."/>
+      <w:lvlJc w:val="left"/>
+      <w:pPr>
+        <w:ind w:left="2232" w:hanging="792"/>
+      </w:pPr>
+      <w:rPr>
+        <w:rFonts w:hint="default"/>
+      </w:rPr>
+    </w:lvl>
+    <w:lvl w:ilvl="5">
+      <w:start w:val="1"/>
+      <w:numFmt w:val="decimal"/>
+      <w:lvlText w:val="%1.%2.%3.%4.%5.%6."/>
+      <w:lvlJc w:val="left"/>
+      <w:pPr>
+        <w:ind w:left="2736" w:hanging="936"/>
+      </w:pPr>
+      <w:rPr>
+        <w:rFonts w:hint="default"/>
+      </w:rPr>
+    </w:lvl>
+    <w:lvl w:ilvl="6">
+      <w:start w:val="1"/>
+      <w:numFmt w:val="decimal"/>
+      <w:lvlText w:val="%1.%2.%3.%4.%5.%6.%7."/>
+      <w:lvlJc w:val="left"/>
+      <w:pPr>
+        <w:ind w:left="3240" w:hanging="1080"/>
+      </w:pPr>
+      <w:rPr>
+        <w:rFonts w:hint="default"/>
+      </w:rPr>
+    </w:lvl>
+    <w:lvl w:ilvl="7">
+      <w:start w:val="1"/>
+      <w:numFmt w:val="decimal"/>
+      <w:lvlText w:val="%1.%2.%3.%4.%5.%6.%7.%8."/>
+      <w:lvlJc w:val="left"/>
+      <w:pPr>
+        <w:ind w:left="3744" w:hanging="1224"/>
+      </w:pPr>
+      <w:rPr>
+        <w:rFonts w:hint="default"/>
+      </w:rPr>
+    </w:lvl>
+    <w:lvl w:ilvl="8">
+      <w:start w:val="1"/>
+      <w:numFmt w:val="decimal"/>
+      <w:lvlText w:val="%1.%2.%3.%4.%5.%6.%7.%8.%9."/>
+      <w:lvlJc w:val="left"/>
+      <w:pPr>
+        <w:ind w:left="4320" w:hanging="1440"/>
+      </w:pPr>
+      <w:rPr>
+        <w:rFonts w:hint="default"/>
+      </w:rPr>
+    </w:lvl>
+  </w:abstractNum>
+  <w:abstractNum w:abstractNumId="10" w15:restartNumberingAfterBreak="0">
+    <w:nsid w:val="757426C9"/>
+    <w:multiLevelType w:val="hybridMultilevel"/>
+    <w:tmpl w:val="E14261D4"/>
+    <w:lvl w:ilvl="0" w:tplc="EBEC563C">
+      <w:numFmt w:val="bullet"/>
+      <w:lvlText w:val="-"/>
+      <w:lvlJc w:val="left"/>
+      <w:pPr>
+        <w:ind w:left="720" w:hanging="360"/>
+      </w:pPr>
+      <w:rPr>
+        <w:rFonts w:ascii="Calibri" w:eastAsiaTheme="minorHAnsi" w:hAnsi="Calibri" w:cstheme="minorBidi" w:hint="default"/>
+      </w:rPr>
+    </w:lvl>
+    <w:lvl w:ilvl="1" w:tplc="04090003" w:tentative="1">
+      <w:start w:val="1"/>
+      <w:numFmt w:val="bullet"/>
+      <w:lvlText w:val="o"/>
+      <w:lvlJc w:val="left"/>
+      <w:pPr>
+        <w:ind w:left="1440" w:hanging="360"/>
+      </w:pPr>
+      <w:rPr>
+        <w:rFonts w:ascii="Courier New" w:hAnsi="Courier New" w:cs="Courier New" w:hint="default"/>
+      </w:rPr>
+    </w:lvl>
+    <w:lvl w:ilvl="2" w:tplc="04090005" w:tentative="1">
+      <w:start w:val="1"/>
+      <w:numFmt w:val="bullet"/>
+      <w:lvlText w:val=""/>
+      <w:lvlJc w:val="left"/>
+      <w:pPr>
+        <w:ind w:left="2160" w:hanging="360"/>
+      </w:pPr>
+      <w:rPr>
+        <w:rFonts w:ascii="Wingdings" w:hAnsi="Wingdings" w:hint="default"/>
+      </w:rPr>
+    </w:lvl>
+    <w:lvl w:ilvl="3" w:tplc="04090001" w:tentative="1">
+      <w:start w:val="1"/>
+      <w:numFmt w:val="bullet"/>
+      <w:lvlText w:val=""/>
+      <w:lvlJc w:val="left"/>
+      <w:pPr>
+        <w:ind w:left="2880" w:hanging="360"/>
+      </w:pPr>
+      <w:rPr>
+        <w:rFonts w:ascii="Symbol" w:hAnsi="Symbol" w:hint="default"/>
+      </w:rPr>
+    </w:lvl>
+    <w:lvl w:ilvl="4" w:tplc="04090003" w:tentative="1">
+      <w:start w:val="1"/>
+      <w:numFmt w:val="bullet"/>
+      <w:lvlText w:val="o"/>
+      <w:lvlJc w:val="left"/>
+      <w:pPr>
+        <w:ind w:left="3600" w:hanging="360"/>
+      </w:pPr>
+      <w:rPr>
+        <w:rFonts w:ascii="Courier New" w:hAnsi="Courier New" w:cs="Courier New" w:hint="default"/>
+      </w:rPr>
+    </w:lvl>
+    <w:lvl w:ilvl="5" w:tplc="04090005" w:tentative="1">
+      <w:start w:val="1"/>
+      <w:numFmt w:val="bullet"/>
+      <w:lvlText w:val=""/>
+      <w:lvlJc w:val="left"/>
+      <w:pPr>
+        <w:ind w:left="4320" w:hanging="360"/>
+      </w:pPr>
+      <w:rPr>
+        <w:rFonts w:ascii="Wingdings" w:hAnsi="Wingdings" w:hint="default"/>
+      </w:rPr>
+    </w:lvl>
+    <w:lvl w:ilvl="6" w:tplc="04090001" w:tentative="1">
+      <w:start w:val="1"/>
+      <w:numFmt w:val="bullet"/>
+      <w:lvlText w:val=""/>
+      <w:lvlJc w:val="left"/>
+      <w:pPr>
+        <w:ind w:left="5040" w:hanging="360"/>
+      </w:pPr>
+      <w:rPr>
+        <w:rFonts w:ascii="Symbol" w:hAnsi="Symbol" w:hint="default"/>
+      </w:rPr>
+    </w:lvl>
+    <w:lvl w:ilvl="7" w:tplc="04090003" w:tentative="1">
+      <w:start w:val="1"/>
+      <w:numFmt w:val="bullet"/>
+      <w:lvlText w:val="o"/>
+      <w:lvlJc w:val="left"/>
+      <w:pPr>
+        <w:ind w:left="5760" w:hanging="360"/>
+      </w:pPr>
+      <w:rPr>
+        <w:rFonts w:ascii="Courier New" w:hAnsi="Courier New" w:cs="Courier New" w:hint="default"/>
+      </w:rPr>
+    </w:lvl>
+    <w:lvl w:ilvl="8" w:tplc="04090005" w:tentative="1">
+      <w:start w:val="1"/>
+      <w:numFmt w:val="bullet"/>
+      <w:lvlText w:val=""/>
+      <w:lvlJc w:val="left"/>
+      <w:pPr>
+        <w:ind w:left="6480" w:hanging="360"/>
+      </w:pPr>
+      <w:rPr>
+        <w:rFonts w:ascii="Wingdings" w:hAnsi="Wingdings" w:hint="default"/>
+      </w:rPr>
+    </w:lvl>
+  </w:abstractNum>
+  <w:abstractNum w:abstractNumId="11" w15:restartNumberingAfterBreak="0">
+    <w:nsid w:val="769C09C2"/>
+    <w:multiLevelType w:val="hybridMultilevel"/>
+    <w:tmpl w:val="EDB836A0"/>
+    <w:lvl w:ilvl="0" w:tplc="EBEC563C">
+      <w:numFmt w:val="bullet"/>
+      <w:lvlText w:val="-"/>
+      <w:lvlJc w:val="left"/>
+      <w:pPr>
+        <w:ind w:left="720" w:hanging="360"/>
+      </w:pPr>
+      <w:rPr>
+        <w:rFonts w:ascii="Calibri" w:eastAsiaTheme="minorHAnsi" w:hAnsi="Calibri" w:cstheme="minorBidi" w:hint="default"/>
+      </w:rPr>
+    </w:lvl>
+    <w:lvl w:ilvl="1" w:tplc="04090003" w:tentative="1">
+      <w:start w:val="1"/>
+      <w:numFmt w:val="bullet"/>
+      <w:lvlText w:val="o"/>
+      <w:lvlJc w:val="left"/>
+      <w:pPr>
+        <w:ind w:left="1440" w:hanging="360"/>
+      </w:pPr>
+      <w:rPr>
+        <w:rFonts w:ascii="Courier New" w:hAnsi="Courier New" w:cs="Courier New" w:hint="default"/>
+      </w:rPr>
+    </w:lvl>
+    <w:lvl w:ilvl="2" w:tplc="04090005" w:tentative="1">
+      <w:start w:val="1"/>
+      <w:numFmt w:val="bullet"/>
+      <w:lvlText w:val=""/>
+      <w:lvlJc w:val="left"/>
+      <w:pPr>
+        <w:ind w:left="2160" w:hanging="360"/>
+      </w:pPr>
+      <w:rPr>
+        <w:rFonts w:ascii="Wingdings" w:hAnsi="Wingdings" w:hint="default"/>
+      </w:rPr>
+    </w:lvl>
+    <w:lvl w:ilvl="3" w:tplc="04090001" w:tentative="1">
+      <w:start w:val="1"/>
+      <w:numFmt w:val="bullet"/>
+      <w:lvlText w:val=""/>
+      <w:lvlJc w:val="left"/>
+      <w:pPr>
+        <w:ind w:left="2880" w:hanging="360"/>
+      </w:pPr>
+      <w:rPr>
+        <w:rFonts w:ascii="Symbol" w:hAnsi="Symbol" w:hint="default"/>
+      </w:rPr>
+    </w:lvl>
+    <w:lvl w:ilvl="4" w:tplc="04090003" w:tentative="1">
+      <w:start w:val="1"/>
+      <w:numFmt w:val="bullet"/>
+      <w:lvlText w:val="o"/>
+      <w:lvlJc w:val="left"/>
+      <w:pPr>
+        <w:ind w:left="3600" w:hanging="360"/>
+      </w:pPr>
+      <w:rPr>
+        <w:rFonts w:ascii="Courier New" w:hAnsi="Courier New" w:cs="Courier New" w:hint="default"/>
+      </w:rPr>
+    </w:lvl>
+    <w:lvl w:ilvl="5" w:tplc="04090005" w:tentative="1">
+      <w:start w:val="1"/>
+      <w:numFmt w:val="bullet"/>
+      <w:lvlText w:val=""/>
+      <w:lvlJc w:val="left"/>
+      <w:pPr>
+        <w:ind w:left="4320" w:hanging="360"/>
+      </w:pPr>
+      <w:rPr>
+        <w:rFonts w:ascii="Wingdings" w:hAnsi="Wingdings" w:hint="default"/>
+      </w:rPr>
+    </w:lvl>
+    <w:lvl w:ilvl="6" w:tplc="04090001" w:tentative="1">
+      <w:start w:val="1"/>
+      <w:numFmt w:val="bullet"/>
+      <w:lvlText w:val=""/>
+      <w:lvlJc w:val="left"/>
+      <w:pPr>
+        <w:ind w:left="5040" w:hanging="360"/>
+      </w:pPr>
+      <w:rPr>
+        <w:rFonts w:ascii="Symbol" w:hAnsi="Symbol" w:hint="default"/>
+      </w:rPr>
+    </w:lvl>
+    <w:lvl w:ilvl="7" w:tplc="04090003" w:tentative="1">
+      <w:start w:val="1"/>
+      <w:numFmt w:val="bullet"/>
+      <w:lvlText w:val="o"/>
+      <w:lvlJc w:val="left"/>
+      <w:pPr>
+        <w:ind w:left="5760" w:hanging="360"/>
+      </w:pPr>
+      <w:rPr>
+        <w:rFonts w:ascii="Courier New" w:hAnsi="Courier New" w:cs="Courier New" w:hint="default"/>
+      </w:rPr>
+    </w:lvl>
+    <w:lvl w:ilvl="8" w:tplc="04090005" w:tentative="1">
+      <w:start w:val="1"/>
+      <w:numFmt w:val="bullet"/>
+      <w:lvlText w:val=""/>
+      <w:lvlJc w:val="left"/>
+      <w:pPr>
+        <w:ind w:left="6480" w:hanging="360"/>
+      </w:pPr>
+      <w:rPr>
+        <w:rFonts w:ascii="Wingdings" w:hAnsi="Wingdings" w:hint="default"/>
+      </w:rPr>
+    </w:lvl>
+  </w:abstractNum>
+  <w:abstractNum w:abstractNumId="12" w15:restartNumberingAfterBreak="0">
     <w:nsid w:val="7D7F3B1C"/>
     <w:multiLevelType w:val="multilevel"/>
     <w:tmpl w:val="0409001F"/>
@@ -2917,25 +4892,163 @@
     </w:lvl>
   </w:abstractNum>
   <w:num w:numId="1">
-    <w:abstractNumId w:val="6"/>
+    <w:abstractNumId w:val="12"/>
   </w:num>
   <w:num w:numId="2">
-    <w:abstractNumId w:val="1"/>
+    <w:abstractNumId w:val="4"/>
   </w:num>
   <w:num w:numId="3">
-    <w:abstractNumId w:val="2"/>
+    <w:abstractNumId w:val="5"/>
   </w:num>
   <w:num w:numId="4">
-    <w:abstractNumId w:val="3"/>
+    <w:abstractNumId w:val="6"/>
   </w:num>
   <w:num w:numId="5">
     <w:abstractNumId w:val="0"/>
   </w:num>
   <w:num w:numId="6">
-    <w:abstractNumId w:val="4"/>
+    <w:abstractNumId w:val="7"/>
   </w:num>
   <w:num w:numId="7">
-    <w:abstractNumId w:val="5"/>
+    <w:abstractNumId w:val="8"/>
+  </w:num>
+  <w:num w:numId="8">
+    <w:abstractNumId w:val="3"/>
+  </w:num>
+  <w:num w:numId="9">
+    <w:abstractNumId w:val="9"/>
+  </w:num>
+  <w:num w:numId="10">
+    <w:abstractNumId w:val="2"/>
+  </w:num>
+  <w:num w:numId="11">
+    <w:abstractNumId w:val="9"/>
+    <w:lvlOverride w:ilvl="0">
+      <w:startOverride w:val="1"/>
+    </w:lvlOverride>
+    <w:lvlOverride w:ilvl="1">
+      <w:startOverride w:val="1"/>
+    </w:lvlOverride>
+    <w:lvlOverride w:ilvl="2">
+      <w:startOverride w:val="1"/>
+    </w:lvlOverride>
+    <w:lvlOverride w:ilvl="3">
+      <w:startOverride w:val="1"/>
+    </w:lvlOverride>
+    <w:lvlOverride w:ilvl="4">
+      <w:startOverride w:val="1"/>
+    </w:lvlOverride>
+    <w:lvlOverride w:ilvl="5">
+      <w:startOverride w:val="1"/>
+    </w:lvlOverride>
+    <w:lvlOverride w:ilvl="6">
+      <w:startOverride w:val="1"/>
+    </w:lvlOverride>
+    <w:lvlOverride w:ilvl="7">
+      <w:startOverride w:val="1"/>
+    </w:lvlOverride>
+    <w:lvlOverride w:ilvl="8">
+      <w:startOverride w:val="1"/>
+    </w:lvlOverride>
+  </w:num>
+  <w:num w:numId="12">
+    <w:abstractNumId w:val="9"/>
+    <w:lvlOverride w:ilvl="0">
+      <w:startOverride w:val="1"/>
+    </w:lvlOverride>
+    <w:lvlOverride w:ilvl="1">
+      <w:startOverride w:val="1"/>
+    </w:lvlOverride>
+    <w:lvlOverride w:ilvl="2">
+      <w:startOverride w:val="1"/>
+    </w:lvlOverride>
+    <w:lvlOverride w:ilvl="3">
+      <w:startOverride w:val="1"/>
+    </w:lvlOverride>
+    <w:lvlOverride w:ilvl="4">
+      <w:startOverride w:val="1"/>
+    </w:lvlOverride>
+    <w:lvlOverride w:ilvl="5">
+      <w:startOverride w:val="1"/>
+    </w:lvlOverride>
+    <w:lvlOverride w:ilvl="6">
+      <w:startOverride w:val="1"/>
+    </w:lvlOverride>
+    <w:lvlOverride w:ilvl="7">
+      <w:startOverride w:val="1"/>
+    </w:lvlOverride>
+    <w:lvlOverride w:ilvl="8">
+      <w:startOverride w:val="1"/>
+    </w:lvlOverride>
+  </w:num>
+  <w:num w:numId="13">
+    <w:abstractNumId w:val="9"/>
+    <w:lvlOverride w:ilvl="0">
+      <w:startOverride w:val="1"/>
+    </w:lvlOverride>
+    <w:lvlOverride w:ilvl="1">
+      <w:startOverride w:val="1"/>
+    </w:lvlOverride>
+    <w:lvlOverride w:ilvl="2">
+      <w:startOverride w:val="1"/>
+    </w:lvlOverride>
+    <w:lvlOverride w:ilvl="3">
+      <w:startOverride w:val="1"/>
+    </w:lvlOverride>
+    <w:lvlOverride w:ilvl="4">
+      <w:startOverride w:val="1"/>
+    </w:lvlOverride>
+    <w:lvlOverride w:ilvl="5">
+      <w:startOverride w:val="1"/>
+    </w:lvlOverride>
+    <w:lvlOverride w:ilvl="6">
+      <w:startOverride w:val="1"/>
+    </w:lvlOverride>
+    <w:lvlOverride w:ilvl="7">
+      <w:startOverride w:val="1"/>
+    </w:lvlOverride>
+    <w:lvlOverride w:ilvl="8">
+      <w:startOverride w:val="1"/>
+    </w:lvlOverride>
+  </w:num>
+  <w:num w:numId="14">
+    <w:abstractNumId w:val="9"/>
+    <w:lvlOverride w:ilvl="0">
+      <w:startOverride w:val="1"/>
+    </w:lvlOverride>
+    <w:lvlOverride w:ilvl="1">
+      <w:startOverride w:val="1"/>
+    </w:lvlOverride>
+    <w:lvlOverride w:ilvl="2">
+      <w:startOverride w:val="1"/>
+    </w:lvlOverride>
+    <w:lvlOverride w:ilvl="3">
+      <w:startOverride w:val="1"/>
+    </w:lvlOverride>
+    <w:lvlOverride w:ilvl="4">
+      <w:startOverride w:val="1"/>
+    </w:lvlOverride>
+    <w:lvlOverride w:ilvl="5">
+      <w:startOverride w:val="1"/>
+    </w:lvlOverride>
+    <w:lvlOverride w:ilvl="6">
+      <w:startOverride w:val="1"/>
+    </w:lvlOverride>
+    <w:lvlOverride w:ilvl="7">
+      <w:startOverride w:val="1"/>
+    </w:lvlOverride>
+    <w:lvlOverride w:ilvl="8">
+      <w:startOverride w:val="1"/>
+    </w:lvlOverride>
+  </w:num>
+  <w:num w:numId="15">
+    <w:abstractNumId w:val="11"/>
+  </w:num>
+  <w:num w:numId="16">
+    <w:abstractNumId w:val="1"/>
+  </w:num>
+  <w:num w:numId="17">
+    <w:abstractNumId w:val="10"/>
   </w:num>
 </w:numbering>
 </file>
@@ -3336,10 +5449,83 @@
     <w:name w:val="Normal"/>
     <w:qFormat/>
   </w:style>
+  <w:style w:type="paragraph" w:styleId="Heading1">
+    <w:name w:val="heading 1"/>
+    <w:basedOn w:val="Title"/>
+    <w:next w:val="Normal"/>
+    <w:link w:val="Heading1Char"/>
+    <w:uiPriority w:val="9"/>
+    <w:qFormat/>
+    <w:rsid w:val="00EC22E5"/>
+    <w:pPr>
+      <w:outlineLvl w:val="0"/>
+    </w:pPr>
+  </w:style>
+  <w:style w:type="paragraph" w:styleId="Heading2">
+    <w:name w:val="heading 2"/>
+    <w:basedOn w:val="Title"/>
+    <w:next w:val="Normal"/>
+    <w:link w:val="Heading2Char"/>
+    <w:uiPriority w:val="9"/>
+    <w:unhideWhenUsed/>
+    <w:qFormat/>
+    <w:rsid w:val="00EC22E5"/>
+    <w:pPr>
+      <w:numPr>
+        <w:ilvl w:val="1"/>
+      </w:numPr>
+      <w:outlineLvl w:val="1"/>
+    </w:pPr>
+  </w:style>
+  <w:style w:type="paragraph" w:styleId="Heading3">
+    <w:name w:val="heading 3"/>
+    <w:basedOn w:val="ListParagraph"/>
+    <w:next w:val="Normal"/>
+    <w:link w:val="Heading3Char"/>
+    <w:uiPriority w:val="9"/>
+    <w:unhideWhenUsed/>
+    <w:qFormat/>
+    <w:rsid w:val="00EC22E5"/>
+    <w:pPr>
+      <w:numPr>
+        <w:ilvl w:val="2"/>
+        <w:numId w:val="9"/>
+      </w:numPr>
+      <w:spacing w:line="360" w:lineRule="auto"/>
+      <w:outlineLvl w:val="2"/>
+    </w:pPr>
+    <w:rPr>
+      <w:rFonts w:ascii="Times New Roman" w:hAnsi="Times New Roman" w:cs="Times New Roman"/>
+      <w:sz w:val="26"/>
+      <w:szCs w:val="26"/>
+    </w:rPr>
+  </w:style>
+  <w:style w:type="paragraph" w:styleId="Heading4">
+    <w:name w:val="heading 4"/>
+    <w:basedOn w:val="ListParagraph"/>
+    <w:next w:val="Normal"/>
+    <w:link w:val="Heading4Char"/>
+    <w:uiPriority w:val="9"/>
+    <w:unhideWhenUsed/>
+    <w:qFormat/>
+    <w:rsid w:val="00EC22E5"/>
+    <w:pPr>
+      <w:numPr>
+        <w:ilvl w:val="3"/>
+        <w:numId w:val="9"/>
+      </w:numPr>
+      <w:spacing w:line="360" w:lineRule="auto"/>
+      <w:outlineLvl w:val="3"/>
+    </w:pPr>
+    <w:rPr>
+      <w:rFonts w:ascii="Times New Roman" w:hAnsi="Times New Roman" w:cs="Times New Roman"/>
+      <w:sz w:val="26"/>
+      <w:szCs w:val="26"/>
+    </w:rPr>
+  </w:style>
   <w:style w:type="character" w:default="1" w:styleId="DefaultParagraphFont">
     <w:name w:val="Default Paragraph Font"/>
     <w:uiPriority w:val="1"/>
-    <w:semiHidden/>
     <w:unhideWhenUsed/>
   </w:style>
   <w:style w:type="table" w:default="1" w:styleId="TableNormal">
@@ -3373,6 +5559,119 @@
       <w:ind w:left="720"/>
       <w:contextualSpacing/>
     </w:pPr>
+  </w:style>
+  <w:style w:type="character" w:customStyle="1" w:styleId="Heading1Char">
+    <w:name w:val="Heading 1 Char"/>
+    <w:basedOn w:val="DefaultParagraphFont"/>
+    <w:link w:val="Heading1"/>
+    <w:uiPriority w:val="9"/>
+    <w:rsid w:val="00EC22E5"/>
+    <w:rPr>
+      <w:rFonts w:ascii="Times New Roman" w:hAnsi="Times New Roman" w:cs="Times New Roman"/>
+      <w:sz w:val="26"/>
+      <w:szCs w:val="26"/>
+    </w:rPr>
+  </w:style>
+  <w:style w:type="paragraph" w:styleId="Title">
+    <w:name w:val="Title"/>
+    <w:basedOn w:val="ListParagraph"/>
+    <w:next w:val="Normal"/>
+    <w:link w:val="TitleChar"/>
+    <w:uiPriority w:val="10"/>
+    <w:qFormat/>
+    <w:rsid w:val="005723FF"/>
+    <w:pPr>
+      <w:numPr>
+        <w:numId w:val="9"/>
+      </w:numPr>
+      <w:spacing w:line="360" w:lineRule="auto"/>
+    </w:pPr>
+    <w:rPr>
+      <w:rFonts w:ascii="Times New Roman" w:hAnsi="Times New Roman" w:cs="Times New Roman"/>
+      <w:sz w:val="26"/>
+      <w:szCs w:val="26"/>
+    </w:rPr>
+  </w:style>
+  <w:style w:type="character" w:customStyle="1" w:styleId="TitleChar">
+    <w:name w:val="Title Char"/>
+    <w:basedOn w:val="DefaultParagraphFont"/>
+    <w:link w:val="Title"/>
+    <w:uiPriority w:val="10"/>
+    <w:rsid w:val="005723FF"/>
+    <w:rPr>
+      <w:rFonts w:ascii="Times New Roman" w:hAnsi="Times New Roman" w:cs="Times New Roman"/>
+      <w:sz w:val="26"/>
+      <w:szCs w:val="26"/>
+    </w:rPr>
+  </w:style>
+  <w:style w:type="paragraph" w:styleId="Subtitle">
+    <w:name w:val="Subtitle"/>
+    <w:basedOn w:val="ListParagraph"/>
+    <w:next w:val="Normal"/>
+    <w:link w:val="SubtitleChar"/>
+    <w:uiPriority w:val="11"/>
+    <w:qFormat/>
+    <w:rsid w:val="005723FF"/>
+    <w:pPr>
+      <w:numPr>
+        <w:ilvl w:val="1"/>
+        <w:numId w:val="10"/>
+      </w:numPr>
+      <w:spacing w:line="360" w:lineRule="auto"/>
+    </w:pPr>
+    <w:rPr>
+      <w:rFonts w:ascii="Times New Roman" w:hAnsi="Times New Roman" w:cs="Times New Roman"/>
+      <w:sz w:val="26"/>
+      <w:szCs w:val="26"/>
+    </w:rPr>
+  </w:style>
+  <w:style w:type="character" w:customStyle="1" w:styleId="SubtitleChar">
+    <w:name w:val="Subtitle Char"/>
+    <w:basedOn w:val="DefaultParagraphFont"/>
+    <w:link w:val="Subtitle"/>
+    <w:uiPriority w:val="11"/>
+    <w:rsid w:val="005723FF"/>
+    <w:rPr>
+      <w:rFonts w:ascii="Times New Roman" w:hAnsi="Times New Roman" w:cs="Times New Roman"/>
+      <w:sz w:val="26"/>
+      <w:szCs w:val="26"/>
+    </w:rPr>
+  </w:style>
+  <w:style w:type="character" w:customStyle="1" w:styleId="Heading2Char">
+    <w:name w:val="Heading 2 Char"/>
+    <w:basedOn w:val="DefaultParagraphFont"/>
+    <w:link w:val="Heading2"/>
+    <w:uiPriority w:val="9"/>
+    <w:rsid w:val="00EC22E5"/>
+    <w:rPr>
+      <w:rFonts w:ascii="Times New Roman" w:hAnsi="Times New Roman" w:cs="Times New Roman"/>
+      <w:sz w:val="26"/>
+      <w:szCs w:val="26"/>
+    </w:rPr>
+  </w:style>
+  <w:style w:type="character" w:customStyle="1" w:styleId="Heading3Char">
+    <w:name w:val="Heading 3 Char"/>
+    <w:basedOn w:val="DefaultParagraphFont"/>
+    <w:link w:val="Heading3"/>
+    <w:uiPriority w:val="9"/>
+    <w:rsid w:val="00EC22E5"/>
+    <w:rPr>
+      <w:rFonts w:ascii="Times New Roman" w:hAnsi="Times New Roman" w:cs="Times New Roman"/>
+      <w:sz w:val="26"/>
+      <w:szCs w:val="26"/>
+    </w:rPr>
+  </w:style>
+  <w:style w:type="character" w:customStyle="1" w:styleId="Heading4Char">
+    <w:name w:val="Heading 4 Char"/>
+    <w:basedOn w:val="DefaultParagraphFont"/>
+    <w:link w:val="Heading4"/>
+    <w:uiPriority w:val="9"/>
+    <w:rsid w:val="00EC22E5"/>
+    <w:rPr>
+      <w:rFonts w:ascii="Times New Roman" w:hAnsi="Times New Roman" w:cs="Times New Roman"/>
+      <w:sz w:val="26"/>
+      <w:szCs w:val="26"/>
+    </w:rPr>
   </w:style>
 </w:styles>
 </file>

</xml_diff>